<commit_message>
CIV-8314: Initial commit to add Flight Delay data to Docmosis template for Small Claims.
</commit_message>
<xml_diff>
--- a/docker/docmosis/templates/CV-UNS-STD-ENG-01382.docx
+++ b/docker/docmosis/templates/CV-UNS-STD-ENG-01382.docx
@@ -435,7 +435,7 @@
               </wp:inline>
             </w:drawing>
           </mc:Choice>
-          <mc:Fallback xmlns:pic="http://schemas.openxmlformats.org/drawingml/2006/picture" xmlns:a="http://schemas.openxmlformats.org/drawingml/2006/main" xmlns:w16du="http://schemas.microsoft.com/office/word/2023/wordml/word16du">
+          <mc:Fallback xmlns:w16du="http://schemas.microsoft.com/office/word/2023/wordml/word16du" xmlns:a="http://schemas.openxmlformats.org/drawingml/2006/main" xmlns:pic="http://schemas.openxmlformats.org/drawingml/2006/picture">
             <w:pict w14:anchorId="02525EF3">
               <v:group id="Group 2791" style="width:467.95pt;height:68.75pt;mso-position-horizontal-relative:char;mso-position-vertical-relative:line" coordsize="59429,8731" o:spid="_x0000_s1026" w14:anchorId="6D56B9AB" o:gfxdata="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">
                 <v:shapetype id="_x0000_t75" coordsize="21600,21600" filled="f" stroked="f" o:spt="75" o:preferrelative="t" path="m@4@5l@4@11@9@11@9@5xe">
@@ -1063,7 +1063,7 @@
               </wp:inline>
             </w:drawing>
           </mc:Choice>
-          <mc:Fallback xmlns:pic="http://schemas.openxmlformats.org/drawingml/2006/picture" xmlns:a="http://schemas.openxmlformats.org/drawingml/2006/main" xmlns:w16du="http://schemas.microsoft.com/office/word/2023/wordml/word16du">
+          <mc:Fallback xmlns:w16du="http://schemas.microsoft.com/office/word/2023/wordml/word16du" xmlns:a="http://schemas.openxmlformats.org/drawingml/2006/main" xmlns:pic="http://schemas.openxmlformats.org/drawingml/2006/picture">
             <w:pict w14:anchorId="47815A15">
               <v:group id="Group 2792" style="width:467.95pt;height:.75pt;mso-position-horizontal-relative:char;mso-position-vertical-relative:line" coordsize="59429,95" o:spid="_x0000_s1026" w14:anchorId="0BA703C9" o:gfxdata="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">
                 <v:shape id="Shape 91" style="position:absolute;width:59429;height:0;visibility:visible;mso-wrap-style:square;v-text-anchor:top" coordsize="5942965,0" o:spid="_x0000_s1027" filled="f" path="m5942965,l,e" o:gfxdata="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">
@@ -1703,6 +1703,174 @@
           <w:rFonts w:ascii="Arial" w:hAnsi="Arial" w:cs="Arial"/>
           <w:lang w:val="en-US"/>
         </w:rPr>
+        <w:t>smallClaimsFlightDelayToggle</w:t>
+      </w:r>
+      <w:proofErr w:type="spellEnd"/>
+      <w:r>
+        <w:rPr>
+          <w:rFonts w:ascii="Arial" w:hAnsi="Arial" w:cs="Arial"/>
+          <w:lang w:val="en-US"/>
+        </w:rPr>
+        <w:t>=true</w:t>
+      </w:r>
+      <w:r>
+        <w:rPr>
+          <w:rFonts w:ascii="Arial" w:hAnsi="Arial" w:cs="Arial"/>
+          <w:lang w:val="en-US"/>
+        </w:rPr>
+        <w:t>}&gt;&gt;</w:t>
+      </w:r>
+    </w:p>
+    <w:p>
+      <w:pPr>
+        <w:rPr>
+          <w:rFonts w:ascii="Arial" w:hAnsi="Arial" w:cs="Arial"/>
+          <w:b/>
+        </w:rPr>
+      </w:pPr>
+      <w:r>
+        <w:rPr>
+          <w:rFonts w:ascii="Arial" w:hAnsi="Arial" w:cs="Arial"/>
+          <w:b/>
+        </w:rPr>
+        <w:t>Flight delay</w:t>
+      </w:r>
+    </w:p>
+    <w:p>
+      <w:pPr>
+        <w:pStyle w:val="ListParagraph"/>
+        <w:numPr>
+          <w:ilvl w:val="0"/>
+          <w:numId w:val="1"/>
+        </w:numPr>
+        <w:rPr>
+          <w:rFonts w:ascii="Arial" w:hAnsi="Arial" w:cs="Arial"/>
+          <w:bCs/>
+        </w:rPr>
+      </w:pPr>
+      <w:r>
+        <w:rPr>
+          <w:rFonts w:ascii="Arial" w:hAnsi="Arial" w:cs="Arial"/>
+          <w:bCs/>
+        </w:rPr>
+        <w:t>&lt;&lt;</w:t>
+      </w:r>
+      <w:proofErr w:type="spellStart"/>
+      <w:r>
+        <w:rPr>
+          <w:rFonts w:ascii="Arial" w:hAnsi="Arial" w:cs="Arial"/>
+          <w:bCs/>
+        </w:rPr>
+        <w:t>smallClaimsFlightDelay</w:t>
+      </w:r>
+      <w:r>
+        <w:rPr>
+          <w:rFonts w:ascii="Arial" w:hAnsi="Arial" w:cs="Arial"/>
+          <w:bCs/>
+        </w:rPr>
+        <w:t>.</w:t>
+      </w:r>
+      <w:r>
+        <w:rPr>
+          <w:rFonts w:ascii="Arial" w:hAnsi="Arial" w:cs="Arial"/>
+          <w:bCs/>
+        </w:rPr>
+        <w:t>relatedClaimsInput</w:t>
+      </w:r>
+      <w:proofErr w:type="spellEnd"/>
+      <w:r>
+        <w:rPr>
+          <w:rFonts w:ascii="Arial" w:hAnsi="Arial" w:cs="Arial"/>
+          <w:bCs/>
+        </w:rPr>
+        <w:t>&gt;&gt;</w:t>
+      </w:r>
+    </w:p>
+    <w:p>
+      <w:pPr>
+        <w:pStyle w:val="ListParagraph"/>
+        <w:numPr>
+          <w:ilvl w:val="0"/>
+          <w:numId w:val="1"/>
+        </w:numPr>
+        <w:rPr>
+          <w:rFonts w:ascii="Arial" w:hAnsi="Arial" w:cs="Arial"/>
+          <w:bCs/>
+        </w:rPr>
+      </w:pPr>
+      <w:r>
+        <w:rPr>
+          <w:rFonts w:ascii="Arial" w:hAnsi="Arial" w:cs="Arial"/>
+          <w:bCs/>
+        </w:rPr>
+        <w:t>&lt;&lt;</w:t>
+      </w:r>
+      <w:proofErr w:type="spellStart"/>
+      <w:r>
+        <w:rPr>
+          <w:rFonts w:ascii="Arial" w:hAnsi="Arial" w:cs="Arial"/>
+          <w:bCs/>
+        </w:rPr>
+        <w:t>smallClaimsFlightDelay</w:t>
+      </w:r>
+      <w:r>
+        <w:rPr>
+          <w:rFonts w:ascii="Arial" w:hAnsi="Arial" w:cs="Arial"/>
+          <w:bCs/>
+        </w:rPr>
+        <w:t>.</w:t>
+      </w:r>
+      <w:r>
+        <w:rPr>
+          <w:rFonts w:ascii="Arial" w:hAnsi="Arial" w:cs="Arial"/>
+          <w:bCs/>
+        </w:rPr>
+        <w:t>legalDocumentsInput</w:t>
+      </w:r>
+      <w:proofErr w:type="spellEnd"/>
+      <w:r>
+        <w:rPr>
+          <w:rFonts w:ascii="Arial" w:hAnsi="Arial" w:cs="Arial"/>
+          <w:bCs/>
+        </w:rPr>
+        <w:t>&gt;&gt;</w:t>
+      </w:r>
+    </w:p>
+    <w:p>
+      <w:pPr>
+        <w:rPr>
+          <w:rFonts w:ascii="Arial" w:hAnsi="Arial" w:cs="Arial"/>
+          <w:bCs/>
+        </w:rPr>
+      </w:pPr>
+      <w:r>
+        <w:rPr>
+          <w:rFonts w:ascii="Arial" w:hAnsi="Arial" w:cs="Arial"/>
+          <w:bCs/>
+        </w:rPr>
+        <w:t>&lt;&lt;es_&gt;&gt;</w:t>
+      </w:r>
+    </w:p>
+    <w:p>
+      <w:pPr>
+        <w:rPr>
+          <w:rFonts w:ascii="Arial" w:hAnsi="Arial" w:cs="Arial"/>
+          <w:b/>
+        </w:rPr>
+      </w:pPr>
+      <w:r>
+        <w:rPr>
+          <w:rFonts w:ascii="Arial" w:hAnsi="Arial" w:cs="Arial"/>
+          <w:bCs/>
+        </w:rPr>
+        <w:t>&lt;&lt;cs_{</w:t>
+      </w:r>
+      <w:proofErr w:type="spellStart"/>
+      <w:r>
+        <w:rPr>
+          <w:rFonts w:ascii="Arial" w:hAnsi="Arial" w:cs="Arial"/>
+          <w:lang w:val="en-US"/>
+        </w:rPr>
         <w:t>smallClaimsHearingToggle</w:t>
       </w:r>
       <w:proofErr w:type="spellEnd"/>
@@ -2722,6 +2890,7 @@
           <w:szCs w:val="24"/>
           <w:lang w:eastAsia="en-GB"/>
         </w:rPr>
+        <w:lastRenderedPageBreak/>
         <w:t>&lt;&lt;es</w:t>
       </w:r>
       <w:r>
@@ -2873,7 +3042,6 @@
         <w:rPr>
           <w:rFonts w:ascii="Arial" w:hAnsi="Arial" w:cs="Arial"/>
         </w:rPr>
-        <w:lastRenderedPageBreak/>
         <w:t>&lt;&lt;</w:t>
       </w:r>
       <w:r>
@@ -3498,6 +3666,7 @@
         <w:rPr>
           <w:rFonts w:ascii="Arial" w:hAnsi="Arial" w:cs="Arial"/>
         </w:rPr>
+        <w:lastRenderedPageBreak/>
         <w:t>A failure to comply with the paragraph above will result in the claimant being debarred from asserting impecuniosity at the final hearing.</w:t>
       </w:r>
     </w:p>
@@ -3697,7 +3866,6 @@
         <w:rPr>
           <w:rFonts w:ascii="Arial" w:hAnsi="Arial" w:cs="Arial"/>
         </w:rPr>
-        <w:lastRenderedPageBreak/>
         <w:t>&lt;&lt;</w:t>
       </w:r>
       <w:r>
@@ -6577,6 +6745,99 @@
     </w:lvl>
   </w:abstractNum>
   <w:abstractNum w:abstractNumId="20" w15:restartNumberingAfterBreak="0">
+    <w:nsid w:val="6BF742A4"/>
+    <w:multiLevelType w:val="hybridMultilevel"/>
+    <w:tmpl w:val="3968BED2"/>
+    <w:lvl w:ilvl="0" w:tplc="FFFFFFFF">
+      <w:start w:val="1"/>
+      <w:numFmt w:val="decimal"/>
+      <w:lvlText w:val="%1."/>
+      <w:lvlJc w:val="left"/>
+      <w:pPr>
+        <w:ind w:left="720" w:hanging="360"/>
+      </w:pPr>
+      <w:rPr>
+        <w:rFonts w:hint="default"/>
+        <w:b w:val="0"/>
+        <w:bCs w:val="0"/>
+        <w:sz w:val="22"/>
+        <w:szCs w:val="22"/>
+      </w:rPr>
+    </w:lvl>
+    <w:lvl w:ilvl="1" w:tplc="FFFFFFFF" w:tentative="1">
+      <w:start w:val="1"/>
+      <w:numFmt w:val="lowerLetter"/>
+      <w:lvlText w:val="%2."/>
+      <w:lvlJc w:val="left"/>
+      <w:pPr>
+        <w:ind w:left="1440" w:hanging="360"/>
+      </w:pPr>
+    </w:lvl>
+    <w:lvl w:ilvl="2" w:tplc="FFFFFFFF" w:tentative="1">
+      <w:start w:val="1"/>
+      <w:numFmt w:val="lowerRoman"/>
+      <w:lvlText w:val="%3."/>
+      <w:lvlJc w:val="right"/>
+      <w:pPr>
+        <w:ind w:left="2160" w:hanging="180"/>
+      </w:pPr>
+    </w:lvl>
+    <w:lvl w:ilvl="3" w:tplc="FFFFFFFF" w:tentative="1">
+      <w:start w:val="1"/>
+      <w:numFmt w:val="decimal"/>
+      <w:lvlText w:val="%4."/>
+      <w:lvlJc w:val="left"/>
+      <w:pPr>
+        <w:ind w:left="2880" w:hanging="360"/>
+      </w:pPr>
+    </w:lvl>
+    <w:lvl w:ilvl="4" w:tplc="FFFFFFFF" w:tentative="1">
+      <w:start w:val="1"/>
+      <w:numFmt w:val="lowerLetter"/>
+      <w:lvlText w:val="%5."/>
+      <w:lvlJc w:val="left"/>
+      <w:pPr>
+        <w:ind w:left="3600" w:hanging="360"/>
+      </w:pPr>
+    </w:lvl>
+    <w:lvl w:ilvl="5" w:tplc="FFFFFFFF" w:tentative="1">
+      <w:start w:val="1"/>
+      <w:numFmt w:val="lowerRoman"/>
+      <w:lvlText w:val="%6."/>
+      <w:lvlJc w:val="right"/>
+      <w:pPr>
+        <w:ind w:left="4320" w:hanging="180"/>
+      </w:pPr>
+    </w:lvl>
+    <w:lvl w:ilvl="6" w:tplc="FFFFFFFF" w:tentative="1">
+      <w:start w:val="1"/>
+      <w:numFmt w:val="decimal"/>
+      <w:lvlText w:val="%7."/>
+      <w:lvlJc w:val="left"/>
+      <w:pPr>
+        <w:ind w:left="5040" w:hanging="360"/>
+      </w:pPr>
+    </w:lvl>
+    <w:lvl w:ilvl="7" w:tplc="FFFFFFFF" w:tentative="1">
+      <w:start w:val="1"/>
+      <w:numFmt w:val="lowerLetter"/>
+      <w:lvlText w:val="%8."/>
+      <w:lvlJc w:val="left"/>
+      <w:pPr>
+        <w:ind w:left="5760" w:hanging="360"/>
+      </w:pPr>
+    </w:lvl>
+    <w:lvl w:ilvl="8" w:tplc="FFFFFFFF" w:tentative="1">
+      <w:start w:val="1"/>
+      <w:numFmt w:val="lowerRoman"/>
+      <w:lvlText w:val="%9."/>
+      <w:lvlJc w:val="right"/>
+      <w:pPr>
+        <w:ind w:left="6480" w:hanging="180"/>
+      </w:pPr>
+    </w:lvl>
+  </w:abstractNum>
+  <w:abstractNum w:abstractNumId="21" w15:restartNumberingAfterBreak="0">
     <w:nsid w:val="770A0FF7"/>
     <w:multiLevelType w:val="hybridMultilevel"/>
     <w:tmpl w:val="A3488CB4"/>
@@ -6741,7 +7002,7 @@
     <w:abstractNumId w:val="3"/>
   </w:num>
   <w:num w:numId="18" w16cid:durableId="1741559434">
-    <w:abstractNumId w:val="20"/>
+    <w:abstractNumId w:val="21"/>
   </w:num>
   <w:num w:numId="19" w16cid:durableId="567694287">
     <w:abstractNumId w:val="6"/>
@@ -6751,6 +7012,9 @@
   </w:num>
   <w:num w:numId="21" w16cid:durableId="211160315">
     <w:abstractNumId w:val="9"/>
+  </w:num>
+  <w:num w:numId="22" w16cid:durableId="1419473618">
+    <w:abstractNumId w:val="20"/>
   </w:num>
 </w:numbering>
 </file>
@@ -7153,7 +7417,7 @@
   <w:style w:type="paragraph" w:default="1" w:styleId="Normal">
     <w:name w:val="Normal"/>
     <w:qFormat/>
-    <w:rsid w:val="0028785C"/>
+    <w:rsid w:val="00FC355C"/>
   </w:style>
   <w:style w:type="paragraph" w:styleId="Heading1">
     <w:name w:val="heading 1"/>
@@ -7685,40 +7949,6 @@
 </file>
 
 <file path=customXml/item1.xml><?xml version="1.0" encoding="utf-8"?>
-<?mso-contentType ?>
-<FormTemplates xmlns="http://schemas.microsoft.com/sharepoint/v3/contenttype/forms">
-  <Display>DocumentLibraryForm</Display>
-  <Edit>DocumentLibraryForm</Edit>
-  <New>DocumentLibraryForm</New>
-</FormTemplates>
-</file>
-
-<file path=customXml/item2.xml><?xml version="1.0" encoding="utf-8"?>
-<p:properties xmlns:p="http://schemas.microsoft.com/office/2006/metadata/properties" xmlns:xsi="http://www.w3.org/2001/XMLSchema-instance" xmlns:pc="http://schemas.microsoft.com/office/infopath/2007/PartnerControls">
-  <documentManagement>
-    <Stage xmlns="f336f4fe-8719-4ea2-b5d6-29b3a580aeb4">In Approval</Stage>
-    <Next_x0020_Stage xmlns="f336f4fe-8719-4ea2-b5d6-29b3a580aeb4">ApproveOrReject</Next_x0020_Stage>
-    <Admin_x0020_Action xmlns="f336f4fe-8719-4ea2-b5d6-29b3a580aeb4" xsi:nil="true"/>
-    <Template_x0020_Category xmlns="f336f4fe-8719-4ea2-b5d6-29b3a580aeb4">Standard Direction - STD</Template_x0020_Category>
-    <Action xmlns="f336f4fe-8719-4ea2-b5d6-29b3a580aeb4" xsi:nil="true"/>
-    <Purpose1 xmlns="f336f4fe-8719-4ea2-b5d6-29b3a580aeb4">SDO</Purpose1>
-    <Template_x0020_Language xmlns="f336f4fe-8719-4ea2-b5d6-29b3a580aeb4">English - ENG</Template_x0020_Language>
-    <Rename xmlns="f336f4fe-8719-4ea2-b5d6-29b3a580aeb4">true</Rename>
-    <Tornado_x0020_Filename xmlns="f336f4fe-8719-4ea2-b5d6-29b3a580aeb4" xsi:nil="true"/>
-    <Approval_x0020_Request_x0020_Comment xmlns="f336f4fe-8719-4ea2-b5d6-29b3a580aeb4">Requesting approval for CIV-10335</Approval_x0020_Request_x0020_Comment>
-    <Publication_x0020_Date xmlns="f336f4fe-8719-4ea2-b5d6-29b3a580aeb4">2023-01-23T00:00:00+00:00</Publication_x0020_Date>
-    <SharedWithUsers xmlns="f336f4fe-8719-4ea2-b5d6-29b3a580aeb4">
-      <UserInfo>
-        <DisplayName>Robert Allright</DisplayName>
-        <AccountId>23</AccountId>
-        <AccountType/>
-      </UserInfo>
-    </SharedWithUsers>
-  </documentManagement>
-</p:properties>
-</file>
-
-<file path=customXml/item3.xml><?xml version="1.0" encoding="utf-8"?>
 <ct:contentTypeSchema xmlns:ct="http://schemas.microsoft.com/office/2006/metadata/contentType" xmlns:ma="http://schemas.microsoft.com/office/2006/metadata/properties/metaAttributes" ct:_="" ma:_="" ma:contentTypeName="_CtTemplate" ma:contentTypeID="0x01010064A5FDCCFB03F540B94405305D7DE14F00A4F8B82F7CEF57469A8FE5CEAB7A0EE0" ma:contentTypeVersion="55" ma:contentTypeDescription="Part of Template Management with Site Columns representing custom attributes." ma:contentTypeScope="" ma:versionID="e48abcd8da7fe05ec90dabdfbb8c2749">
   <xsd:schema xmlns:xsd="http://www.w3.org/2001/XMLSchema" xmlns:xs="http://www.w3.org/2001/XMLSchema" xmlns:p="http://schemas.microsoft.com/office/2006/metadata/properties" xmlns:ns2="f336f4fe-8719-4ea2-b5d6-29b3a580aeb4" xmlns:ns3="b57b892a-dd61-4bba-b372-a8d93da2c7e6" targetNamespace="http://schemas.microsoft.com/office/2006/metadata/properties" ma:root="true" ma:fieldsID="4c733adc908683170864ffc34cec60fa" ns2:_="" ns3:_="">
     <xsd:import namespace="f336f4fe-8719-4ea2-b5d6-29b3a580aeb4"/>
@@ -8040,25 +8270,41 @@
 </ct:contentTypeSchema>
 </file>
 
-<file path=customXml/itemProps1.xml><?xml version="1.0" encoding="utf-8"?>
-<ds:datastoreItem xmlns:ds="http://schemas.openxmlformats.org/officeDocument/2006/customXml" ds:itemID="{B583B4CC-35D2-469F-8442-D174E33954A3}">
-  <ds:schemaRefs>
-    <ds:schemaRef ds:uri="http://schemas.microsoft.com/sharepoint/v3/contenttype/forms"/>
-  </ds:schemaRefs>
-</ds:datastoreItem>
+<file path=customXml/item2.xml><?xml version="1.0" encoding="utf-8"?>
+<p:properties xmlns:p="http://schemas.microsoft.com/office/2006/metadata/properties" xmlns:xsi="http://www.w3.org/2001/XMLSchema-instance" xmlns:pc="http://schemas.microsoft.com/office/infopath/2007/PartnerControls">
+  <documentManagement>
+    <Stage xmlns="f336f4fe-8719-4ea2-b5d6-29b3a580aeb4">In Approval</Stage>
+    <Next_x0020_Stage xmlns="f336f4fe-8719-4ea2-b5d6-29b3a580aeb4">ApproveOrReject</Next_x0020_Stage>
+    <Admin_x0020_Action xmlns="f336f4fe-8719-4ea2-b5d6-29b3a580aeb4" xsi:nil="true"/>
+    <Template_x0020_Category xmlns="f336f4fe-8719-4ea2-b5d6-29b3a580aeb4">Standard Direction - STD</Template_x0020_Category>
+    <Action xmlns="f336f4fe-8719-4ea2-b5d6-29b3a580aeb4" xsi:nil="true"/>
+    <Purpose1 xmlns="f336f4fe-8719-4ea2-b5d6-29b3a580aeb4">SDO</Purpose1>
+    <Template_x0020_Language xmlns="f336f4fe-8719-4ea2-b5d6-29b3a580aeb4">English - ENG</Template_x0020_Language>
+    <Rename xmlns="f336f4fe-8719-4ea2-b5d6-29b3a580aeb4">true</Rename>
+    <Tornado_x0020_Filename xmlns="f336f4fe-8719-4ea2-b5d6-29b3a580aeb4" xsi:nil="true"/>
+    <Approval_x0020_Request_x0020_Comment xmlns="f336f4fe-8719-4ea2-b5d6-29b3a580aeb4">Requesting approval for CIV-10335</Approval_x0020_Request_x0020_Comment>
+    <Publication_x0020_Date xmlns="f336f4fe-8719-4ea2-b5d6-29b3a580aeb4">2023-01-23T00:00:00+00:00</Publication_x0020_Date>
+    <SharedWithUsers xmlns="f336f4fe-8719-4ea2-b5d6-29b3a580aeb4">
+      <UserInfo>
+        <DisplayName>Robert Allright</DisplayName>
+        <AccountId>23</AccountId>
+        <AccountType/>
+      </UserInfo>
+    </SharedWithUsers>
+  </documentManagement>
+</p:properties>
 </file>
 
-<file path=customXml/itemProps2.xml><?xml version="1.0" encoding="utf-8"?>
-<ds:datastoreItem xmlns:ds="http://schemas.openxmlformats.org/officeDocument/2006/customXml" ds:itemID="{465BA454-9CB8-4FFC-A2E1-57E06FB538DD}">
-  <ds:schemaRefs>
-    <ds:schemaRef ds:uri="http://schemas.microsoft.com/office/2006/metadata/properties"/>
-    <ds:schemaRef ds:uri="http://schemas.microsoft.com/office/infopath/2007/PartnerControls"/>
-    <ds:schemaRef ds:uri="f336f4fe-8719-4ea2-b5d6-29b3a580aeb4"/>
-  </ds:schemaRefs>
-</ds:datastoreItem>
+<file path=customXml/item3.xml><?xml version="1.0" encoding="utf-8"?>
+<?mso-contentType ?>
+<FormTemplates xmlns="http://schemas.microsoft.com/sharepoint/v3/contenttype/forms">
+  <Display>DocumentLibraryForm</Display>
+  <Edit>DocumentLibraryForm</Edit>
+  <New>DocumentLibraryForm</New>
+</FormTemplates>
 </file>
 
-<file path=customXml/itemProps3.xml><?xml version="1.0" encoding="utf-8"?>
+<file path=customXml/itemProps1.xml><?xml version="1.0" encoding="utf-8"?>
 <ds:datastoreItem xmlns:ds="http://schemas.openxmlformats.org/officeDocument/2006/customXml" ds:itemID="{E1CB654C-2BA0-4A66-935D-E034A090D8A0}">
   <ds:schemaRefs>
     <ds:schemaRef ds:uri="http://schemas.microsoft.com/office/2006/metadata/contentType"/>
@@ -8077,6 +8323,24 @@
 </ds:datastoreItem>
 </file>
 
+<file path=customXml/itemProps2.xml><?xml version="1.0" encoding="utf-8"?>
+<ds:datastoreItem xmlns:ds="http://schemas.openxmlformats.org/officeDocument/2006/customXml" ds:itemID="{465BA454-9CB8-4FFC-A2E1-57E06FB538DD}">
+  <ds:schemaRefs>
+    <ds:schemaRef ds:uri="http://schemas.microsoft.com/office/2006/metadata/properties"/>
+    <ds:schemaRef ds:uri="http://schemas.microsoft.com/office/infopath/2007/PartnerControls"/>
+    <ds:schemaRef ds:uri="f336f4fe-8719-4ea2-b5d6-29b3a580aeb4"/>
+  </ds:schemaRefs>
+</ds:datastoreItem>
+</file>
+
+<file path=customXml/itemProps3.xml><?xml version="1.0" encoding="utf-8"?>
+<ds:datastoreItem xmlns:ds="http://schemas.openxmlformats.org/officeDocument/2006/customXml" ds:itemID="{B583B4CC-35D2-469F-8442-D174E33954A3}">
+  <ds:schemaRefs>
+    <ds:schemaRef ds:uri="http://schemas.microsoft.com/sharepoint/v3/contenttype/forms"/>
+  </ds:schemaRefs>
+</ds:datastoreItem>
+</file>
+
 <file path=docMetadata/LabelInfo.xml><?xml version="1.0" encoding="utf-8"?>
 <clbl:labelList xmlns:clbl="http://schemas.microsoft.com/office/2020/mipLabelMetadata">
   <clbl:label id="{fa22dce2-39a9-4bf4-a557-7a50b593b56a}" enabled="1" method="Privileged" siteId="{3e0088dc-0629-4ae6-aa8c-813e7a296f50}" contentBits="0" removed="0"/>

</xml_diff>

<commit_message>
CIV-8314: Removed flight delay section from exiting template
</commit_message>
<xml_diff>
--- a/docker/docmosis/templates/CV-UNS-STD-ENG-01382.docx
+++ b/docker/docmosis/templates/CV-UNS-STD-ENG-01382.docx
@@ -14,14 +14,9 @@
         <w:t xml:space="preserve">ORDER      </w:t>
       </w:r>
       <w:r>
-        <w:t>&lt;</w:t>
-      </w:r>
-      <w:proofErr w:type="gramStart"/>
-      <w:r>
-        <w:t>&lt;{</w:t>
+        <w:t>&lt;&lt;{</w:t>
       </w:r>
       <w:proofErr w:type="spellStart"/>
-      <w:proofErr w:type="gramEnd"/>
       <w:r>
         <w:t>dateFormat</w:t>
       </w:r>
@@ -435,7 +430,7 @@
               </wp:inline>
             </w:drawing>
           </mc:Choice>
-          <mc:Fallback xmlns:w16du="http://schemas.microsoft.com/office/word/2023/wordml/word16du" xmlns:a="http://schemas.openxmlformats.org/drawingml/2006/main" xmlns:pic="http://schemas.openxmlformats.org/drawingml/2006/picture">
+          <mc:Fallback xmlns:pic="http://schemas.openxmlformats.org/drawingml/2006/picture" xmlns:a="http://schemas.openxmlformats.org/drawingml/2006/main" xmlns:w16du="http://schemas.microsoft.com/office/word/2023/wordml/word16du">
             <w:pict w14:anchorId="02525EF3">
               <v:group id="Group 2791" style="width:467.95pt;height:68.75pt;mso-position-horizontal-relative:char;mso-position-vertical-relative:line" coordsize="59429,8731" o:spid="_x0000_s1026" w14:anchorId="6D56B9AB" o:gfxdata="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">
                 <v:shapetype id="_x0000_t75" coordsize="21600,21600" filled="f" stroked="f" o:spt="75" o:preferrelative="t" path="m@4@5l@4@11@9@11@9@5xe">
@@ -1063,7 +1058,7 @@
               </wp:inline>
             </w:drawing>
           </mc:Choice>
-          <mc:Fallback xmlns:w16du="http://schemas.microsoft.com/office/word/2023/wordml/word16du" xmlns:a="http://schemas.openxmlformats.org/drawingml/2006/main" xmlns:pic="http://schemas.openxmlformats.org/drawingml/2006/picture">
+          <mc:Fallback xmlns:pic="http://schemas.openxmlformats.org/drawingml/2006/picture" xmlns:a="http://schemas.openxmlformats.org/drawingml/2006/main" xmlns:w16du="http://schemas.microsoft.com/office/word/2023/wordml/word16du">
             <w:pict w14:anchorId="47815A15">
               <v:group id="Group 2792" style="width:467.95pt;height:.75pt;mso-position-horizontal-relative:char;mso-position-vertical-relative:line" coordsize="59429,95" o:spid="_x0000_s1026" w14:anchorId="0BA703C9" o:gfxdata="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">
                 <v:shape id="Shape 91" style="position:absolute;width:59429;height:0;visibility:visible;mso-wrap-style:square;v-text-anchor:top" coordsize="5942965,0" o:spid="_x0000_s1027" filled="f" path="m5942965,l,e" o:gfxdata="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">
@@ -1394,7 +1389,6 @@
         <w:t>drawDirectionsOrderRequired</w:t>
       </w:r>
       <w:proofErr w:type="spellEnd"/>
-      <w:proofErr w:type="gramStart"/>
       <w:r>
         <w:rPr>
           <w:rFonts w:ascii="Arial" w:hAnsi="Arial" w:cs="Arial"/>
@@ -1410,7 +1404,6 @@
         </w:rPr>
         <w:t>‘</w:t>
       </w:r>
-      <w:proofErr w:type="gramEnd"/>
       <w:r>
         <w:rPr>
           <w:rFonts w:ascii="Arial" w:hAnsi="Arial" w:cs="Arial"/>
@@ -1503,18 +1496,9 @@
           <w:rFonts w:ascii="Arial" w:hAnsi="Arial" w:cs="Arial"/>
           <w:bCs/>
         </w:rPr>
-        <w:t>&lt;&lt;cs</w:t>
-      </w:r>
-      <w:proofErr w:type="gramStart"/>
-      <w:r>
-        <w:rPr>
-          <w:rFonts w:ascii="Arial" w:hAnsi="Arial" w:cs="Arial"/>
-          <w:bCs/>
-        </w:rPr>
-        <w:t>_{</w:t>
+        <w:t>&lt;&lt;cs_{</w:t>
       </w:r>
       <w:proofErr w:type="spellStart"/>
-      <w:proofErr w:type="gramEnd"/>
       <w:r>
         <w:rPr>
           <w:rFonts w:ascii="Arial" w:hAnsi="Arial" w:cs="Arial"/>
@@ -1681,174 +1665,6 @@
           <w:bCs/>
         </w:rPr>
         <w:t>&gt;&gt;</w:t>
-      </w:r>
-    </w:p>
-    <w:p>
-      <w:pPr>
-        <w:rPr>
-          <w:rFonts w:ascii="Arial" w:hAnsi="Arial" w:cs="Arial"/>
-          <w:b/>
-        </w:rPr>
-      </w:pPr>
-      <w:r>
-        <w:rPr>
-          <w:rFonts w:ascii="Arial" w:hAnsi="Arial" w:cs="Arial"/>
-          <w:bCs/>
-        </w:rPr>
-        <w:t>&lt;&lt;cs_{</w:t>
-      </w:r>
-      <w:proofErr w:type="spellStart"/>
-      <w:r>
-        <w:rPr>
-          <w:rFonts w:ascii="Arial" w:hAnsi="Arial" w:cs="Arial"/>
-          <w:lang w:val="en-US"/>
-        </w:rPr>
-        <w:t>smallClaimsFlightDelayToggle</w:t>
-      </w:r>
-      <w:proofErr w:type="spellEnd"/>
-      <w:r>
-        <w:rPr>
-          <w:rFonts w:ascii="Arial" w:hAnsi="Arial" w:cs="Arial"/>
-          <w:lang w:val="en-US"/>
-        </w:rPr>
-        <w:t>=true</w:t>
-      </w:r>
-      <w:r>
-        <w:rPr>
-          <w:rFonts w:ascii="Arial" w:hAnsi="Arial" w:cs="Arial"/>
-          <w:lang w:val="en-US"/>
-        </w:rPr>
-        <w:t>}&gt;&gt;</w:t>
-      </w:r>
-    </w:p>
-    <w:p>
-      <w:pPr>
-        <w:rPr>
-          <w:rFonts w:ascii="Arial" w:hAnsi="Arial" w:cs="Arial"/>
-          <w:b/>
-        </w:rPr>
-      </w:pPr>
-      <w:r>
-        <w:rPr>
-          <w:rFonts w:ascii="Arial" w:hAnsi="Arial" w:cs="Arial"/>
-          <w:b/>
-        </w:rPr>
-        <w:t>Flight delay</w:t>
-      </w:r>
-    </w:p>
-    <w:p>
-      <w:pPr>
-        <w:pStyle w:val="ListParagraph"/>
-        <w:numPr>
-          <w:ilvl w:val="0"/>
-          <w:numId w:val="1"/>
-        </w:numPr>
-        <w:rPr>
-          <w:rFonts w:ascii="Arial" w:hAnsi="Arial" w:cs="Arial"/>
-          <w:bCs/>
-        </w:rPr>
-      </w:pPr>
-      <w:r>
-        <w:rPr>
-          <w:rFonts w:ascii="Arial" w:hAnsi="Arial" w:cs="Arial"/>
-          <w:bCs/>
-        </w:rPr>
-        <w:t>&lt;&lt;</w:t>
-      </w:r>
-      <w:proofErr w:type="spellStart"/>
-      <w:r>
-        <w:rPr>
-          <w:rFonts w:ascii="Arial" w:hAnsi="Arial" w:cs="Arial"/>
-          <w:bCs/>
-        </w:rPr>
-        <w:t>smallClaimsFlightDelay</w:t>
-      </w:r>
-      <w:r>
-        <w:rPr>
-          <w:rFonts w:ascii="Arial" w:hAnsi="Arial" w:cs="Arial"/>
-          <w:bCs/>
-        </w:rPr>
-        <w:t>.</w:t>
-      </w:r>
-      <w:r>
-        <w:rPr>
-          <w:rFonts w:ascii="Arial" w:hAnsi="Arial" w:cs="Arial"/>
-          <w:bCs/>
-        </w:rPr>
-        <w:t>relatedClaimsInput</w:t>
-      </w:r>
-      <w:proofErr w:type="spellEnd"/>
-      <w:r>
-        <w:rPr>
-          <w:rFonts w:ascii="Arial" w:hAnsi="Arial" w:cs="Arial"/>
-          <w:bCs/>
-        </w:rPr>
-        <w:t>&gt;&gt;</w:t>
-      </w:r>
-    </w:p>
-    <w:p>
-      <w:pPr>
-        <w:pStyle w:val="ListParagraph"/>
-        <w:numPr>
-          <w:ilvl w:val="0"/>
-          <w:numId w:val="1"/>
-        </w:numPr>
-        <w:rPr>
-          <w:rFonts w:ascii="Arial" w:hAnsi="Arial" w:cs="Arial"/>
-          <w:bCs/>
-        </w:rPr>
-      </w:pPr>
-      <w:r>
-        <w:rPr>
-          <w:rFonts w:ascii="Arial" w:hAnsi="Arial" w:cs="Arial"/>
-          <w:bCs/>
-        </w:rPr>
-        <w:t>&lt;&lt;</w:t>
-      </w:r>
-      <w:proofErr w:type="spellStart"/>
-      <w:r>
-        <w:rPr>
-          <w:rFonts w:ascii="Arial" w:hAnsi="Arial" w:cs="Arial"/>
-          <w:bCs/>
-        </w:rPr>
-        <w:t>smallClaimsFlightDelay</w:t>
-      </w:r>
-      <w:r>
-        <w:rPr>
-          <w:rFonts w:ascii="Arial" w:hAnsi="Arial" w:cs="Arial"/>
-          <w:bCs/>
-        </w:rPr>
-        <w:t>.</w:t>
-      </w:r>
-      <w:r>
-        <w:rPr>
-          <w:rFonts w:ascii="Arial" w:hAnsi="Arial" w:cs="Arial"/>
-          <w:bCs/>
-        </w:rPr>
-        <w:t>legalDocumentsInput</w:t>
-      </w:r>
-      <w:proofErr w:type="spellEnd"/>
-      <w:r>
-        <w:rPr>
-          <w:rFonts w:ascii="Arial" w:hAnsi="Arial" w:cs="Arial"/>
-          <w:bCs/>
-        </w:rPr>
-        <w:t>&gt;&gt;</w:t>
-      </w:r>
-    </w:p>
-    <w:p>
-      <w:pPr>
-        <w:rPr>
-          <w:rFonts w:ascii="Arial" w:hAnsi="Arial" w:cs="Arial"/>
-          <w:bCs/>
-        </w:rPr>
-      </w:pPr>
-      <w:r>
-        <w:rPr>
-          <w:rFonts w:ascii="Arial" w:hAnsi="Arial" w:cs="Arial"/>
-          <w:bCs/>
-        </w:rPr>
-        <w:t>&lt;&lt;es_&gt;&gt;</w:t>
       </w:r>
     </w:p>
     <w:p>
@@ -1922,15 +1738,7 @@
           <w:rFonts w:ascii="Arial" w:eastAsia="Times New Roman" w:hAnsi="Arial" w:cs="Arial"/>
           <w:lang w:eastAsia="en-GB"/>
         </w:rPr>
-        <w:t>This claim will be listed, on the first available date after &lt;</w:t>
-      </w:r>
-      <w:proofErr w:type="gramStart"/>
-      <w:r>
-        <w:rPr>
-          <w:rFonts w:ascii="Arial" w:eastAsia="Times New Roman" w:hAnsi="Arial" w:cs="Arial"/>
-          <w:lang w:eastAsia="en-GB"/>
-        </w:rPr>
-        <w:t>&lt;</w:t>
+        <w:t>This claim will be listed, on the first available date after &lt;&lt;</w:t>
       </w:r>
       <w:r>
         <w:rPr>
@@ -1940,7 +1748,6 @@
         <w:t>{</w:t>
       </w:r>
       <w:proofErr w:type="spellStart"/>
-      <w:proofErr w:type="gramEnd"/>
       <w:r>
         <w:rPr>
           <w:rFonts w:ascii="Arial" w:eastAsia="Arial" w:hAnsi="Arial" w:cs="Arial"/>
@@ -2246,31 +2053,15 @@
           <w:rFonts w:ascii="Arial" w:eastAsia="Times New Roman" w:hAnsi="Arial" w:cs="Arial"/>
           <w:lang w:eastAsia="en-GB"/>
         </w:rPr>
-        <w:t>hearingLocation.site_</w:t>
-      </w:r>
-      <w:proofErr w:type="gramStart"/>
+        <w:t>hearingLocation.site_name</w:t>
+      </w:r>
+      <w:proofErr w:type="spellEnd"/>
       <w:r>
         <w:rPr>
           <w:rFonts w:ascii="Arial" w:eastAsia="Times New Roman" w:hAnsi="Arial" w:cs="Arial"/>
           <w:lang w:eastAsia="en-GB"/>
         </w:rPr>
-        <w:t>name</w:t>
-      </w:r>
-      <w:proofErr w:type="spellEnd"/>
-      <w:r>
-        <w:rPr>
-          <w:rFonts w:ascii="Arial" w:eastAsia="Times New Roman" w:hAnsi="Arial" w:cs="Arial"/>
-          <w:lang w:eastAsia="en-GB"/>
-        </w:rPr>
-        <w:t>!=</w:t>
-      </w:r>
-      <w:proofErr w:type="gramEnd"/>
-      <w:r>
-        <w:rPr>
-          <w:rFonts w:ascii="Arial" w:eastAsia="Times New Roman" w:hAnsi="Arial" w:cs="Arial"/>
-          <w:lang w:eastAsia="en-GB"/>
-        </w:rPr>
-        <w:t>null}&gt;&gt;at &lt;&lt;</w:t>
+        <w:t>!=null}&gt;&gt;at &lt;&lt;</w:t>
       </w:r>
       <w:proofErr w:type="spellStart"/>
       <w:r>
@@ -2372,15 +2163,7 @@
           <w:rFonts w:ascii="Arial" w:hAnsi="Arial" w:cs="Arial"/>
           <w:lang w:val="en-US"/>
         </w:rPr>
-        <w:t>&lt;&lt;cs</w:t>
-      </w:r>
-      <w:proofErr w:type="gramStart"/>
-      <w:r>
-        <w:rPr>
-          <w:rFonts w:ascii="Arial" w:hAnsi="Arial" w:cs="Arial"/>
-          <w:lang w:val="en-US"/>
-        </w:rPr>
-        <w:t>_{</w:t>
+        <w:t>&lt;&lt;cs_{</w:t>
       </w:r>
       <w:r>
         <w:rPr>
@@ -2398,7 +2181,6 @@
         <w:t>smallClaimsMethod</w:t>
       </w:r>
       <w:proofErr w:type="spellEnd"/>
-      <w:proofErr w:type="gramEnd"/>
       <w:r>
         <w:rPr>
           <w:rFonts w:ascii="Arial" w:hAnsi="Arial" w:cs="Arial"/>
@@ -2467,31 +2249,15 @@
           <w:rFonts w:ascii="Arial" w:eastAsia="Times New Roman" w:hAnsi="Arial" w:cs="Arial"/>
           <w:lang w:eastAsia="en-GB"/>
         </w:rPr>
-        <w:t>hearingLocation.site_</w:t>
-      </w:r>
-      <w:proofErr w:type="gramStart"/>
+        <w:t>hearingLocation.site_name</w:t>
+      </w:r>
+      <w:proofErr w:type="spellEnd"/>
       <w:r>
         <w:rPr>
           <w:rFonts w:ascii="Arial" w:eastAsia="Times New Roman" w:hAnsi="Arial" w:cs="Arial"/>
           <w:lang w:eastAsia="en-GB"/>
         </w:rPr>
-        <w:t>name</w:t>
-      </w:r>
-      <w:proofErr w:type="spellEnd"/>
-      <w:r>
-        <w:rPr>
-          <w:rFonts w:ascii="Arial" w:eastAsia="Times New Roman" w:hAnsi="Arial" w:cs="Arial"/>
-          <w:lang w:eastAsia="en-GB"/>
-        </w:rPr>
-        <w:t>!=</w:t>
-      </w:r>
-      <w:proofErr w:type="gramEnd"/>
-      <w:r>
-        <w:rPr>
-          <w:rFonts w:ascii="Arial" w:eastAsia="Times New Roman" w:hAnsi="Arial" w:cs="Arial"/>
-          <w:lang w:eastAsia="en-GB"/>
-        </w:rPr>
-        <w:t>null}&gt;&gt;will take place at &lt;&lt;</w:t>
+        <w:t>!=null}&gt;&gt;will take place at &lt;&lt;</w:t>
       </w:r>
       <w:proofErr w:type="spellStart"/>
       <w:r>
@@ -2611,15 +2377,7 @@
           <w:rFonts w:ascii="Arial" w:hAnsi="Arial" w:cs="Arial"/>
           <w:lang w:val="en-US"/>
         </w:rPr>
-        <w:t>&lt;&lt;cs</w:t>
-      </w:r>
-      <w:proofErr w:type="gramStart"/>
-      <w:r>
-        <w:rPr>
-          <w:rFonts w:ascii="Arial" w:hAnsi="Arial" w:cs="Arial"/>
-          <w:lang w:val="en-US"/>
-        </w:rPr>
-        <w:t>_{</w:t>
+        <w:t>&lt;&lt;cs_{</w:t>
       </w:r>
       <w:r>
         <w:rPr>
@@ -2637,7 +2395,6 @@
         <w:t>smallClaimsMethod</w:t>
       </w:r>
       <w:proofErr w:type="spellEnd"/>
-      <w:proofErr w:type="gramEnd"/>
       <w:r>
         <w:rPr>
           <w:rFonts w:ascii="Arial" w:hAnsi="Arial" w:cs="Arial"/>
@@ -2706,31 +2463,15 @@
           <w:rFonts w:ascii="Arial" w:eastAsia="Times New Roman" w:hAnsi="Arial" w:cs="Arial"/>
           <w:lang w:eastAsia="en-GB"/>
         </w:rPr>
-        <w:t>hearingLocation.site_</w:t>
-      </w:r>
-      <w:proofErr w:type="gramStart"/>
+        <w:t>hearingLocation.site_name</w:t>
+      </w:r>
+      <w:proofErr w:type="spellEnd"/>
       <w:r>
         <w:rPr>
           <w:rFonts w:ascii="Arial" w:eastAsia="Times New Roman" w:hAnsi="Arial" w:cs="Arial"/>
           <w:lang w:eastAsia="en-GB"/>
         </w:rPr>
-        <w:t>name</w:t>
-      </w:r>
-      <w:proofErr w:type="spellEnd"/>
-      <w:r>
-        <w:rPr>
-          <w:rFonts w:ascii="Arial" w:eastAsia="Times New Roman" w:hAnsi="Arial" w:cs="Arial"/>
-          <w:lang w:eastAsia="en-GB"/>
-        </w:rPr>
-        <w:t>!=</w:t>
-      </w:r>
-      <w:proofErr w:type="gramEnd"/>
-      <w:r>
-        <w:rPr>
-          <w:rFonts w:ascii="Arial" w:eastAsia="Times New Roman" w:hAnsi="Arial" w:cs="Arial"/>
-          <w:lang w:eastAsia="en-GB"/>
-        </w:rPr>
-        <w:t>null}&gt;&gt;will take place at &lt;&lt;</w:t>
+        <w:t>!=null}&gt;&gt;will take place at &lt;&lt;</w:t>
       </w:r>
       <w:proofErr w:type="spellStart"/>
       <w:r>
@@ -2890,7 +2631,6 @@
           <w:szCs w:val="24"/>
           <w:lang w:eastAsia="en-GB"/>
         </w:rPr>
-        <w:lastRenderedPageBreak/>
         <w:t>&lt;&lt;es</w:t>
       </w:r>
       <w:r>
@@ -3042,6 +2782,7 @@
         <w:rPr>
           <w:rFonts w:ascii="Arial" w:hAnsi="Arial" w:cs="Arial"/>
         </w:rPr>
+        <w:lastRenderedPageBreak/>
         <w:t>&lt;&lt;</w:t>
       </w:r>
       <w:r>
@@ -3666,7 +3407,6 @@
         <w:rPr>
           <w:rFonts w:ascii="Arial" w:hAnsi="Arial" w:cs="Arial"/>
         </w:rPr>
-        <w:lastRenderedPageBreak/>
         <w:t>A failure to comply with the paragraph above will result in the claimant being debarred from asserting impecuniosity at the final hearing.</w:t>
       </w:r>
     </w:p>
@@ -3722,16 +3462,7 @@
           <w:b/>
           <w:bCs/>
         </w:rPr>
-        <w:t>&lt;</w:t>
-      </w:r>
-      <w:proofErr w:type="gramStart"/>
-      <w:r>
-        <w:rPr>
-          <w:rFonts w:ascii="Arial" w:hAnsi="Arial" w:cs="Arial"/>
-          <w:b/>
-          <w:bCs/>
-        </w:rPr>
-        <w:t>&lt;</w:t>
+        <w:t>&lt;&lt;</w:t>
       </w:r>
       <w:r>
         <w:rPr>
@@ -3741,7 +3472,6 @@
         <w:t>{</w:t>
       </w:r>
       <w:proofErr w:type="spellStart"/>
-      <w:proofErr w:type="gramEnd"/>
       <w:r>
         <w:rPr>
           <w:rFonts w:ascii="Arial" w:eastAsia="Arial" w:hAnsi="Arial" w:cs="Arial"/>
@@ -3866,6 +3596,7 @@
         <w:rPr>
           <w:rFonts w:ascii="Arial" w:hAnsi="Arial" w:cs="Arial"/>
         </w:rPr>
+        <w:lastRenderedPageBreak/>
         <w:t>&lt;&lt;</w:t>
       </w:r>
       <w:r>
@@ -3893,16 +3624,153 @@
           <w:b/>
           <w:bCs/>
         </w:rPr>
-        <w:t>&lt;</w:t>
-      </w:r>
-      <w:proofErr w:type="gramStart"/>
+        <w:t>&lt;&lt;</w:t>
+      </w:r>
+      <w:r>
+        <w:rPr>
+          <w:rFonts w:ascii="Arial" w:eastAsia="Arial" w:hAnsi="Arial" w:cs="Arial"/>
+          <w:bCs/>
+        </w:rPr>
+        <w:t>{</w:t>
+      </w:r>
+      <w:proofErr w:type="spellStart"/>
+      <w:r>
+        <w:rPr>
+          <w:rFonts w:ascii="Arial" w:eastAsia="Arial" w:hAnsi="Arial" w:cs="Arial"/>
+          <w:bCs/>
+        </w:rPr>
+        <w:t>dateFormat</w:t>
+      </w:r>
+      <w:proofErr w:type="spellEnd"/>
+      <w:r>
+        <w:rPr>
+          <w:rFonts w:ascii="Arial" w:eastAsia="Arial" w:hAnsi="Arial" w:cs="Arial"/>
+          <w:bCs/>
+        </w:rPr>
+        <w:t>(</w:t>
+      </w:r>
+      <w:r>
+        <w:rPr>
+          <w:rFonts w:ascii="Arial" w:eastAsia="Arial" w:hAnsi="Arial" w:cs="Arial"/>
+          <w:bCs/>
+        </w:rPr>
+        <w:t>smallClaimsCreditHire</w:t>
+      </w:r>
+      <w:r>
+        <w:rPr>
+          <w:rFonts w:ascii="Arial" w:eastAsia="Arial" w:hAnsi="Arial" w:cs="Arial"/>
+          <w:bCs/>
+        </w:rPr>
+        <w:t>.date</w:t>
+      </w:r>
+      <w:r>
+        <w:rPr>
+          <w:rFonts w:ascii="Arial" w:eastAsia="Arial" w:hAnsi="Arial" w:cs="Arial"/>
+          <w:bCs/>
+        </w:rPr>
+        <w:t>2</w:t>
+      </w:r>
+      <w:r>
+        <w:rPr>
+          <w:rFonts w:ascii="Arial" w:eastAsia="Arial" w:hAnsi="Arial" w:cs="Arial"/>
+          <w:bCs/>
+        </w:rPr>
+        <w:t xml:space="preserve">, ‘dd MMMM </w:t>
+      </w:r>
+      <w:proofErr w:type="spellStart"/>
+      <w:r>
+        <w:rPr>
+          <w:rFonts w:ascii="Arial" w:eastAsia="Arial" w:hAnsi="Arial" w:cs="Arial"/>
+          <w:bCs/>
+        </w:rPr>
+        <w:t>yyyy</w:t>
+      </w:r>
+      <w:proofErr w:type="spellEnd"/>
+      <w:r>
+        <w:rPr>
+          <w:rFonts w:ascii="Arial" w:eastAsia="Arial" w:hAnsi="Arial" w:cs="Arial"/>
+          <w:bCs/>
+        </w:rPr>
+        <w:t>’, ‘</w:t>
+      </w:r>
+      <w:proofErr w:type="spellStart"/>
+      <w:r>
+        <w:rPr>
+          <w:rFonts w:ascii="Arial" w:eastAsia="Arial" w:hAnsi="Arial" w:cs="Arial"/>
+          <w:bCs/>
+        </w:rPr>
+        <w:t>yyyy</w:t>
+      </w:r>
+      <w:proofErr w:type="spellEnd"/>
+      <w:r>
+        <w:rPr>
+          <w:rFonts w:ascii="Arial" w:eastAsia="Arial" w:hAnsi="Arial" w:cs="Arial"/>
+          <w:bCs/>
+        </w:rPr>
+        <w:t>-MM-dd’</w:t>
+      </w:r>
+      <w:r>
+        <w:rPr>
+          <w:rFonts w:ascii="Arial" w:eastAsia="Arial" w:hAnsi="Arial" w:cs="Arial"/>
+          <w:bCs/>
+        </w:rPr>
+        <w:t>)}</w:t>
+      </w:r>
       <w:r>
         <w:rPr>
           <w:rFonts w:ascii="Arial" w:hAnsi="Arial" w:cs="Arial"/>
           <w:b/>
           <w:bCs/>
         </w:rPr>
-        <w:t>&lt;</w:t>
+        <w:t>&gt;&gt;</w:t>
+      </w:r>
+      <w:r>
+        <w:rPr>
+          <w:rFonts w:ascii="Arial" w:hAnsi="Arial" w:cs="Arial"/>
+        </w:rPr>
+        <w:t>.</w:t>
+      </w:r>
+      <w:r>
+        <w:rPr>
+          <w:rFonts w:ascii="Arial" w:hAnsi="Arial" w:cs="Arial"/>
+        </w:rPr>
+        <w:t xml:space="preserve"> </w:t>
+      </w:r>
+      <w:r>
+        <w:rPr>
+          <w:rFonts w:ascii="Arial" w:hAnsi="Arial" w:cs="Arial"/>
+        </w:rPr>
+        <w:t>&lt;&lt;</w:t>
+      </w:r>
+      <w:r>
+        <w:rPr>
+          <w:rFonts w:ascii="Arial" w:hAnsi="Arial" w:cs="Arial"/>
+          <w:lang w:val="en-US"/>
+        </w:rPr>
+        <w:t>smallClaimsCreditHire.input5&gt;&gt; &lt;&lt;smallClaimsCreditHire.input6</w:t>
+      </w:r>
+      <w:r>
+        <w:rPr>
+          <w:rFonts w:ascii="Arial" w:hAnsi="Arial" w:cs="Arial"/>
+          <w:lang w:val="en-US"/>
+        </w:rPr>
+        <w:t>&gt;&gt;</w:t>
+      </w:r>
+      <w:r>
+        <w:rPr>
+          <w:rFonts w:ascii="Arial" w:hAnsi="Arial" w:cs="Arial"/>
+          <w:lang w:val="en-US"/>
+        </w:rPr>
+        <w:t xml:space="preserve"> </w:t>
+      </w:r>
+      <w:r>
+        <w:rPr>
+          <w:rFonts w:ascii="Arial" w:hAnsi="Arial" w:cs="Arial"/>
+          <w:b/>
+          <w:bCs/>
+          <w:lang w:val="en-US"/>
+        </w:rPr>
+        <w:t>&lt;&lt;</w:t>
       </w:r>
       <w:r>
         <w:rPr>
@@ -3912,164 +3780,6 @@
         <w:t>{</w:t>
       </w:r>
       <w:proofErr w:type="spellStart"/>
-      <w:proofErr w:type="gramEnd"/>
-      <w:r>
-        <w:rPr>
-          <w:rFonts w:ascii="Arial" w:eastAsia="Arial" w:hAnsi="Arial" w:cs="Arial"/>
-          <w:bCs/>
-        </w:rPr>
-        <w:t>dateFormat</w:t>
-      </w:r>
-      <w:proofErr w:type="spellEnd"/>
-      <w:r>
-        <w:rPr>
-          <w:rFonts w:ascii="Arial" w:eastAsia="Arial" w:hAnsi="Arial" w:cs="Arial"/>
-          <w:bCs/>
-        </w:rPr>
-        <w:t>(</w:t>
-      </w:r>
-      <w:r>
-        <w:rPr>
-          <w:rFonts w:ascii="Arial" w:eastAsia="Arial" w:hAnsi="Arial" w:cs="Arial"/>
-          <w:bCs/>
-        </w:rPr>
-        <w:t>smallClaimsCreditHire</w:t>
-      </w:r>
-      <w:r>
-        <w:rPr>
-          <w:rFonts w:ascii="Arial" w:eastAsia="Arial" w:hAnsi="Arial" w:cs="Arial"/>
-          <w:bCs/>
-        </w:rPr>
-        <w:t>.date</w:t>
-      </w:r>
-      <w:r>
-        <w:rPr>
-          <w:rFonts w:ascii="Arial" w:eastAsia="Arial" w:hAnsi="Arial" w:cs="Arial"/>
-          <w:bCs/>
-        </w:rPr>
-        <w:t>2</w:t>
-      </w:r>
-      <w:r>
-        <w:rPr>
-          <w:rFonts w:ascii="Arial" w:eastAsia="Arial" w:hAnsi="Arial" w:cs="Arial"/>
-          <w:bCs/>
-        </w:rPr>
-        <w:t xml:space="preserve">, ‘dd MMMM </w:t>
-      </w:r>
-      <w:proofErr w:type="spellStart"/>
-      <w:r>
-        <w:rPr>
-          <w:rFonts w:ascii="Arial" w:eastAsia="Arial" w:hAnsi="Arial" w:cs="Arial"/>
-          <w:bCs/>
-        </w:rPr>
-        <w:t>yyyy</w:t>
-      </w:r>
-      <w:proofErr w:type="spellEnd"/>
-      <w:r>
-        <w:rPr>
-          <w:rFonts w:ascii="Arial" w:eastAsia="Arial" w:hAnsi="Arial" w:cs="Arial"/>
-          <w:bCs/>
-        </w:rPr>
-        <w:t>’, ‘</w:t>
-      </w:r>
-      <w:proofErr w:type="spellStart"/>
-      <w:r>
-        <w:rPr>
-          <w:rFonts w:ascii="Arial" w:eastAsia="Arial" w:hAnsi="Arial" w:cs="Arial"/>
-          <w:bCs/>
-        </w:rPr>
-        <w:t>yyyy</w:t>
-      </w:r>
-      <w:proofErr w:type="spellEnd"/>
-      <w:r>
-        <w:rPr>
-          <w:rFonts w:ascii="Arial" w:eastAsia="Arial" w:hAnsi="Arial" w:cs="Arial"/>
-          <w:bCs/>
-        </w:rPr>
-        <w:t>-MM-dd’</w:t>
-      </w:r>
-      <w:r>
-        <w:rPr>
-          <w:rFonts w:ascii="Arial" w:eastAsia="Arial" w:hAnsi="Arial" w:cs="Arial"/>
-          <w:bCs/>
-        </w:rPr>
-        <w:t>)}</w:t>
-      </w:r>
-      <w:r>
-        <w:rPr>
-          <w:rFonts w:ascii="Arial" w:hAnsi="Arial" w:cs="Arial"/>
-          <w:b/>
-          <w:bCs/>
-        </w:rPr>
-        <w:t>&gt;&gt;</w:t>
-      </w:r>
-      <w:r>
-        <w:rPr>
-          <w:rFonts w:ascii="Arial" w:hAnsi="Arial" w:cs="Arial"/>
-        </w:rPr>
-        <w:t>.</w:t>
-      </w:r>
-      <w:r>
-        <w:rPr>
-          <w:rFonts w:ascii="Arial" w:hAnsi="Arial" w:cs="Arial"/>
-        </w:rPr>
-        <w:t xml:space="preserve"> </w:t>
-      </w:r>
-      <w:r>
-        <w:rPr>
-          <w:rFonts w:ascii="Arial" w:hAnsi="Arial" w:cs="Arial"/>
-        </w:rPr>
-        <w:t>&lt;&lt;</w:t>
-      </w:r>
-      <w:r>
-        <w:rPr>
-          <w:rFonts w:ascii="Arial" w:hAnsi="Arial" w:cs="Arial"/>
-          <w:lang w:val="en-US"/>
-        </w:rPr>
-        <w:t>smallClaimsCreditHire.input5&gt;&gt; &lt;&lt;smallClaimsCreditHire.input6</w:t>
-      </w:r>
-      <w:r>
-        <w:rPr>
-          <w:rFonts w:ascii="Arial" w:hAnsi="Arial" w:cs="Arial"/>
-          <w:lang w:val="en-US"/>
-        </w:rPr>
-        <w:t>&gt;&gt;</w:t>
-      </w:r>
-      <w:r>
-        <w:rPr>
-          <w:rFonts w:ascii="Arial" w:hAnsi="Arial" w:cs="Arial"/>
-          <w:lang w:val="en-US"/>
-        </w:rPr>
-        <w:t xml:space="preserve"> </w:t>
-      </w:r>
-      <w:r>
-        <w:rPr>
-          <w:rFonts w:ascii="Arial" w:hAnsi="Arial" w:cs="Arial"/>
-          <w:b/>
-          <w:bCs/>
-          <w:lang w:val="en-US"/>
-        </w:rPr>
-        <w:t>&lt;</w:t>
-      </w:r>
-      <w:proofErr w:type="gramStart"/>
-      <w:r>
-        <w:rPr>
-          <w:rFonts w:ascii="Arial" w:hAnsi="Arial" w:cs="Arial"/>
-          <w:b/>
-          <w:bCs/>
-          <w:lang w:val="en-US"/>
-        </w:rPr>
-        <w:t>&lt;</w:t>
-      </w:r>
-      <w:r>
-        <w:rPr>
-          <w:rFonts w:ascii="Arial" w:eastAsia="Arial" w:hAnsi="Arial" w:cs="Arial"/>
-          <w:bCs/>
-        </w:rPr>
-        <w:t>{</w:t>
-      </w:r>
-      <w:proofErr w:type="spellStart"/>
-      <w:proofErr w:type="gramEnd"/>
       <w:r>
         <w:rPr>
           <w:rFonts w:ascii="Arial" w:eastAsia="Arial" w:hAnsi="Arial" w:cs="Arial"/>
@@ -4622,7 +4332,6 @@
         <w:t>&lt;&lt;</w:t>
       </w:r>
       <w:proofErr w:type="spellStart"/>
-      <w:proofErr w:type="gramStart"/>
       <w:r>
         <w:rPr>
           <w:rFonts w:ascii="Arial" w:hAnsi="Arial" w:cs="Arial"/>
@@ -4638,7 +4347,6 @@
         <w:t>directionComment</w:t>
       </w:r>
       <w:proofErr w:type="spellEnd"/>
-      <w:proofErr w:type="gramEnd"/>
       <w:r>
         <w:rPr>
           <w:rFonts w:ascii="Arial" w:hAnsi="Arial" w:cs="Arial"/>
@@ -7949,6 +7657,40 @@
 </file>
 
 <file path=customXml/item1.xml><?xml version="1.0" encoding="utf-8"?>
+<?mso-contentType ?>
+<FormTemplates xmlns="http://schemas.microsoft.com/sharepoint/v3/contenttype/forms">
+  <Display>DocumentLibraryForm</Display>
+  <Edit>DocumentLibraryForm</Edit>
+  <New>DocumentLibraryForm</New>
+</FormTemplates>
+</file>
+
+<file path=customXml/item2.xml><?xml version="1.0" encoding="utf-8"?>
+<p:properties xmlns:p="http://schemas.microsoft.com/office/2006/metadata/properties" xmlns:xsi="http://www.w3.org/2001/XMLSchema-instance" xmlns:pc="http://schemas.microsoft.com/office/infopath/2007/PartnerControls">
+  <documentManagement>
+    <Stage xmlns="f336f4fe-8719-4ea2-b5d6-29b3a580aeb4">In Approval</Stage>
+    <Next_x0020_Stage xmlns="f336f4fe-8719-4ea2-b5d6-29b3a580aeb4">ApproveOrReject</Next_x0020_Stage>
+    <Admin_x0020_Action xmlns="f336f4fe-8719-4ea2-b5d6-29b3a580aeb4" xsi:nil="true"/>
+    <Template_x0020_Category xmlns="f336f4fe-8719-4ea2-b5d6-29b3a580aeb4">Standard Direction - STD</Template_x0020_Category>
+    <Action xmlns="f336f4fe-8719-4ea2-b5d6-29b3a580aeb4" xsi:nil="true"/>
+    <Purpose1 xmlns="f336f4fe-8719-4ea2-b5d6-29b3a580aeb4">SDO</Purpose1>
+    <Template_x0020_Language xmlns="f336f4fe-8719-4ea2-b5d6-29b3a580aeb4">English - ENG</Template_x0020_Language>
+    <Rename xmlns="f336f4fe-8719-4ea2-b5d6-29b3a580aeb4">true</Rename>
+    <Tornado_x0020_Filename xmlns="f336f4fe-8719-4ea2-b5d6-29b3a580aeb4" xsi:nil="true"/>
+    <Approval_x0020_Request_x0020_Comment xmlns="f336f4fe-8719-4ea2-b5d6-29b3a580aeb4">Requesting approval for CIV-10335</Approval_x0020_Request_x0020_Comment>
+    <Publication_x0020_Date xmlns="f336f4fe-8719-4ea2-b5d6-29b3a580aeb4">2023-01-23T00:00:00+00:00</Publication_x0020_Date>
+    <SharedWithUsers xmlns="f336f4fe-8719-4ea2-b5d6-29b3a580aeb4">
+      <UserInfo>
+        <DisplayName>Robert Allright</DisplayName>
+        <AccountId>23</AccountId>
+        <AccountType/>
+      </UserInfo>
+    </SharedWithUsers>
+  </documentManagement>
+</p:properties>
+</file>
+
+<file path=customXml/item3.xml><?xml version="1.0" encoding="utf-8"?>
 <ct:contentTypeSchema xmlns:ct="http://schemas.microsoft.com/office/2006/metadata/contentType" xmlns:ma="http://schemas.microsoft.com/office/2006/metadata/properties/metaAttributes" ct:_="" ma:_="" ma:contentTypeName="_CtTemplate" ma:contentTypeID="0x01010064A5FDCCFB03F540B94405305D7DE14F00A4F8B82F7CEF57469A8FE5CEAB7A0EE0" ma:contentTypeVersion="55" ma:contentTypeDescription="Part of Template Management with Site Columns representing custom attributes." ma:contentTypeScope="" ma:versionID="e48abcd8da7fe05ec90dabdfbb8c2749">
   <xsd:schema xmlns:xsd="http://www.w3.org/2001/XMLSchema" xmlns:xs="http://www.w3.org/2001/XMLSchema" xmlns:p="http://schemas.microsoft.com/office/2006/metadata/properties" xmlns:ns2="f336f4fe-8719-4ea2-b5d6-29b3a580aeb4" xmlns:ns3="b57b892a-dd61-4bba-b372-a8d93da2c7e6" targetNamespace="http://schemas.microsoft.com/office/2006/metadata/properties" ma:root="true" ma:fieldsID="4c733adc908683170864ffc34cec60fa" ns2:_="" ns3:_="">
     <xsd:import namespace="f336f4fe-8719-4ea2-b5d6-29b3a580aeb4"/>
@@ -8270,41 +8012,25 @@
 </ct:contentTypeSchema>
 </file>
 
-<file path=customXml/item2.xml><?xml version="1.0" encoding="utf-8"?>
-<p:properties xmlns:p="http://schemas.microsoft.com/office/2006/metadata/properties" xmlns:xsi="http://www.w3.org/2001/XMLSchema-instance" xmlns:pc="http://schemas.microsoft.com/office/infopath/2007/PartnerControls">
-  <documentManagement>
-    <Stage xmlns="f336f4fe-8719-4ea2-b5d6-29b3a580aeb4">In Approval</Stage>
-    <Next_x0020_Stage xmlns="f336f4fe-8719-4ea2-b5d6-29b3a580aeb4">ApproveOrReject</Next_x0020_Stage>
-    <Admin_x0020_Action xmlns="f336f4fe-8719-4ea2-b5d6-29b3a580aeb4" xsi:nil="true"/>
-    <Template_x0020_Category xmlns="f336f4fe-8719-4ea2-b5d6-29b3a580aeb4">Standard Direction - STD</Template_x0020_Category>
-    <Action xmlns="f336f4fe-8719-4ea2-b5d6-29b3a580aeb4" xsi:nil="true"/>
-    <Purpose1 xmlns="f336f4fe-8719-4ea2-b5d6-29b3a580aeb4">SDO</Purpose1>
-    <Template_x0020_Language xmlns="f336f4fe-8719-4ea2-b5d6-29b3a580aeb4">English - ENG</Template_x0020_Language>
-    <Rename xmlns="f336f4fe-8719-4ea2-b5d6-29b3a580aeb4">true</Rename>
-    <Tornado_x0020_Filename xmlns="f336f4fe-8719-4ea2-b5d6-29b3a580aeb4" xsi:nil="true"/>
-    <Approval_x0020_Request_x0020_Comment xmlns="f336f4fe-8719-4ea2-b5d6-29b3a580aeb4">Requesting approval for CIV-10335</Approval_x0020_Request_x0020_Comment>
-    <Publication_x0020_Date xmlns="f336f4fe-8719-4ea2-b5d6-29b3a580aeb4">2023-01-23T00:00:00+00:00</Publication_x0020_Date>
-    <SharedWithUsers xmlns="f336f4fe-8719-4ea2-b5d6-29b3a580aeb4">
-      <UserInfo>
-        <DisplayName>Robert Allright</DisplayName>
-        <AccountId>23</AccountId>
-        <AccountType/>
-      </UserInfo>
-    </SharedWithUsers>
-  </documentManagement>
-</p:properties>
+<file path=customXml/itemProps1.xml><?xml version="1.0" encoding="utf-8"?>
+<ds:datastoreItem xmlns:ds="http://schemas.openxmlformats.org/officeDocument/2006/customXml" ds:itemID="{B583B4CC-35D2-469F-8442-D174E33954A3}">
+  <ds:schemaRefs>
+    <ds:schemaRef ds:uri="http://schemas.microsoft.com/sharepoint/v3/contenttype/forms"/>
+  </ds:schemaRefs>
+</ds:datastoreItem>
 </file>
 
-<file path=customXml/item3.xml><?xml version="1.0" encoding="utf-8"?>
-<?mso-contentType ?>
-<FormTemplates xmlns="http://schemas.microsoft.com/sharepoint/v3/contenttype/forms">
-  <Display>DocumentLibraryForm</Display>
-  <Edit>DocumentLibraryForm</Edit>
-  <New>DocumentLibraryForm</New>
-</FormTemplates>
+<file path=customXml/itemProps2.xml><?xml version="1.0" encoding="utf-8"?>
+<ds:datastoreItem xmlns:ds="http://schemas.openxmlformats.org/officeDocument/2006/customXml" ds:itemID="{465BA454-9CB8-4FFC-A2E1-57E06FB538DD}">
+  <ds:schemaRefs>
+    <ds:schemaRef ds:uri="http://schemas.microsoft.com/office/2006/metadata/properties"/>
+    <ds:schemaRef ds:uri="http://schemas.microsoft.com/office/infopath/2007/PartnerControls"/>
+    <ds:schemaRef ds:uri="f336f4fe-8719-4ea2-b5d6-29b3a580aeb4"/>
+  </ds:schemaRefs>
+</ds:datastoreItem>
 </file>
 
-<file path=customXml/itemProps1.xml><?xml version="1.0" encoding="utf-8"?>
+<file path=customXml/itemProps3.xml><?xml version="1.0" encoding="utf-8"?>
 <ds:datastoreItem xmlns:ds="http://schemas.openxmlformats.org/officeDocument/2006/customXml" ds:itemID="{E1CB654C-2BA0-4A66-935D-E034A090D8A0}">
   <ds:schemaRefs>
     <ds:schemaRef ds:uri="http://schemas.microsoft.com/office/2006/metadata/contentType"/>
@@ -8323,24 +8049,6 @@
 </ds:datastoreItem>
 </file>
 
-<file path=customXml/itemProps2.xml><?xml version="1.0" encoding="utf-8"?>
-<ds:datastoreItem xmlns:ds="http://schemas.openxmlformats.org/officeDocument/2006/customXml" ds:itemID="{465BA454-9CB8-4FFC-A2E1-57E06FB538DD}">
-  <ds:schemaRefs>
-    <ds:schemaRef ds:uri="http://schemas.microsoft.com/office/2006/metadata/properties"/>
-    <ds:schemaRef ds:uri="http://schemas.microsoft.com/office/infopath/2007/PartnerControls"/>
-    <ds:schemaRef ds:uri="f336f4fe-8719-4ea2-b5d6-29b3a580aeb4"/>
-  </ds:schemaRefs>
-</ds:datastoreItem>
-</file>
-
-<file path=customXml/itemProps3.xml><?xml version="1.0" encoding="utf-8"?>
-<ds:datastoreItem xmlns:ds="http://schemas.openxmlformats.org/officeDocument/2006/customXml" ds:itemID="{B583B4CC-35D2-469F-8442-D174E33954A3}">
-  <ds:schemaRefs>
-    <ds:schemaRef ds:uri="http://schemas.microsoft.com/sharepoint/v3/contenttype/forms"/>
-  </ds:schemaRefs>
-</ds:datastoreItem>
-</file>
-
 <file path=docMetadata/LabelInfo.xml><?xml version="1.0" encoding="utf-8"?>
 <clbl:labelList xmlns:clbl="http://schemas.microsoft.com/office/2020/mipLabelMetadata">
   <clbl:label id="{fa22dce2-39a9-4bf4-a557-7a50b593b56a}" enabled="1" method="Privileged" siteId="{3e0088dc-0629-4ae6-aa8c-813e7a296f50}" contentBits="0" removed="0"/>

</xml_diff>

<commit_message>
CIV-8314: Copied from rdo-docmosis to make sure there is no change
</commit_message>
<xml_diff>
--- a/docker/docmosis/templates/CV-UNS-STD-ENG-01382.docx
+++ b/docker/docmosis/templates/CV-UNS-STD-ENG-01382.docx
@@ -14,9 +14,14 @@
         <w:t xml:space="preserve">ORDER      </w:t>
       </w:r>
       <w:r>
-        <w:t>&lt;&lt;{</w:t>
+        <w:t>&lt;</w:t>
+      </w:r>
+      <w:proofErr w:type="gramStart"/>
+      <w:r>
+        <w:t>&lt;{</w:t>
       </w:r>
       <w:proofErr w:type="spellStart"/>
+      <w:proofErr w:type="gramEnd"/>
       <w:r>
         <w:t>dateFormat</w:t>
       </w:r>
@@ -1389,6 +1394,7 @@
         <w:t>drawDirectionsOrderRequired</w:t>
       </w:r>
       <w:proofErr w:type="spellEnd"/>
+      <w:proofErr w:type="gramStart"/>
       <w:r>
         <w:rPr>
           <w:rFonts w:ascii="Arial" w:hAnsi="Arial" w:cs="Arial"/>
@@ -1404,6 +1410,7 @@
         </w:rPr>
         <w:t>‘</w:t>
       </w:r>
+      <w:proofErr w:type="gramEnd"/>
       <w:r>
         <w:rPr>
           <w:rFonts w:ascii="Arial" w:hAnsi="Arial" w:cs="Arial"/>
@@ -1496,9 +1503,18 @@
           <w:rFonts w:ascii="Arial" w:hAnsi="Arial" w:cs="Arial"/>
           <w:bCs/>
         </w:rPr>
-        <w:t>&lt;&lt;cs_{</w:t>
+        <w:t>&lt;&lt;cs</w:t>
+      </w:r>
+      <w:proofErr w:type="gramStart"/>
+      <w:r>
+        <w:rPr>
+          <w:rFonts w:ascii="Arial" w:hAnsi="Arial" w:cs="Arial"/>
+          <w:bCs/>
+        </w:rPr>
+        <w:t>_{</w:t>
       </w:r>
       <w:proofErr w:type="spellStart"/>
+      <w:proofErr w:type="gramEnd"/>
       <w:r>
         <w:rPr>
           <w:rFonts w:ascii="Arial" w:hAnsi="Arial" w:cs="Arial"/>
@@ -1738,7 +1754,15 @@
           <w:rFonts w:ascii="Arial" w:eastAsia="Times New Roman" w:hAnsi="Arial" w:cs="Arial"/>
           <w:lang w:eastAsia="en-GB"/>
         </w:rPr>
-        <w:t>This claim will be listed, on the first available date after &lt;&lt;</w:t>
+        <w:t>This claim will be listed, on the first available date after &lt;</w:t>
+      </w:r>
+      <w:proofErr w:type="gramStart"/>
+      <w:r>
+        <w:rPr>
+          <w:rFonts w:ascii="Arial" w:eastAsia="Times New Roman" w:hAnsi="Arial" w:cs="Arial"/>
+          <w:lang w:eastAsia="en-GB"/>
+        </w:rPr>
+        <w:t>&lt;</w:t>
       </w:r>
       <w:r>
         <w:rPr>
@@ -1748,6 +1772,7 @@
         <w:t>{</w:t>
       </w:r>
       <w:proofErr w:type="spellStart"/>
+      <w:proofErr w:type="gramEnd"/>
       <w:r>
         <w:rPr>
           <w:rFonts w:ascii="Arial" w:eastAsia="Arial" w:hAnsi="Arial" w:cs="Arial"/>
@@ -2053,7 +2078,15 @@
           <w:rFonts w:ascii="Arial" w:eastAsia="Times New Roman" w:hAnsi="Arial" w:cs="Arial"/>
           <w:lang w:eastAsia="en-GB"/>
         </w:rPr>
-        <w:t>hearingLocation.site_name</w:t>
+        <w:t>hearingLocation.site_</w:t>
+      </w:r>
+      <w:proofErr w:type="gramStart"/>
+      <w:r>
+        <w:rPr>
+          <w:rFonts w:ascii="Arial" w:eastAsia="Times New Roman" w:hAnsi="Arial" w:cs="Arial"/>
+          <w:lang w:eastAsia="en-GB"/>
+        </w:rPr>
+        <w:t>name</w:t>
       </w:r>
       <w:proofErr w:type="spellEnd"/>
       <w:r>
@@ -2061,7 +2094,15 @@
           <w:rFonts w:ascii="Arial" w:eastAsia="Times New Roman" w:hAnsi="Arial" w:cs="Arial"/>
           <w:lang w:eastAsia="en-GB"/>
         </w:rPr>
-        <w:t>!=null}&gt;&gt;at &lt;&lt;</w:t>
+        <w:t>!=</w:t>
+      </w:r>
+      <w:proofErr w:type="gramEnd"/>
+      <w:r>
+        <w:rPr>
+          <w:rFonts w:ascii="Arial" w:eastAsia="Times New Roman" w:hAnsi="Arial" w:cs="Arial"/>
+          <w:lang w:eastAsia="en-GB"/>
+        </w:rPr>
+        <w:t>null}&gt;&gt;at &lt;&lt;</w:t>
       </w:r>
       <w:proofErr w:type="spellStart"/>
       <w:r>
@@ -2163,7 +2204,15 @@
           <w:rFonts w:ascii="Arial" w:hAnsi="Arial" w:cs="Arial"/>
           <w:lang w:val="en-US"/>
         </w:rPr>
-        <w:t>&lt;&lt;cs_{</w:t>
+        <w:t>&lt;&lt;cs</w:t>
+      </w:r>
+      <w:proofErr w:type="gramStart"/>
+      <w:r>
+        <w:rPr>
+          <w:rFonts w:ascii="Arial" w:hAnsi="Arial" w:cs="Arial"/>
+          <w:lang w:val="en-US"/>
+        </w:rPr>
+        <w:t>_{</w:t>
       </w:r>
       <w:r>
         <w:rPr>
@@ -2181,6 +2230,7 @@
         <w:t>smallClaimsMethod</w:t>
       </w:r>
       <w:proofErr w:type="spellEnd"/>
+      <w:proofErr w:type="gramEnd"/>
       <w:r>
         <w:rPr>
           <w:rFonts w:ascii="Arial" w:hAnsi="Arial" w:cs="Arial"/>
@@ -2249,7 +2299,15 @@
           <w:rFonts w:ascii="Arial" w:eastAsia="Times New Roman" w:hAnsi="Arial" w:cs="Arial"/>
           <w:lang w:eastAsia="en-GB"/>
         </w:rPr>
-        <w:t>hearingLocation.site_name</w:t>
+        <w:t>hearingLocation.site_</w:t>
+      </w:r>
+      <w:proofErr w:type="gramStart"/>
+      <w:r>
+        <w:rPr>
+          <w:rFonts w:ascii="Arial" w:eastAsia="Times New Roman" w:hAnsi="Arial" w:cs="Arial"/>
+          <w:lang w:eastAsia="en-GB"/>
+        </w:rPr>
+        <w:t>name</w:t>
       </w:r>
       <w:proofErr w:type="spellEnd"/>
       <w:r>
@@ -2257,7 +2315,15 @@
           <w:rFonts w:ascii="Arial" w:eastAsia="Times New Roman" w:hAnsi="Arial" w:cs="Arial"/>
           <w:lang w:eastAsia="en-GB"/>
         </w:rPr>
-        <w:t>!=null}&gt;&gt;will take place at &lt;&lt;</w:t>
+        <w:t>!=</w:t>
+      </w:r>
+      <w:proofErr w:type="gramEnd"/>
+      <w:r>
+        <w:rPr>
+          <w:rFonts w:ascii="Arial" w:eastAsia="Times New Roman" w:hAnsi="Arial" w:cs="Arial"/>
+          <w:lang w:eastAsia="en-GB"/>
+        </w:rPr>
+        <w:t>null}&gt;&gt;will take place at &lt;&lt;</w:t>
       </w:r>
       <w:proofErr w:type="spellStart"/>
       <w:r>
@@ -2377,7 +2443,15 @@
           <w:rFonts w:ascii="Arial" w:hAnsi="Arial" w:cs="Arial"/>
           <w:lang w:val="en-US"/>
         </w:rPr>
-        <w:t>&lt;&lt;cs_{</w:t>
+        <w:t>&lt;&lt;cs</w:t>
+      </w:r>
+      <w:proofErr w:type="gramStart"/>
+      <w:r>
+        <w:rPr>
+          <w:rFonts w:ascii="Arial" w:hAnsi="Arial" w:cs="Arial"/>
+          <w:lang w:val="en-US"/>
+        </w:rPr>
+        <w:t>_{</w:t>
       </w:r>
       <w:r>
         <w:rPr>
@@ -2395,6 +2469,7 @@
         <w:t>smallClaimsMethod</w:t>
       </w:r>
       <w:proofErr w:type="spellEnd"/>
+      <w:proofErr w:type="gramEnd"/>
       <w:r>
         <w:rPr>
           <w:rFonts w:ascii="Arial" w:hAnsi="Arial" w:cs="Arial"/>
@@ -2463,7 +2538,15 @@
           <w:rFonts w:ascii="Arial" w:eastAsia="Times New Roman" w:hAnsi="Arial" w:cs="Arial"/>
           <w:lang w:eastAsia="en-GB"/>
         </w:rPr>
-        <w:t>hearingLocation.site_name</w:t>
+        <w:t>hearingLocation.site_</w:t>
+      </w:r>
+      <w:proofErr w:type="gramStart"/>
+      <w:r>
+        <w:rPr>
+          <w:rFonts w:ascii="Arial" w:eastAsia="Times New Roman" w:hAnsi="Arial" w:cs="Arial"/>
+          <w:lang w:eastAsia="en-GB"/>
+        </w:rPr>
+        <w:t>name</w:t>
       </w:r>
       <w:proofErr w:type="spellEnd"/>
       <w:r>
@@ -2471,7 +2554,15 @@
           <w:rFonts w:ascii="Arial" w:eastAsia="Times New Roman" w:hAnsi="Arial" w:cs="Arial"/>
           <w:lang w:eastAsia="en-GB"/>
         </w:rPr>
-        <w:t>!=null}&gt;&gt;will take place at &lt;&lt;</w:t>
+        <w:t>!=</w:t>
+      </w:r>
+      <w:proofErr w:type="gramEnd"/>
+      <w:r>
+        <w:rPr>
+          <w:rFonts w:ascii="Arial" w:eastAsia="Times New Roman" w:hAnsi="Arial" w:cs="Arial"/>
+          <w:lang w:eastAsia="en-GB"/>
+        </w:rPr>
+        <w:t>null}&gt;&gt;will take place at &lt;&lt;</w:t>
       </w:r>
       <w:proofErr w:type="spellStart"/>
       <w:r>
@@ -3462,7 +3553,16 @@
           <w:b/>
           <w:bCs/>
         </w:rPr>
-        <w:t>&lt;&lt;</w:t>
+        <w:t>&lt;</w:t>
+      </w:r>
+      <w:proofErr w:type="gramStart"/>
+      <w:r>
+        <w:rPr>
+          <w:rFonts w:ascii="Arial" w:hAnsi="Arial" w:cs="Arial"/>
+          <w:b/>
+          <w:bCs/>
+        </w:rPr>
+        <w:t>&lt;</w:t>
       </w:r>
       <w:r>
         <w:rPr>
@@ -3472,6 +3572,7 @@
         <w:t>{</w:t>
       </w:r>
       <w:proofErr w:type="spellStart"/>
+      <w:proofErr w:type="gramEnd"/>
       <w:r>
         <w:rPr>
           <w:rFonts w:ascii="Arial" w:eastAsia="Arial" w:hAnsi="Arial" w:cs="Arial"/>
@@ -3624,162 +3725,183 @@
           <w:b/>
           <w:bCs/>
         </w:rPr>
+        <w:t>&lt;</w:t>
+      </w:r>
+      <w:proofErr w:type="gramStart"/>
+      <w:r>
+        <w:rPr>
+          <w:rFonts w:ascii="Arial" w:hAnsi="Arial" w:cs="Arial"/>
+          <w:b/>
+          <w:bCs/>
+        </w:rPr>
+        <w:t>&lt;</w:t>
+      </w:r>
+      <w:r>
+        <w:rPr>
+          <w:rFonts w:ascii="Arial" w:eastAsia="Arial" w:hAnsi="Arial" w:cs="Arial"/>
+          <w:bCs/>
+        </w:rPr>
+        <w:t>{</w:t>
+      </w:r>
+      <w:proofErr w:type="spellStart"/>
+      <w:proofErr w:type="gramEnd"/>
+      <w:r>
+        <w:rPr>
+          <w:rFonts w:ascii="Arial" w:eastAsia="Arial" w:hAnsi="Arial" w:cs="Arial"/>
+          <w:bCs/>
+        </w:rPr>
+        <w:t>dateFormat</w:t>
+      </w:r>
+      <w:proofErr w:type="spellEnd"/>
+      <w:r>
+        <w:rPr>
+          <w:rFonts w:ascii="Arial" w:eastAsia="Arial" w:hAnsi="Arial" w:cs="Arial"/>
+          <w:bCs/>
+        </w:rPr>
+        <w:t>(</w:t>
+      </w:r>
+      <w:r>
+        <w:rPr>
+          <w:rFonts w:ascii="Arial" w:eastAsia="Arial" w:hAnsi="Arial" w:cs="Arial"/>
+          <w:bCs/>
+        </w:rPr>
+        <w:t>smallClaimsCreditHire</w:t>
+      </w:r>
+      <w:r>
+        <w:rPr>
+          <w:rFonts w:ascii="Arial" w:eastAsia="Arial" w:hAnsi="Arial" w:cs="Arial"/>
+          <w:bCs/>
+        </w:rPr>
+        <w:t>.date</w:t>
+      </w:r>
+      <w:r>
+        <w:rPr>
+          <w:rFonts w:ascii="Arial" w:eastAsia="Arial" w:hAnsi="Arial" w:cs="Arial"/>
+          <w:bCs/>
+        </w:rPr>
+        <w:t>2</w:t>
+      </w:r>
+      <w:r>
+        <w:rPr>
+          <w:rFonts w:ascii="Arial" w:eastAsia="Arial" w:hAnsi="Arial" w:cs="Arial"/>
+          <w:bCs/>
+        </w:rPr>
+        <w:t xml:space="preserve">, ‘dd MMMM </w:t>
+      </w:r>
+      <w:proofErr w:type="spellStart"/>
+      <w:r>
+        <w:rPr>
+          <w:rFonts w:ascii="Arial" w:eastAsia="Arial" w:hAnsi="Arial" w:cs="Arial"/>
+          <w:bCs/>
+        </w:rPr>
+        <w:t>yyyy</w:t>
+      </w:r>
+      <w:proofErr w:type="spellEnd"/>
+      <w:r>
+        <w:rPr>
+          <w:rFonts w:ascii="Arial" w:eastAsia="Arial" w:hAnsi="Arial" w:cs="Arial"/>
+          <w:bCs/>
+        </w:rPr>
+        <w:t>’, ‘</w:t>
+      </w:r>
+      <w:proofErr w:type="spellStart"/>
+      <w:r>
+        <w:rPr>
+          <w:rFonts w:ascii="Arial" w:eastAsia="Arial" w:hAnsi="Arial" w:cs="Arial"/>
+          <w:bCs/>
+        </w:rPr>
+        <w:t>yyyy</w:t>
+      </w:r>
+      <w:proofErr w:type="spellEnd"/>
+      <w:r>
+        <w:rPr>
+          <w:rFonts w:ascii="Arial" w:eastAsia="Arial" w:hAnsi="Arial" w:cs="Arial"/>
+          <w:bCs/>
+        </w:rPr>
+        <w:t>-MM-dd’</w:t>
+      </w:r>
+      <w:r>
+        <w:rPr>
+          <w:rFonts w:ascii="Arial" w:eastAsia="Arial" w:hAnsi="Arial" w:cs="Arial"/>
+          <w:bCs/>
+        </w:rPr>
+        <w:t>)}</w:t>
+      </w:r>
+      <w:r>
+        <w:rPr>
+          <w:rFonts w:ascii="Arial" w:hAnsi="Arial" w:cs="Arial"/>
+          <w:b/>
+          <w:bCs/>
+        </w:rPr>
+        <w:t>&gt;&gt;</w:t>
+      </w:r>
+      <w:r>
+        <w:rPr>
+          <w:rFonts w:ascii="Arial" w:hAnsi="Arial" w:cs="Arial"/>
+        </w:rPr>
+        <w:t>.</w:t>
+      </w:r>
+      <w:r>
+        <w:rPr>
+          <w:rFonts w:ascii="Arial" w:hAnsi="Arial" w:cs="Arial"/>
+        </w:rPr>
+        <w:t xml:space="preserve"> </w:t>
+      </w:r>
+      <w:r>
+        <w:rPr>
+          <w:rFonts w:ascii="Arial" w:hAnsi="Arial" w:cs="Arial"/>
+        </w:rPr>
         <w:t>&lt;&lt;</w:t>
       </w:r>
       <w:r>
         <w:rPr>
+          <w:rFonts w:ascii="Arial" w:hAnsi="Arial" w:cs="Arial"/>
+          <w:lang w:val="en-US"/>
+        </w:rPr>
+        <w:t>smallClaimsCreditHire.input5&gt;&gt; &lt;&lt;smallClaimsCreditHire.input6</w:t>
+      </w:r>
+      <w:r>
+        <w:rPr>
+          <w:rFonts w:ascii="Arial" w:hAnsi="Arial" w:cs="Arial"/>
+          <w:lang w:val="en-US"/>
+        </w:rPr>
+        <w:t>&gt;&gt;</w:t>
+      </w:r>
+      <w:r>
+        <w:rPr>
+          <w:rFonts w:ascii="Arial" w:hAnsi="Arial" w:cs="Arial"/>
+          <w:lang w:val="en-US"/>
+        </w:rPr>
+        <w:t xml:space="preserve"> </w:t>
+      </w:r>
+      <w:r>
+        <w:rPr>
+          <w:rFonts w:ascii="Arial" w:hAnsi="Arial" w:cs="Arial"/>
+          <w:b/>
+          <w:bCs/>
+          <w:lang w:val="en-US"/>
+        </w:rPr>
+        <w:t>&lt;</w:t>
+      </w:r>
+      <w:proofErr w:type="gramStart"/>
+      <w:r>
+        <w:rPr>
+          <w:rFonts w:ascii="Arial" w:hAnsi="Arial" w:cs="Arial"/>
+          <w:b/>
+          <w:bCs/>
+          <w:lang w:val="en-US"/>
+        </w:rPr>
+        <w:t>&lt;</w:t>
+      </w:r>
+      <w:r>
+        <w:rPr>
           <w:rFonts w:ascii="Arial" w:eastAsia="Arial" w:hAnsi="Arial" w:cs="Arial"/>
           <w:bCs/>
         </w:rPr>
         <w:t>{</w:t>
       </w:r>
       <w:proofErr w:type="spellStart"/>
-      <w:r>
-        <w:rPr>
-          <w:rFonts w:ascii="Arial" w:eastAsia="Arial" w:hAnsi="Arial" w:cs="Arial"/>
-          <w:bCs/>
-        </w:rPr>
-        <w:t>dateFormat</w:t>
-      </w:r>
-      <w:proofErr w:type="spellEnd"/>
-      <w:r>
-        <w:rPr>
-          <w:rFonts w:ascii="Arial" w:eastAsia="Arial" w:hAnsi="Arial" w:cs="Arial"/>
-          <w:bCs/>
-        </w:rPr>
-        <w:t>(</w:t>
-      </w:r>
-      <w:r>
-        <w:rPr>
-          <w:rFonts w:ascii="Arial" w:eastAsia="Arial" w:hAnsi="Arial" w:cs="Arial"/>
-          <w:bCs/>
-        </w:rPr>
-        <w:t>smallClaimsCreditHire</w:t>
-      </w:r>
-      <w:r>
-        <w:rPr>
-          <w:rFonts w:ascii="Arial" w:eastAsia="Arial" w:hAnsi="Arial" w:cs="Arial"/>
-          <w:bCs/>
-        </w:rPr>
-        <w:t>.date</w:t>
-      </w:r>
-      <w:r>
-        <w:rPr>
-          <w:rFonts w:ascii="Arial" w:eastAsia="Arial" w:hAnsi="Arial" w:cs="Arial"/>
-          <w:bCs/>
-        </w:rPr>
-        <w:t>2</w:t>
-      </w:r>
-      <w:r>
-        <w:rPr>
-          <w:rFonts w:ascii="Arial" w:eastAsia="Arial" w:hAnsi="Arial" w:cs="Arial"/>
-          <w:bCs/>
-        </w:rPr>
-        <w:t xml:space="preserve">, ‘dd MMMM </w:t>
-      </w:r>
-      <w:proofErr w:type="spellStart"/>
-      <w:r>
-        <w:rPr>
-          <w:rFonts w:ascii="Arial" w:eastAsia="Arial" w:hAnsi="Arial" w:cs="Arial"/>
-          <w:bCs/>
-        </w:rPr>
-        <w:t>yyyy</w:t>
-      </w:r>
-      <w:proofErr w:type="spellEnd"/>
-      <w:r>
-        <w:rPr>
-          <w:rFonts w:ascii="Arial" w:eastAsia="Arial" w:hAnsi="Arial" w:cs="Arial"/>
-          <w:bCs/>
-        </w:rPr>
-        <w:t>’, ‘</w:t>
-      </w:r>
-      <w:proofErr w:type="spellStart"/>
-      <w:r>
-        <w:rPr>
-          <w:rFonts w:ascii="Arial" w:eastAsia="Arial" w:hAnsi="Arial" w:cs="Arial"/>
-          <w:bCs/>
-        </w:rPr>
-        <w:t>yyyy</w:t>
-      </w:r>
-      <w:proofErr w:type="spellEnd"/>
-      <w:r>
-        <w:rPr>
-          <w:rFonts w:ascii="Arial" w:eastAsia="Arial" w:hAnsi="Arial" w:cs="Arial"/>
-          <w:bCs/>
-        </w:rPr>
-        <w:t>-MM-dd’</w:t>
-      </w:r>
-      <w:r>
-        <w:rPr>
-          <w:rFonts w:ascii="Arial" w:eastAsia="Arial" w:hAnsi="Arial" w:cs="Arial"/>
-          <w:bCs/>
-        </w:rPr>
-        <w:t>)}</w:t>
-      </w:r>
-      <w:r>
-        <w:rPr>
-          <w:rFonts w:ascii="Arial" w:hAnsi="Arial" w:cs="Arial"/>
-          <w:b/>
-          <w:bCs/>
-        </w:rPr>
-        <w:t>&gt;&gt;</w:t>
-      </w:r>
-      <w:r>
-        <w:rPr>
-          <w:rFonts w:ascii="Arial" w:hAnsi="Arial" w:cs="Arial"/>
-        </w:rPr>
-        <w:t>.</w:t>
-      </w:r>
-      <w:r>
-        <w:rPr>
-          <w:rFonts w:ascii="Arial" w:hAnsi="Arial" w:cs="Arial"/>
-        </w:rPr>
-        <w:t xml:space="preserve"> </w:t>
-      </w:r>
-      <w:r>
-        <w:rPr>
-          <w:rFonts w:ascii="Arial" w:hAnsi="Arial" w:cs="Arial"/>
-        </w:rPr>
-        <w:t>&lt;&lt;</w:t>
-      </w:r>
-      <w:r>
-        <w:rPr>
-          <w:rFonts w:ascii="Arial" w:hAnsi="Arial" w:cs="Arial"/>
-          <w:lang w:val="en-US"/>
-        </w:rPr>
-        <w:t>smallClaimsCreditHire.input5&gt;&gt; &lt;&lt;smallClaimsCreditHire.input6</w:t>
-      </w:r>
-      <w:r>
-        <w:rPr>
-          <w:rFonts w:ascii="Arial" w:hAnsi="Arial" w:cs="Arial"/>
-          <w:lang w:val="en-US"/>
-        </w:rPr>
-        <w:t>&gt;&gt;</w:t>
-      </w:r>
-      <w:r>
-        <w:rPr>
-          <w:rFonts w:ascii="Arial" w:hAnsi="Arial" w:cs="Arial"/>
-          <w:lang w:val="en-US"/>
-        </w:rPr>
-        <w:t xml:space="preserve"> </w:t>
-      </w:r>
-      <w:r>
-        <w:rPr>
-          <w:rFonts w:ascii="Arial" w:hAnsi="Arial" w:cs="Arial"/>
-          <w:b/>
-          <w:bCs/>
-          <w:lang w:val="en-US"/>
-        </w:rPr>
-        <w:t>&lt;&lt;</w:t>
-      </w:r>
-      <w:r>
-        <w:rPr>
-          <w:rFonts w:ascii="Arial" w:eastAsia="Arial" w:hAnsi="Arial" w:cs="Arial"/>
-          <w:bCs/>
-        </w:rPr>
-        <w:t>{</w:t>
-      </w:r>
-      <w:proofErr w:type="spellStart"/>
+      <w:proofErr w:type="gramEnd"/>
       <w:r>
         <w:rPr>
           <w:rFonts w:ascii="Arial" w:eastAsia="Arial" w:hAnsi="Arial" w:cs="Arial"/>
@@ -4332,6 +4454,7 @@
         <w:t>&lt;&lt;</w:t>
       </w:r>
       <w:proofErr w:type="spellStart"/>
+      <w:proofErr w:type="gramStart"/>
       <w:r>
         <w:rPr>
           <w:rFonts w:ascii="Arial" w:hAnsi="Arial" w:cs="Arial"/>
@@ -4347,6 +4470,7 @@
         <w:t>directionComment</w:t>
       </w:r>
       <w:proofErr w:type="spellEnd"/>
+      <w:proofErr w:type="gramEnd"/>
       <w:r>
         <w:rPr>
           <w:rFonts w:ascii="Arial" w:hAnsi="Arial" w:cs="Arial"/>
@@ -6453,99 +6577,6 @@
     </w:lvl>
   </w:abstractNum>
   <w:abstractNum w:abstractNumId="20" w15:restartNumberingAfterBreak="0">
-    <w:nsid w:val="6BF742A4"/>
-    <w:multiLevelType w:val="hybridMultilevel"/>
-    <w:tmpl w:val="3968BED2"/>
-    <w:lvl w:ilvl="0" w:tplc="FFFFFFFF">
-      <w:start w:val="1"/>
-      <w:numFmt w:val="decimal"/>
-      <w:lvlText w:val="%1."/>
-      <w:lvlJc w:val="left"/>
-      <w:pPr>
-        <w:ind w:left="720" w:hanging="360"/>
-      </w:pPr>
-      <w:rPr>
-        <w:rFonts w:hint="default"/>
-        <w:b w:val="0"/>
-        <w:bCs w:val="0"/>
-        <w:sz w:val="22"/>
-        <w:szCs w:val="22"/>
-      </w:rPr>
-    </w:lvl>
-    <w:lvl w:ilvl="1" w:tplc="FFFFFFFF" w:tentative="1">
-      <w:start w:val="1"/>
-      <w:numFmt w:val="lowerLetter"/>
-      <w:lvlText w:val="%2."/>
-      <w:lvlJc w:val="left"/>
-      <w:pPr>
-        <w:ind w:left="1440" w:hanging="360"/>
-      </w:pPr>
-    </w:lvl>
-    <w:lvl w:ilvl="2" w:tplc="FFFFFFFF" w:tentative="1">
-      <w:start w:val="1"/>
-      <w:numFmt w:val="lowerRoman"/>
-      <w:lvlText w:val="%3."/>
-      <w:lvlJc w:val="right"/>
-      <w:pPr>
-        <w:ind w:left="2160" w:hanging="180"/>
-      </w:pPr>
-    </w:lvl>
-    <w:lvl w:ilvl="3" w:tplc="FFFFFFFF" w:tentative="1">
-      <w:start w:val="1"/>
-      <w:numFmt w:val="decimal"/>
-      <w:lvlText w:val="%4."/>
-      <w:lvlJc w:val="left"/>
-      <w:pPr>
-        <w:ind w:left="2880" w:hanging="360"/>
-      </w:pPr>
-    </w:lvl>
-    <w:lvl w:ilvl="4" w:tplc="FFFFFFFF" w:tentative="1">
-      <w:start w:val="1"/>
-      <w:numFmt w:val="lowerLetter"/>
-      <w:lvlText w:val="%5."/>
-      <w:lvlJc w:val="left"/>
-      <w:pPr>
-        <w:ind w:left="3600" w:hanging="360"/>
-      </w:pPr>
-    </w:lvl>
-    <w:lvl w:ilvl="5" w:tplc="FFFFFFFF" w:tentative="1">
-      <w:start w:val="1"/>
-      <w:numFmt w:val="lowerRoman"/>
-      <w:lvlText w:val="%6."/>
-      <w:lvlJc w:val="right"/>
-      <w:pPr>
-        <w:ind w:left="4320" w:hanging="180"/>
-      </w:pPr>
-    </w:lvl>
-    <w:lvl w:ilvl="6" w:tplc="FFFFFFFF" w:tentative="1">
-      <w:start w:val="1"/>
-      <w:numFmt w:val="decimal"/>
-      <w:lvlText w:val="%7."/>
-      <w:lvlJc w:val="left"/>
-      <w:pPr>
-        <w:ind w:left="5040" w:hanging="360"/>
-      </w:pPr>
-    </w:lvl>
-    <w:lvl w:ilvl="7" w:tplc="FFFFFFFF" w:tentative="1">
-      <w:start w:val="1"/>
-      <w:numFmt w:val="lowerLetter"/>
-      <w:lvlText w:val="%8."/>
-      <w:lvlJc w:val="left"/>
-      <w:pPr>
-        <w:ind w:left="5760" w:hanging="360"/>
-      </w:pPr>
-    </w:lvl>
-    <w:lvl w:ilvl="8" w:tplc="FFFFFFFF" w:tentative="1">
-      <w:start w:val="1"/>
-      <w:numFmt w:val="lowerRoman"/>
-      <w:lvlText w:val="%9."/>
-      <w:lvlJc w:val="right"/>
-      <w:pPr>
-        <w:ind w:left="6480" w:hanging="180"/>
-      </w:pPr>
-    </w:lvl>
-  </w:abstractNum>
-  <w:abstractNum w:abstractNumId="21" w15:restartNumberingAfterBreak="0">
     <w:nsid w:val="770A0FF7"/>
     <w:multiLevelType w:val="hybridMultilevel"/>
     <w:tmpl w:val="A3488CB4"/>
@@ -6710,7 +6741,7 @@
     <w:abstractNumId w:val="3"/>
   </w:num>
   <w:num w:numId="18" w16cid:durableId="1741559434">
-    <w:abstractNumId w:val="21"/>
+    <w:abstractNumId w:val="20"/>
   </w:num>
   <w:num w:numId="19" w16cid:durableId="567694287">
     <w:abstractNumId w:val="6"/>
@@ -6720,9 +6751,6 @@
   </w:num>
   <w:num w:numId="21" w16cid:durableId="211160315">
     <w:abstractNumId w:val="9"/>
-  </w:num>
-  <w:num w:numId="22" w16cid:durableId="1419473618">
-    <w:abstractNumId w:val="20"/>
   </w:num>
 </w:numbering>
 </file>
@@ -7125,7 +7153,7 @@
   <w:style w:type="paragraph" w:default="1" w:styleId="Normal">
     <w:name w:val="Normal"/>
     <w:qFormat/>
-    <w:rsid w:val="00FC355C"/>
+    <w:rsid w:val="0028785C"/>
   </w:style>
   <w:style w:type="paragraph" w:styleId="Heading1">
     <w:name w:val="heading 1"/>

</xml_diff>

<commit_message>
CIV-11905 SDO docmosis changes for CARM
</commit_message>
<xml_diff>
--- a/docker/docmosis/templates/CV-UNS-STD-ENG-01382.docx
+++ b/docker/docmosis/templates/CV-UNS-STD-ENG-01382.docx
@@ -14,48 +14,13 @@
         <w:t xml:space="preserve">ORDER      </w:t>
       </w:r>
       <w:r>
-        <w:t>&lt;</w:t>
-      </w:r>
-      <w:proofErr w:type="gramStart"/>
-      <w:r>
-        <w:t>&lt;{</w:t>
-      </w:r>
-      <w:proofErr w:type="spellStart"/>
-      <w:proofErr w:type="gramEnd"/>
-      <w:r>
-        <w:t>dateFormat</w:t>
-      </w:r>
-      <w:proofErr w:type="spellEnd"/>
-      <w:r>
-        <w:t>($</w:t>
-      </w:r>
-      <w:proofErr w:type="spellStart"/>
-      <w:r>
-        <w:t>nowUTC</w:t>
-      </w:r>
-      <w:proofErr w:type="spellEnd"/>
-      <w:r>
-        <w:t xml:space="preserve"> </w:t>
+        <w:t xml:space="preserve">&lt;&lt;{dateFormat($nowUTC </w:t>
       </w:r>
       <w:r>
         <w:rPr>
           <w:rFonts w:eastAsia="Times New Roman"/>
         </w:rPr>
-        <w:t xml:space="preserve">,‘d MMMM </w:t>
-      </w:r>
-      <w:proofErr w:type="spellStart"/>
-      <w:r>
-        <w:rPr>
-          <w:rFonts w:eastAsia="Times New Roman"/>
-        </w:rPr>
-        <w:t>yyyy</w:t>
-      </w:r>
-      <w:proofErr w:type="spellEnd"/>
-      <w:r>
-        <w:rPr>
-          <w:rFonts w:eastAsia="Times New Roman"/>
-        </w:rPr>
-        <w:t xml:space="preserve">’)} </w:t>
+        <w:t xml:space="preserve">,‘d MMMM yyyy’)} </w:t>
       </w:r>
       <w:r>
         <w:t>&gt;&gt;</w:t>
@@ -175,10 +140,12 @@
           <w:sz w:val="28"/>
           <w:szCs w:val="28"/>
         </w:rPr>
-        <w:t>&lt;&lt;</w:t>
-      </w:r>
-      <w:proofErr w:type="spellStart"/>
-      <w:r>
+        <w:t>&lt;&lt;judgeName&gt;&gt;</w:t>
+      </w:r>
+    </w:p>
+    <w:p>
+      <w:pPr>
+        <w:jc w:val="center"/>
         <w:rPr>
           <w:rFonts w:ascii="Arial" w:hAnsi="Arial" w:cs="Arial"/>
           <w:b/>
@@ -186,30 +153,6 @@
           <w:sz w:val="28"/>
           <w:szCs w:val="28"/>
         </w:rPr>
-        <w:t>judgeName</w:t>
-      </w:r>
-      <w:proofErr w:type="spellEnd"/>
-      <w:r>
-        <w:rPr>
-          <w:rFonts w:ascii="Arial" w:hAnsi="Arial" w:cs="Arial"/>
-          <w:b/>
-          <w:color w:val="000000" w:themeColor="text1"/>
-          <w:sz w:val="28"/>
-          <w:szCs w:val="28"/>
-        </w:rPr>
-        <w:t>&gt;&gt;</w:t>
-      </w:r>
-    </w:p>
-    <w:p>
-      <w:pPr>
-        <w:jc w:val="center"/>
-        <w:rPr>
-          <w:rFonts w:ascii="Arial" w:hAnsi="Arial" w:cs="Arial"/>
-          <w:b/>
-          <w:color w:val="000000" w:themeColor="text1"/>
-          <w:sz w:val="28"/>
-          <w:szCs w:val="28"/>
-        </w:rPr>
       </w:pPr>
       <w:r>
         <w:rPr>
@@ -229,19 +172,11 @@
         </w:rPr>
         <w:t xml:space="preserve"> </w:t>
       </w:r>
-      <w:proofErr w:type="spellStart"/>
       <w:r>
         <w:rPr>
           <w:rFonts w:ascii="Tahoma" w:hAnsi="Tahoma" w:cs="Tahoma"/>
         </w:rPr>
-        <w:t>caseNumber</w:t>
-      </w:r>
-      <w:proofErr w:type="spellEnd"/>
-      <w:r>
-        <w:rPr>
-          <w:rFonts w:ascii="Tahoma" w:hAnsi="Tahoma" w:cs="Tahoma"/>
-        </w:rPr>
-        <w:t>&gt;&gt;</w:t>
+        <w:t>caseNumber&gt;&gt;</w:t>
       </w:r>
     </w:p>
     <w:p>
@@ -1108,9 +1043,8 @@
           <w:szCs w:val="20"/>
           <w:lang w:val="en-US"/>
         </w:rPr>
-        <w:t xml:space="preserve"> You must comply with the terms imposed upon you by this order otherwise your claim or the </w:t>
-      </w:r>
-      <w:proofErr w:type="spellStart"/>
+        <w:t> You must comply with the terms imposed upon you by this order otherwise your claim or the defence of it is liable to be struck out or some other sanction imposed. If you cannot comply, you are expected to make</w:t>
+      </w:r>
       <w:r>
         <w:rPr>
           <w:rFonts w:ascii="Arial" w:hAnsi="Arial" w:cs="Arial"/>
@@ -1119,9 +1053,8 @@
           <w:szCs w:val="20"/>
           <w:lang w:val="en-US"/>
         </w:rPr>
-        <w:t>defence</w:t>
-      </w:r>
-      <w:proofErr w:type="spellEnd"/>
+        <w:t xml:space="preserve"> a</w:t>
+      </w:r>
       <w:r>
         <w:rPr>
           <w:rFonts w:ascii="Arial" w:hAnsi="Arial" w:cs="Arial"/>
@@ -1130,9 +1063,36 @@
           <w:szCs w:val="20"/>
           <w:lang w:val="en-US"/>
         </w:rPr>
-        <w:t xml:space="preserve"> of it is liable to be struck out or some other sanction imposed. If you cannot comply, you are expected to make</w:t>
-      </w:r>
-      <w:r>
+        <w:t xml:space="preserve"> formal application to the court before any deadline imposed upon you expires.</w:t>
+      </w:r>
+    </w:p>
+    <w:p>
+      <w:pPr>
+        <w:rPr>
+          <w:rFonts w:ascii="Arial" w:hAnsi="Arial" w:cs="Arial"/>
+        </w:rPr>
+      </w:pPr>
+      <w:r>
+        <w:rPr>
+          <w:rFonts w:ascii="Arial" w:hAnsi="Arial" w:cs="Arial"/>
+        </w:rPr>
+        <w:t>&lt;&lt;cs_{</w:t>
+      </w:r>
+      <w:r>
+        <w:rPr>
+          <w:rFonts w:ascii="Arial" w:hAnsi="Arial" w:cs="Arial"/>
+        </w:rPr>
+        <w:t>carmEnabled</w:t>
+      </w:r>
+      <w:r>
+        <w:rPr>
+          <w:rFonts w:ascii="Arial" w:hAnsi="Arial" w:cs="Arial"/>
+        </w:rPr>
+        <w:t>!=true}&gt;&gt;</w:t>
+      </w:r>
+    </w:p>
+    <w:p>
+      <w:pPr>
         <w:rPr>
           <w:rFonts w:ascii="Arial" w:hAnsi="Arial" w:cs="Arial"/>
           <w:bCs/>
@@ -1140,8 +1100,7 @@
           <w:szCs w:val="20"/>
           <w:lang w:val="en-US"/>
         </w:rPr>
-        <w:t xml:space="preserve"> a</w:t>
-      </w:r>
+      </w:pPr>
       <w:r>
         <w:rPr>
           <w:rFonts w:ascii="Arial" w:hAnsi="Arial" w:cs="Arial"/>
@@ -1150,11 +1109,9 @@
           <w:szCs w:val="20"/>
           <w:lang w:val="en-US"/>
         </w:rPr>
-        <w:t xml:space="preserve"> formal application to the court before any deadline imposed upon you expires.</w:t>
-      </w:r>
-    </w:p>
-    <w:p>
-      <w:pPr>
+        <w:t>You are encouraged to try to settle the case with the other side.  You may also contact the Small Claims Mediation Service to arrange a mediation appointment. The service is free and can be contacted on (01604) 795511.</w:t>
+      </w:r>
+      <w:r>
         <w:rPr>
           <w:rFonts w:ascii="Arial" w:hAnsi="Arial" w:cs="Arial"/>
           <w:bCs/>
@@ -1162,7 +1119,8 @@
           <w:szCs w:val="20"/>
           <w:lang w:val="en-US"/>
         </w:rPr>
-      </w:pPr>
+        <w:br/>
+      </w:r>
       <w:r>
         <w:rPr>
           <w:rFonts w:ascii="Arial" w:hAnsi="Arial" w:cs="Arial"/>
@@ -1171,17 +1129,7 @@
           <w:szCs w:val="20"/>
           <w:lang w:val="en-US"/>
         </w:rPr>
-        <w:t>You are encouraged to try to settle the case with the other side.  You may also contact the Small Claims Mediation Service to arrange a mediation appointment. The service is free and can be contacted on (01604) 795511.</w:t>
-      </w:r>
-      <w:r>
-        <w:rPr>
-          <w:rFonts w:ascii="Arial" w:hAnsi="Arial" w:cs="Arial"/>
-          <w:bCs/>
-          <w:snapToGrid w:val="0"/>
-          <w:szCs w:val="20"/>
-          <w:lang w:val="en-US"/>
-        </w:rPr>
-        <w:br/>
+        <w:t>&lt;&lt;es_&gt;&gt;</w:t>
       </w:r>
     </w:p>
     <w:p>
@@ -1198,7 +1146,6 @@
         </w:rPr>
         <w:t>&lt;&lt;</w:t>
       </w:r>
-      <w:proofErr w:type="spellStart"/>
       <w:r>
         <w:rPr>
           <w:rFonts w:ascii="Arial" w:hAnsi="Arial" w:cs="Arial"/>
@@ -1206,7 +1153,6 @@
         </w:rPr>
         <w:t>smallClaimsJudgesRecital.input</w:t>
       </w:r>
-      <w:proofErr w:type="spellEnd"/>
       <w:r>
         <w:rPr>
           <w:rFonts w:ascii="Arial" w:hAnsi="Arial" w:cs="Arial"/>
@@ -1385,22 +1331,12 @@
         </w:rPr>
         <w:t>_{</w:t>
       </w:r>
-      <w:proofErr w:type="spellStart"/>
-      <w:r>
-        <w:rPr>
-          <w:rFonts w:ascii="Arial" w:hAnsi="Arial" w:cs="Arial"/>
-          <w:lang w:val="en-US"/>
-        </w:rPr>
-        <w:t>drawDirectionsOrderRequired</w:t>
-      </w:r>
-      <w:proofErr w:type="spellEnd"/>
-      <w:proofErr w:type="gramStart"/>
-      <w:r>
-        <w:rPr>
-          <w:rFonts w:ascii="Arial" w:hAnsi="Arial" w:cs="Arial"/>
-          <w:lang w:val="en-US"/>
-        </w:rPr>
-        <w:t>=</w:t>
+      <w:r>
+        <w:rPr>
+          <w:rFonts w:ascii="Arial" w:hAnsi="Arial" w:cs="Arial"/>
+          <w:lang w:val="en-US"/>
+        </w:rPr>
+        <w:t>drawDirectionsOrderRequired=</w:t>
       </w:r>
       <w:r>
         <w:rPr>
@@ -1410,7 +1346,6 @@
         </w:rPr>
         <w:t>‘</w:t>
       </w:r>
-      <w:proofErr w:type="gramEnd"/>
       <w:r>
         <w:rPr>
           <w:rFonts w:ascii="Arial" w:hAnsi="Arial" w:cs="Arial"/>
@@ -1503,32 +1438,14 @@
           <w:rFonts w:ascii="Arial" w:hAnsi="Arial" w:cs="Arial"/>
           <w:bCs/>
         </w:rPr>
-        <w:t>&lt;&lt;cs</w:t>
-      </w:r>
-      <w:proofErr w:type="gramStart"/>
-      <w:r>
-        <w:rPr>
-          <w:rFonts w:ascii="Arial" w:hAnsi="Arial" w:cs="Arial"/>
-          <w:bCs/>
-        </w:rPr>
-        <w:t>_{</w:t>
-      </w:r>
-      <w:proofErr w:type="spellStart"/>
-      <w:proofErr w:type="gramEnd"/>
-      <w:r>
-        <w:rPr>
-          <w:rFonts w:ascii="Arial" w:hAnsi="Arial" w:cs="Arial"/>
-          <w:lang w:val="en-US"/>
-        </w:rPr>
-        <w:t>drawDirectionsOrderRequired</w:t>
-      </w:r>
-      <w:proofErr w:type="spellEnd"/>
-      <w:r>
-        <w:rPr>
-          <w:rFonts w:ascii="Arial" w:hAnsi="Arial" w:cs="Arial"/>
-          <w:lang w:val="en-US"/>
-        </w:rPr>
-        <w:t>=</w:t>
+        <w:t>&lt;&lt;cs_{</w:t>
+      </w:r>
+      <w:r>
+        <w:rPr>
+          <w:rFonts w:ascii="Arial" w:hAnsi="Arial" w:cs="Arial"/>
+          <w:lang w:val="en-US"/>
+        </w:rPr>
+        <w:t>drawDirectionsOrderRequired=</w:t>
       </w:r>
       <w:r>
         <w:rPr>
@@ -1561,21 +1478,12 @@
         </w:rPr>
         <w:t xml:space="preserve"> &amp;&amp; </w:t>
       </w:r>
-      <w:proofErr w:type="spellStart"/>
-      <w:r>
-        <w:rPr>
-          <w:rFonts w:ascii="Arial" w:hAnsi="Arial" w:cs="Arial"/>
-          <w:lang w:val="en-US"/>
-        </w:rPr>
-        <w:t>drawDirectionsOrder.judgementSum</w:t>
-      </w:r>
-      <w:proofErr w:type="spellEnd"/>
-      <w:r>
-        <w:rPr>
-          <w:rFonts w:ascii="Arial" w:hAnsi="Arial" w:cs="Arial"/>
-          <w:lang w:val="en-US"/>
-        </w:rPr>
-        <w:t>!=</w:t>
+      <w:r>
+        <w:rPr>
+          <w:rFonts w:ascii="Arial" w:hAnsi="Arial" w:cs="Arial"/>
+          <w:lang w:val="en-US"/>
+        </w:rPr>
+        <w:t>drawDirectionsOrder.judgementSum!=</w:t>
       </w:r>
       <w:r>
         <w:rPr>
@@ -1619,7 +1527,6 @@
         </w:rPr>
         <w:t>&lt;&lt;</w:t>
       </w:r>
-      <w:proofErr w:type="spellStart"/>
       <w:r>
         <w:rPr>
           <w:rFonts w:ascii="Arial" w:hAnsi="Arial" w:cs="Arial"/>
@@ -1627,7 +1534,6 @@
         </w:rPr>
         <w:t>drawDirectionsOrder.judgementSum</w:t>
       </w:r>
-      <w:proofErr w:type="spellEnd"/>
       <w:r>
         <w:rPr>
           <w:rFonts w:ascii="Arial" w:hAnsi="Arial" w:cs="Arial"/>
@@ -1697,7 +1603,6 @@
         </w:rPr>
         <w:t>&lt;&lt;cs_{</w:t>
       </w:r>
-      <w:proofErr w:type="spellStart"/>
       <w:r>
         <w:rPr>
           <w:rFonts w:ascii="Arial" w:hAnsi="Arial" w:cs="Arial"/>
@@ -1705,7 +1610,6 @@
         </w:rPr>
         <w:t>smallClaimsHearingToggle</w:t>
       </w:r>
-      <w:proofErr w:type="spellEnd"/>
       <w:r>
         <w:rPr>
           <w:rFonts w:ascii="Arial" w:hAnsi="Arial" w:cs="Arial"/>
@@ -1754,131 +1658,63 @@
           <w:rFonts w:ascii="Arial" w:eastAsia="Times New Roman" w:hAnsi="Arial" w:cs="Arial"/>
           <w:lang w:eastAsia="en-GB"/>
         </w:rPr>
-        <w:t>This claim will be listed, on the first available date after &lt;</w:t>
-      </w:r>
-      <w:proofErr w:type="gramStart"/>
+        <w:t>This claim will be listed, on the first available date after &lt;&lt;</w:t>
+      </w:r>
+      <w:r>
+        <w:rPr>
+          <w:rFonts w:ascii="Arial" w:eastAsia="Arial" w:hAnsi="Arial" w:cs="Arial"/>
+          <w:bCs/>
+        </w:rPr>
+        <w:t>{dateFormat(</w:t>
+      </w:r>
       <w:r>
         <w:rPr>
           <w:rFonts w:ascii="Arial" w:eastAsia="Times New Roman" w:hAnsi="Arial" w:cs="Arial"/>
           <w:lang w:eastAsia="en-GB"/>
         </w:rPr>
-        <w:t>&lt;</w:t>
+        <w:t>smallClaimsHearing</w:t>
       </w:r>
       <w:r>
         <w:rPr>
           <w:rFonts w:ascii="Arial" w:eastAsia="Arial" w:hAnsi="Arial" w:cs="Arial"/>
           <w:bCs/>
         </w:rPr>
-        <w:t>{</w:t>
-      </w:r>
-      <w:proofErr w:type="spellStart"/>
-      <w:proofErr w:type="gramEnd"/>
-      <w:r>
-        <w:rPr>
-          <w:rFonts w:ascii="Arial" w:eastAsia="Arial" w:hAnsi="Arial" w:cs="Arial"/>
-          <w:bCs/>
-        </w:rPr>
-        <w:t>dateFormat</w:t>
-      </w:r>
-      <w:proofErr w:type="spellEnd"/>
-      <w:r>
-        <w:rPr>
-          <w:rFonts w:ascii="Arial" w:eastAsia="Arial" w:hAnsi="Arial" w:cs="Arial"/>
-          <w:bCs/>
-        </w:rPr>
-        <w:t>(</w:t>
-      </w:r>
-      <w:proofErr w:type="spellStart"/>
+        <w:t>.</w:t>
+      </w:r>
       <w:r>
         <w:rPr>
           <w:rFonts w:ascii="Arial" w:eastAsia="Times New Roman" w:hAnsi="Arial" w:cs="Arial"/>
           <w:lang w:eastAsia="en-GB"/>
         </w:rPr>
-        <w:t>smallClaimsHearing</w:t>
+        <w:t>dateFrom</w:t>
       </w:r>
       <w:r>
         <w:rPr>
           <w:rFonts w:ascii="Arial" w:eastAsia="Arial" w:hAnsi="Arial" w:cs="Arial"/>
           <w:bCs/>
         </w:rPr>
-        <w:t>.</w:t>
+        <w:t>, ‘dd MMMM yyyy’, ‘</w:t>
+      </w:r>
+      <w:r>
+        <w:rPr>
+          <w:rFonts w:ascii="Arial" w:eastAsia="Arial" w:hAnsi="Arial" w:cs="Arial"/>
+          <w:bCs/>
+        </w:rPr>
+        <w:t>yyyy-MM-dd’</w:t>
+      </w:r>
+      <w:r>
+        <w:rPr>
+          <w:rFonts w:ascii="Arial" w:eastAsia="Arial" w:hAnsi="Arial" w:cs="Arial"/>
+          <w:bCs/>
+        </w:rPr>
+        <w:t>)}</w:t>
       </w:r>
       <w:r>
         <w:rPr>
           <w:rFonts w:ascii="Arial" w:eastAsia="Times New Roman" w:hAnsi="Arial" w:cs="Arial"/>
           <w:lang w:eastAsia="en-GB"/>
         </w:rPr>
-        <w:t>dateFrom</w:t>
-      </w:r>
-      <w:proofErr w:type="spellEnd"/>
-      <w:r>
-        <w:rPr>
-          <w:rFonts w:ascii="Arial" w:eastAsia="Arial" w:hAnsi="Arial" w:cs="Arial"/>
-          <w:bCs/>
-        </w:rPr>
-        <w:t xml:space="preserve">, ‘dd MMMM </w:t>
-      </w:r>
-      <w:proofErr w:type="spellStart"/>
-      <w:r>
-        <w:rPr>
-          <w:rFonts w:ascii="Arial" w:eastAsia="Arial" w:hAnsi="Arial" w:cs="Arial"/>
-          <w:bCs/>
-        </w:rPr>
-        <w:t>yyyy</w:t>
-      </w:r>
-      <w:proofErr w:type="spellEnd"/>
-      <w:r>
-        <w:rPr>
-          <w:rFonts w:ascii="Arial" w:eastAsia="Arial" w:hAnsi="Arial" w:cs="Arial"/>
-          <w:bCs/>
-        </w:rPr>
-        <w:t>’, ‘</w:t>
-      </w:r>
-      <w:proofErr w:type="spellStart"/>
-      <w:r>
-        <w:rPr>
-          <w:rFonts w:ascii="Arial" w:eastAsia="Arial" w:hAnsi="Arial" w:cs="Arial"/>
-          <w:bCs/>
-        </w:rPr>
-        <w:t>yyyy</w:t>
-      </w:r>
-      <w:proofErr w:type="spellEnd"/>
-      <w:r>
-        <w:rPr>
-          <w:rFonts w:ascii="Arial" w:eastAsia="Arial" w:hAnsi="Arial" w:cs="Arial"/>
-          <w:bCs/>
-        </w:rPr>
-        <w:t>-MM-dd’</w:t>
-      </w:r>
-      <w:r>
-        <w:rPr>
-          <w:rFonts w:ascii="Arial" w:eastAsia="Arial" w:hAnsi="Arial" w:cs="Arial"/>
-          <w:bCs/>
-        </w:rPr>
-        <w:t>)}</w:t>
-      </w:r>
-      <w:r>
-        <w:rPr>
-          <w:rFonts w:ascii="Arial" w:eastAsia="Times New Roman" w:hAnsi="Arial" w:cs="Arial"/>
-          <w:lang w:eastAsia="en-GB"/>
-        </w:rPr>
-        <w:t>&gt;&gt;. The time estimate is &lt;&lt;</w:t>
-      </w:r>
-      <w:proofErr w:type="spellStart"/>
-      <w:r>
-        <w:rPr>
-          <w:rFonts w:ascii="Arial" w:eastAsia="Times New Roman" w:hAnsi="Arial" w:cs="Arial"/>
-          <w:lang w:eastAsia="en-GB"/>
-        </w:rPr>
-        <w:t>smallClaimsHearingTime</w:t>
-      </w:r>
-      <w:proofErr w:type="spellEnd"/>
-      <w:r>
-        <w:rPr>
-          <w:rFonts w:ascii="Arial" w:eastAsia="Times New Roman" w:hAnsi="Arial" w:cs="Arial"/>
-          <w:lang w:eastAsia="en-GB"/>
-        </w:rPr>
-        <w:t>&gt;&gt;</w:t>
+        <w:t>&gt;&gt;. The time estimate is &lt;&lt;smallClaimsHearingTime&gt;&gt;</w:t>
       </w:r>
       <w:r>
         <w:rPr>
@@ -1942,7 +1778,6 @@
         </w:rPr>
         <w:t>&lt;&lt;cs_{</w:t>
       </w:r>
-      <w:proofErr w:type="spellStart"/>
       <w:r>
         <w:rPr>
           <w:rFonts w:ascii="Arial" w:hAnsi="Arial" w:cs="Arial"/>
@@ -1950,7 +1785,6 @@
         </w:rPr>
         <w:t>smallClaimsMethodToggle</w:t>
       </w:r>
-      <w:proofErr w:type="spellEnd"/>
       <w:r>
         <w:rPr>
           <w:rFonts w:ascii="Arial" w:hAnsi="Arial" w:cs="Arial"/>
@@ -1981,39 +1815,7 @@
           <w:rFonts w:ascii="Arial" w:hAnsi="Arial" w:cs="Arial"/>
           <w:lang w:val="en-US"/>
         </w:rPr>
-        <w:t>&lt;&lt;cs_{</w:t>
-      </w:r>
-      <w:proofErr w:type="spellStart"/>
-      <w:r>
-        <w:rPr>
-          <w:rFonts w:ascii="Arial" w:hAnsi="Arial" w:cs="Arial"/>
-          <w:lang w:val="en-US"/>
-        </w:rPr>
-        <w:t>smallClaimsMethod</w:t>
-      </w:r>
-      <w:proofErr w:type="spellEnd"/>
-      <w:r>
-        <w:rPr>
-          <w:rFonts w:ascii="Arial" w:hAnsi="Arial" w:cs="Arial"/>
-          <w:lang w:val="en-US"/>
-        </w:rPr>
-        <w:t>=’</w:t>
-      </w:r>
-      <w:proofErr w:type="spellStart"/>
-      <w:r>
-        <w:rPr>
-          <w:rFonts w:ascii="Arial" w:hAnsi="Arial" w:cs="Arial"/>
-          <w:lang w:val="en-US"/>
-        </w:rPr>
-        <w:t>smallClaimsMethodInPerson</w:t>
-      </w:r>
-      <w:proofErr w:type="spellEnd"/>
-      <w:r>
-        <w:rPr>
-          <w:rFonts w:ascii="Arial" w:hAnsi="Arial" w:cs="Arial"/>
-          <w:lang w:val="en-US"/>
-        </w:rPr>
-        <w:t>’}&gt;&gt;</w:t>
+        <w:t>&lt;&lt;cs_{smallClaimsMethod=’smallClaimsMethodInPerson’}&gt;&gt;</w:t>
       </w:r>
     </w:p>
     <w:p>
@@ -2070,87 +1872,7 @@
           <w:rFonts w:ascii="Arial" w:eastAsia="Times New Roman" w:hAnsi="Arial" w:cs="Arial"/>
           <w:lang w:eastAsia="en-GB"/>
         </w:rPr>
-        <w:t>&lt;&lt;cs_{</w:t>
-      </w:r>
-      <w:proofErr w:type="spellStart"/>
-      <w:r>
-        <w:rPr>
-          <w:rFonts w:ascii="Arial" w:eastAsia="Times New Roman" w:hAnsi="Arial" w:cs="Arial"/>
-          <w:lang w:eastAsia="en-GB"/>
-        </w:rPr>
-        <w:t>hearingLocation.site_</w:t>
-      </w:r>
-      <w:proofErr w:type="gramStart"/>
-      <w:r>
-        <w:rPr>
-          <w:rFonts w:ascii="Arial" w:eastAsia="Times New Roman" w:hAnsi="Arial" w:cs="Arial"/>
-          <w:lang w:eastAsia="en-GB"/>
-        </w:rPr>
-        <w:t>name</w:t>
-      </w:r>
-      <w:proofErr w:type="spellEnd"/>
-      <w:r>
-        <w:rPr>
-          <w:rFonts w:ascii="Arial" w:eastAsia="Times New Roman" w:hAnsi="Arial" w:cs="Arial"/>
-          <w:lang w:eastAsia="en-GB"/>
-        </w:rPr>
-        <w:t>!=</w:t>
-      </w:r>
-      <w:proofErr w:type="gramEnd"/>
-      <w:r>
-        <w:rPr>
-          <w:rFonts w:ascii="Arial" w:eastAsia="Times New Roman" w:hAnsi="Arial" w:cs="Arial"/>
-          <w:lang w:eastAsia="en-GB"/>
-        </w:rPr>
-        <w:t>null}&gt;&gt;at &lt;&lt;</w:t>
-      </w:r>
-      <w:proofErr w:type="spellStart"/>
-      <w:r>
-        <w:rPr>
-          <w:rFonts w:ascii="Arial" w:eastAsia="Times New Roman" w:hAnsi="Arial" w:cs="Arial"/>
-          <w:lang w:eastAsia="en-GB"/>
-        </w:rPr>
-        <w:t>hearingLocation.site_name</w:t>
-      </w:r>
-      <w:proofErr w:type="spellEnd"/>
-      <w:r>
-        <w:rPr>
-          <w:rFonts w:ascii="Arial" w:eastAsia="Times New Roman" w:hAnsi="Arial" w:cs="Arial"/>
-          <w:lang w:eastAsia="en-GB"/>
-        </w:rPr>
-        <w:t>&gt;&gt;, &lt;&lt;</w:t>
-      </w:r>
-      <w:proofErr w:type="spellStart"/>
-      <w:r>
-        <w:rPr>
-          <w:rFonts w:ascii="Arial" w:eastAsia="Times New Roman" w:hAnsi="Arial" w:cs="Arial"/>
-          <w:lang w:eastAsia="en-GB"/>
-        </w:rPr>
-        <w:t>hearingLocation.court_address</w:t>
-      </w:r>
-      <w:proofErr w:type="spellEnd"/>
-      <w:r>
-        <w:rPr>
-          <w:rFonts w:ascii="Arial" w:eastAsia="Times New Roman" w:hAnsi="Arial" w:cs="Arial"/>
-          <w:lang w:eastAsia="en-GB"/>
-        </w:rPr>
-        <w:t>&gt;&gt; &lt;&lt;</w:t>
-      </w:r>
-      <w:proofErr w:type="spellStart"/>
-      <w:r>
-        <w:rPr>
-          <w:rFonts w:ascii="Arial" w:eastAsia="Times New Roman" w:hAnsi="Arial" w:cs="Arial"/>
-          <w:lang w:eastAsia="en-GB"/>
-        </w:rPr>
-        <w:t>hearingLocation.postcode</w:t>
-      </w:r>
-      <w:proofErr w:type="spellEnd"/>
-      <w:r>
-        <w:rPr>
-          <w:rFonts w:ascii="Arial" w:eastAsia="Times New Roman" w:hAnsi="Arial" w:cs="Arial"/>
-          <w:lang w:eastAsia="en-GB"/>
-        </w:rPr>
-        <w:t>&gt;&gt;, &lt;&lt;es_&gt;&gt;</w:t>
+        <w:t>&lt;&lt;cs_{hearingLocation.site_name!=null}&gt;&gt;at &lt;&lt;hearingLocation.site_name&gt;&gt;, &lt;&lt;hearingLocation.court_address&gt;&gt; &lt;&lt;hearingLocation.postcode&gt;&gt;, &lt;&lt;es_&gt;&gt;</w:t>
       </w:r>
       <w:r>
         <w:rPr>
@@ -2204,15 +1926,7 @@
           <w:rFonts w:ascii="Arial" w:hAnsi="Arial" w:cs="Arial"/>
           <w:lang w:val="en-US"/>
         </w:rPr>
-        <w:t>&lt;&lt;cs</w:t>
-      </w:r>
-      <w:proofErr w:type="gramStart"/>
-      <w:r>
-        <w:rPr>
-          <w:rFonts w:ascii="Arial" w:hAnsi="Arial" w:cs="Arial"/>
-          <w:lang w:val="en-US"/>
-        </w:rPr>
-        <w:t>_{</w:t>
+        <w:t>&lt;&lt;cs_{</w:t>
       </w:r>
       <w:r>
         <w:rPr>
@@ -2221,38 +1935,12 @@
         </w:rPr>
         <w:t xml:space="preserve"> </w:t>
       </w:r>
-      <w:proofErr w:type="spellStart"/>
-      <w:r>
-        <w:rPr>
-          <w:rFonts w:ascii="Arial" w:hAnsi="Arial" w:cs="Arial"/>
-          <w:lang w:val="en-US"/>
-        </w:rPr>
-        <w:t>smallClaimsMethod</w:t>
-      </w:r>
-      <w:proofErr w:type="spellEnd"/>
-      <w:proofErr w:type="gramEnd"/>
-      <w:r>
-        <w:rPr>
-          <w:rFonts w:ascii="Arial" w:hAnsi="Arial" w:cs="Arial"/>
-          <w:lang w:val="en-US"/>
-        </w:rPr>
-        <w:t>=’</w:t>
-      </w:r>
-      <w:proofErr w:type="spellStart"/>
-      <w:r>
-        <w:rPr>
-          <w:rFonts w:ascii="Arial" w:hAnsi="Arial" w:cs="Arial"/>
-          <w:lang w:val="en-US"/>
-        </w:rPr>
-        <w:t>smallClaimsMethodTelephoneHearing</w:t>
-      </w:r>
-      <w:proofErr w:type="spellEnd"/>
-      <w:r>
-        <w:rPr>
-          <w:rFonts w:ascii="Arial" w:hAnsi="Arial" w:cs="Arial"/>
-          <w:lang w:val="en-US"/>
-        </w:rPr>
-        <w:t>’}&gt;&gt;</w:t>
+      <w:r>
+        <w:rPr>
+          <w:rFonts w:ascii="Arial" w:hAnsi="Arial" w:cs="Arial"/>
+          <w:lang w:val="en-US"/>
+        </w:rPr>
+        <w:t>smallClaimsMethod=’smallClaimsMethodTelephoneHearing’}&gt;&gt;</w:t>
       </w:r>
     </w:p>
     <w:p>
@@ -2291,87 +1979,7 @@
           <w:rFonts w:ascii="Arial" w:eastAsia="Times New Roman" w:hAnsi="Arial" w:cs="Arial"/>
           <w:lang w:eastAsia="en-GB"/>
         </w:rPr>
-        <w:t>&lt;&lt;cs_{</w:t>
-      </w:r>
-      <w:proofErr w:type="spellStart"/>
-      <w:r>
-        <w:rPr>
-          <w:rFonts w:ascii="Arial" w:eastAsia="Times New Roman" w:hAnsi="Arial" w:cs="Arial"/>
-          <w:lang w:eastAsia="en-GB"/>
-        </w:rPr>
-        <w:t>hearingLocation.site_</w:t>
-      </w:r>
-      <w:proofErr w:type="gramStart"/>
-      <w:r>
-        <w:rPr>
-          <w:rFonts w:ascii="Arial" w:eastAsia="Times New Roman" w:hAnsi="Arial" w:cs="Arial"/>
-          <w:lang w:eastAsia="en-GB"/>
-        </w:rPr>
-        <w:t>name</w:t>
-      </w:r>
-      <w:proofErr w:type="spellEnd"/>
-      <w:r>
-        <w:rPr>
-          <w:rFonts w:ascii="Arial" w:eastAsia="Times New Roman" w:hAnsi="Arial" w:cs="Arial"/>
-          <w:lang w:eastAsia="en-GB"/>
-        </w:rPr>
-        <w:t>!=</w:t>
-      </w:r>
-      <w:proofErr w:type="gramEnd"/>
-      <w:r>
-        <w:rPr>
-          <w:rFonts w:ascii="Arial" w:eastAsia="Times New Roman" w:hAnsi="Arial" w:cs="Arial"/>
-          <w:lang w:eastAsia="en-GB"/>
-        </w:rPr>
-        <w:t>null}&gt;&gt;will take place at &lt;&lt;</w:t>
-      </w:r>
-      <w:proofErr w:type="spellStart"/>
-      <w:r>
-        <w:rPr>
-          <w:rFonts w:ascii="Arial" w:eastAsia="Times New Roman" w:hAnsi="Arial" w:cs="Arial"/>
-          <w:lang w:eastAsia="en-GB"/>
-        </w:rPr>
-        <w:t>hearingLocation.site_name</w:t>
-      </w:r>
-      <w:proofErr w:type="spellEnd"/>
-      <w:r>
-        <w:rPr>
-          <w:rFonts w:ascii="Arial" w:eastAsia="Times New Roman" w:hAnsi="Arial" w:cs="Arial"/>
-          <w:lang w:eastAsia="en-GB"/>
-        </w:rPr>
-        <w:t>&gt;&gt;, &lt;&lt;</w:t>
-      </w:r>
-      <w:proofErr w:type="spellStart"/>
-      <w:r>
-        <w:rPr>
-          <w:rFonts w:ascii="Arial" w:eastAsia="Times New Roman" w:hAnsi="Arial" w:cs="Arial"/>
-          <w:lang w:eastAsia="en-GB"/>
-        </w:rPr>
-        <w:t>hearingLocation.court_address</w:t>
-      </w:r>
-      <w:proofErr w:type="spellEnd"/>
-      <w:r>
-        <w:rPr>
-          <w:rFonts w:ascii="Arial" w:eastAsia="Times New Roman" w:hAnsi="Arial" w:cs="Arial"/>
-          <w:lang w:eastAsia="en-GB"/>
-        </w:rPr>
-        <w:t>&gt;&gt; &lt;&lt;</w:t>
-      </w:r>
-      <w:proofErr w:type="spellStart"/>
-      <w:r>
-        <w:rPr>
-          <w:rFonts w:ascii="Arial" w:eastAsia="Times New Roman" w:hAnsi="Arial" w:cs="Arial"/>
-          <w:lang w:eastAsia="en-GB"/>
-        </w:rPr>
-        <w:t>hearingLocation.postcode</w:t>
-      </w:r>
-      <w:proofErr w:type="spellEnd"/>
-      <w:r>
-        <w:rPr>
-          <w:rFonts w:ascii="Arial" w:eastAsia="Times New Roman" w:hAnsi="Arial" w:cs="Arial"/>
-          <w:lang w:eastAsia="en-GB"/>
-        </w:rPr>
-        <w:t>&gt;&gt;, and &lt;&lt;es_&gt;&gt;</w:t>
+        <w:t>&lt;&lt;cs_{hearingLocation.site_name!=null}&gt;&gt;will take place at &lt;&lt;hearingLocation.site_name&gt;&gt;, &lt;&lt;hearingLocation.court_address&gt;&gt; &lt;&lt;hearingLocation.postcode&gt;&gt;, and &lt;&lt;es_&gt;&gt;</w:t>
       </w:r>
       <w:r>
         <w:rPr>
@@ -2443,15 +2051,7 @@
           <w:rFonts w:ascii="Arial" w:hAnsi="Arial" w:cs="Arial"/>
           <w:lang w:val="en-US"/>
         </w:rPr>
-        <w:t>&lt;&lt;cs</w:t>
-      </w:r>
-      <w:proofErr w:type="gramStart"/>
-      <w:r>
-        <w:rPr>
-          <w:rFonts w:ascii="Arial" w:hAnsi="Arial" w:cs="Arial"/>
-          <w:lang w:val="en-US"/>
-        </w:rPr>
-        <w:t>_{</w:t>
+        <w:t>&lt;&lt;cs_{</w:t>
       </w:r>
       <w:r>
         <w:rPr>
@@ -2460,38 +2060,12 @@
         </w:rPr>
         <w:t xml:space="preserve"> </w:t>
       </w:r>
-      <w:proofErr w:type="spellStart"/>
-      <w:r>
-        <w:rPr>
-          <w:rFonts w:ascii="Arial" w:hAnsi="Arial" w:cs="Arial"/>
-          <w:lang w:val="en-US"/>
-        </w:rPr>
-        <w:t>smallClaimsMethod</w:t>
-      </w:r>
-      <w:proofErr w:type="spellEnd"/>
-      <w:proofErr w:type="gramEnd"/>
-      <w:r>
-        <w:rPr>
-          <w:rFonts w:ascii="Arial" w:hAnsi="Arial" w:cs="Arial"/>
-          <w:lang w:val="en-US"/>
-        </w:rPr>
-        <w:t>=’</w:t>
-      </w:r>
-      <w:proofErr w:type="spellStart"/>
-      <w:r>
-        <w:rPr>
-          <w:rFonts w:ascii="Arial" w:hAnsi="Arial" w:cs="Arial"/>
-          <w:lang w:val="en-US"/>
-        </w:rPr>
-        <w:t>smallClaimsMethodVideoConferenceHearing</w:t>
-      </w:r>
-      <w:proofErr w:type="spellEnd"/>
-      <w:r>
-        <w:rPr>
-          <w:rFonts w:ascii="Arial" w:hAnsi="Arial" w:cs="Arial"/>
-          <w:lang w:val="en-US"/>
-        </w:rPr>
-        <w:t>’}&gt;&gt;</w:t>
+      <w:r>
+        <w:rPr>
+          <w:rFonts w:ascii="Arial" w:hAnsi="Arial" w:cs="Arial"/>
+          <w:lang w:val="en-US"/>
+        </w:rPr>
+        <w:t>smallClaimsMethod=’smallClaimsMethodVideoConferenceHearing’}&gt;&gt;</w:t>
       </w:r>
     </w:p>
     <w:p>
@@ -2530,87 +2104,7 @@
           <w:rFonts w:ascii="Arial" w:eastAsia="Times New Roman" w:hAnsi="Arial" w:cs="Arial"/>
           <w:lang w:eastAsia="en-GB"/>
         </w:rPr>
-        <w:t>&lt;&lt;cs_{</w:t>
-      </w:r>
-      <w:proofErr w:type="spellStart"/>
-      <w:r>
-        <w:rPr>
-          <w:rFonts w:ascii="Arial" w:eastAsia="Times New Roman" w:hAnsi="Arial" w:cs="Arial"/>
-          <w:lang w:eastAsia="en-GB"/>
-        </w:rPr>
-        <w:t>hearingLocation.site_</w:t>
-      </w:r>
-      <w:proofErr w:type="gramStart"/>
-      <w:r>
-        <w:rPr>
-          <w:rFonts w:ascii="Arial" w:eastAsia="Times New Roman" w:hAnsi="Arial" w:cs="Arial"/>
-          <w:lang w:eastAsia="en-GB"/>
-        </w:rPr>
-        <w:t>name</w:t>
-      </w:r>
-      <w:proofErr w:type="spellEnd"/>
-      <w:r>
-        <w:rPr>
-          <w:rFonts w:ascii="Arial" w:eastAsia="Times New Roman" w:hAnsi="Arial" w:cs="Arial"/>
-          <w:lang w:eastAsia="en-GB"/>
-        </w:rPr>
-        <w:t>!=</w:t>
-      </w:r>
-      <w:proofErr w:type="gramEnd"/>
-      <w:r>
-        <w:rPr>
-          <w:rFonts w:ascii="Arial" w:eastAsia="Times New Roman" w:hAnsi="Arial" w:cs="Arial"/>
-          <w:lang w:eastAsia="en-GB"/>
-        </w:rPr>
-        <w:t>null}&gt;&gt;will take place at &lt;&lt;</w:t>
-      </w:r>
-      <w:proofErr w:type="spellStart"/>
-      <w:r>
-        <w:rPr>
-          <w:rFonts w:ascii="Arial" w:eastAsia="Times New Roman" w:hAnsi="Arial" w:cs="Arial"/>
-          <w:lang w:eastAsia="en-GB"/>
-        </w:rPr>
-        <w:t>hearingLocation.site_name</w:t>
-      </w:r>
-      <w:proofErr w:type="spellEnd"/>
-      <w:r>
-        <w:rPr>
-          <w:rFonts w:ascii="Arial" w:eastAsia="Times New Roman" w:hAnsi="Arial" w:cs="Arial"/>
-          <w:lang w:eastAsia="en-GB"/>
-        </w:rPr>
-        <w:t>&gt;&gt;, &lt;&lt;</w:t>
-      </w:r>
-      <w:proofErr w:type="spellStart"/>
-      <w:r>
-        <w:rPr>
-          <w:rFonts w:ascii="Arial" w:eastAsia="Times New Roman" w:hAnsi="Arial" w:cs="Arial"/>
-          <w:lang w:eastAsia="en-GB"/>
-        </w:rPr>
-        <w:t>hearingLocation.court_address</w:t>
-      </w:r>
-      <w:proofErr w:type="spellEnd"/>
-      <w:r>
-        <w:rPr>
-          <w:rFonts w:ascii="Arial" w:eastAsia="Times New Roman" w:hAnsi="Arial" w:cs="Arial"/>
-          <w:lang w:eastAsia="en-GB"/>
-        </w:rPr>
-        <w:t>&gt;&gt; &lt;&lt;</w:t>
-      </w:r>
-      <w:proofErr w:type="spellStart"/>
-      <w:r>
-        <w:rPr>
-          <w:rFonts w:ascii="Arial" w:eastAsia="Times New Roman" w:hAnsi="Arial" w:cs="Arial"/>
-          <w:lang w:eastAsia="en-GB"/>
-        </w:rPr>
-        <w:t>hearingLocation.postcode</w:t>
-      </w:r>
-      <w:proofErr w:type="spellEnd"/>
-      <w:r>
-        <w:rPr>
-          <w:rFonts w:ascii="Arial" w:eastAsia="Times New Roman" w:hAnsi="Arial" w:cs="Arial"/>
-          <w:lang w:eastAsia="en-GB"/>
-        </w:rPr>
-        <w:t>&gt;&gt;, and &lt;&lt;es_&gt;&gt;</w:t>
+        <w:t>&lt;&lt;cs_{hearingLocation.site_name!=null}&gt;&gt;will take place at &lt;&lt;hearingLocation.site_name&gt;&gt;, &lt;&lt;hearingLocation.court_address&gt;&gt; &lt;&lt;hearingLocation.postcode&gt;&gt;, and &lt;&lt;es_&gt;&gt;</w:t>
       </w:r>
       <w:r>
         <w:rPr>
@@ -2791,7 +2285,6 @@
         </w:rPr>
         <w:t>&lt;&lt;cs_{</w:t>
       </w:r>
-      <w:proofErr w:type="spellStart"/>
       <w:r>
         <w:rPr>
           <w:rFonts w:ascii="Arial" w:hAnsi="Arial" w:cs="Arial"/>
@@ -2799,7 +2292,6 @@
         </w:rPr>
         <w:t>smallClaimsDocumentsToggle</w:t>
       </w:r>
-      <w:proofErr w:type="spellEnd"/>
       <w:r>
         <w:rPr>
           <w:rFonts w:ascii="Arial" w:hAnsi="Arial" w:cs="Arial"/>
@@ -2927,7 +2419,6 @@
         </w:rPr>
         <w:t>&lt;&lt;cs_{</w:t>
       </w:r>
-      <w:proofErr w:type="spellStart"/>
       <w:r>
         <w:rPr>
           <w:rFonts w:ascii="Arial" w:hAnsi="Arial" w:cs="Arial"/>
@@ -2935,7 +2426,6 @@
         </w:rPr>
         <w:t>smallClaimsWitnessStatementToggle</w:t>
       </w:r>
-      <w:proofErr w:type="spellEnd"/>
       <w:r>
         <w:rPr>
           <w:rFonts w:ascii="Arial" w:hAnsi="Arial" w:cs="Arial"/>
@@ -3016,7 +2506,6 @@
         </w:rPr>
         <w:t>&lt;&lt;cs_{</w:t>
       </w:r>
-      <w:proofErr w:type="spellStart"/>
       <w:r>
         <w:rPr>
           <w:rFonts w:ascii="Arial" w:hAnsi="Arial" w:cs="Arial"/>
@@ -3024,7 +2513,6 @@
         </w:rPr>
         <w:t>smallClaimsNumberOfWitnessesToggle</w:t>
       </w:r>
-      <w:proofErr w:type="spellEnd"/>
       <w:r>
         <w:rPr>
           <w:rFonts w:ascii="Arial" w:hAnsi="Arial" w:cs="Arial"/>
@@ -3401,21 +2889,12 @@
         </w:rPr>
         <w:t>&lt;&lt;cs_{</w:t>
       </w:r>
-      <w:proofErr w:type="spellStart"/>
-      <w:r>
-        <w:rPr>
-          <w:rFonts w:ascii="Arial" w:hAnsi="Arial" w:cs="Arial"/>
-          <w:lang w:val="en-US"/>
-        </w:rPr>
-        <w:t>hasCreditHire</w:t>
-      </w:r>
-      <w:proofErr w:type="spellEnd"/>
-      <w:r>
-        <w:rPr>
-          <w:rFonts w:ascii="Arial" w:hAnsi="Arial" w:cs="Arial"/>
-          <w:lang w:val="en-US"/>
-        </w:rPr>
-        <w:t>=true</w:t>
+      <w:r>
+        <w:rPr>
+          <w:rFonts w:ascii="Arial" w:hAnsi="Arial" w:cs="Arial"/>
+          <w:lang w:val="en-US"/>
+        </w:rPr>
+        <w:t>hasCreditHire=true</w:t>
       </w:r>
       <w:r>
         <w:rPr>
@@ -3553,16 +3032,7 @@
           <w:b/>
           <w:bCs/>
         </w:rPr>
-        <w:t>&lt;</w:t>
-      </w:r>
-      <w:proofErr w:type="gramStart"/>
-      <w:r>
-        <w:rPr>
-          <w:rFonts w:ascii="Arial" w:hAnsi="Arial" w:cs="Arial"/>
-          <w:b/>
-          <w:bCs/>
-        </w:rPr>
-        <w:t>&lt;</w:t>
+        <w:t>&lt;&lt;</w:t>
       </w:r>
       <w:r>
         <w:rPr>
@@ -3571,75 +3041,33 @@
         </w:rPr>
         <w:t>{</w:t>
       </w:r>
-      <w:proofErr w:type="spellStart"/>
-      <w:proofErr w:type="gramEnd"/>
       <w:r>
         <w:rPr>
           <w:rFonts w:ascii="Arial" w:eastAsia="Arial" w:hAnsi="Arial" w:cs="Arial"/>
           <w:bCs/>
         </w:rPr>
-        <w:t>dateFormat</w:t>
-      </w:r>
-      <w:proofErr w:type="spellEnd"/>
+        <w:t>dateFormat(</w:t>
+      </w:r>
       <w:r>
         <w:rPr>
           <w:rFonts w:ascii="Arial" w:eastAsia="Arial" w:hAnsi="Arial" w:cs="Arial"/>
           <w:bCs/>
         </w:rPr>
-        <w:t>(</w:t>
+        <w:t>smallClaimsCreditHire</w:t>
       </w:r>
       <w:r>
         <w:rPr>
           <w:rFonts w:ascii="Arial" w:eastAsia="Arial" w:hAnsi="Arial" w:cs="Arial"/>
           <w:bCs/>
         </w:rPr>
-        <w:t>smallClaimsCreditHire</w:t>
+        <w:t>.date</w:t>
       </w:r>
       <w:r>
         <w:rPr>
           <w:rFonts w:ascii="Arial" w:eastAsia="Arial" w:hAnsi="Arial" w:cs="Arial"/>
           <w:bCs/>
         </w:rPr>
-        <w:t>.date</w:t>
-      </w:r>
-      <w:r>
-        <w:rPr>
-          <w:rFonts w:ascii="Arial" w:eastAsia="Arial" w:hAnsi="Arial" w:cs="Arial"/>
-          <w:bCs/>
-        </w:rPr>
-        <w:t xml:space="preserve">1, ‘dd MMMM </w:t>
-      </w:r>
-      <w:proofErr w:type="spellStart"/>
-      <w:r>
-        <w:rPr>
-          <w:rFonts w:ascii="Arial" w:eastAsia="Arial" w:hAnsi="Arial" w:cs="Arial"/>
-          <w:bCs/>
-        </w:rPr>
-        <w:t>yyyy</w:t>
-      </w:r>
-      <w:proofErr w:type="spellEnd"/>
-      <w:r>
-        <w:rPr>
-          <w:rFonts w:ascii="Arial" w:eastAsia="Arial" w:hAnsi="Arial" w:cs="Arial"/>
-          <w:bCs/>
-        </w:rPr>
-        <w:t>’, ‘</w:t>
-      </w:r>
-      <w:proofErr w:type="spellStart"/>
-      <w:r>
-        <w:rPr>
-          <w:rFonts w:ascii="Arial" w:eastAsia="Arial" w:hAnsi="Arial" w:cs="Arial"/>
-          <w:bCs/>
-        </w:rPr>
-        <w:t>yyyy</w:t>
-      </w:r>
-      <w:proofErr w:type="spellEnd"/>
-      <w:r>
-        <w:rPr>
-          <w:rFonts w:ascii="Arial" w:eastAsia="Arial" w:hAnsi="Arial" w:cs="Arial"/>
-          <w:bCs/>
-        </w:rPr>
-        <w:t>-MM-dd’)}</w:t>
+        <w:t>1, ‘dd MMMM yyyy’, ‘yyyy-MM-dd’)}</w:t>
       </w:r>
       <w:r>
         <w:rPr>
@@ -3725,16 +3153,112 @@
           <w:b/>
           <w:bCs/>
         </w:rPr>
-        <w:t>&lt;</w:t>
-      </w:r>
-      <w:proofErr w:type="gramStart"/>
+        <w:t>&lt;&lt;</w:t>
+      </w:r>
+      <w:r>
+        <w:rPr>
+          <w:rFonts w:ascii="Arial" w:eastAsia="Arial" w:hAnsi="Arial" w:cs="Arial"/>
+          <w:bCs/>
+        </w:rPr>
+        <w:t>{dateFormat(</w:t>
+      </w:r>
+      <w:r>
+        <w:rPr>
+          <w:rFonts w:ascii="Arial" w:eastAsia="Arial" w:hAnsi="Arial" w:cs="Arial"/>
+          <w:bCs/>
+        </w:rPr>
+        <w:t>smallClaimsCreditHire</w:t>
+      </w:r>
+      <w:r>
+        <w:rPr>
+          <w:rFonts w:ascii="Arial" w:eastAsia="Arial" w:hAnsi="Arial" w:cs="Arial"/>
+          <w:bCs/>
+        </w:rPr>
+        <w:t>.date</w:t>
+      </w:r>
+      <w:r>
+        <w:rPr>
+          <w:rFonts w:ascii="Arial" w:eastAsia="Arial" w:hAnsi="Arial" w:cs="Arial"/>
+          <w:bCs/>
+        </w:rPr>
+        <w:t>2</w:t>
+      </w:r>
+      <w:r>
+        <w:rPr>
+          <w:rFonts w:ascii="Arial" w:eastAsia="Arial" w:hAnsi="Arial" w:cs="Arial"/>
+          <w:bCs/>
+        </w:rPr>
+        <w:t>, ‘dd MMMM yyyy’, ‘</w:t>
+      </w:r>
+      <w:r>
+        <w:rPr>
+          <w:rFonts w:ascii="Arial" w:eastAsia="Arial" w:hAnsi="Arial" w:cs="Arial"/>
+          <w:bCs/>
+        </w:rPr>
+        <w:t>yyyy-MM-dd’</w:t>
+      </w:r>
+      <w:r>
+        <w:rPr>
+          <w:rFonts w:ascii="Arial" w:eastAsia="Arial" w:hAnsi="Arial" w:cs="Arial"/>
+          <w:bCs/>
+        </w:rPr>
+        <w:t>)}</w:t>
+      </w:r>
       <w:r>
         <w:rPr>
           <w:rFonts w:ascii="Arial" w:hAnsi="Arial" w:cs="Arial"/>
           <w:b/>
           <w:bCs/>
         </w:rPr>
-        <w:t>&lt;</w:t>
+        <w:t>&gt;&gt;</w:t>
+      </w:r>
+      <w:r>
+        <w:rPr>
+          <w:rFonts w:ascii="Arial" w:hAnsi="Arial" w:cs="Arial"/>
+        </w:rPr>
+        <w:t>.</w:t>
+      </w:r>
+      <w:r>
+        <w:rPr>
+          <w:rFonts w:ascii="Arial" w:hAnsi="Arial" w:cs="Arial"/>
+        </w:rPr>
+        <w:t xml:space="preserve"> </w:t>
+      </w:r>
+      <w:r>
+        <w:rPr>
+          <w:rFonts w:ascii="Arial" w:hAnsi="Arial" w:cs="Arial"/>
+        </w:rPr>
+        <w:t>&lt;&lt;</w:t>
+      </w:r>
+      <w:r>
+        <w:rPr>
+          <w:rFonts w:ascii="Arial" w:hAnsi="Arial" w:cs="Arial"/>
+          <w:lang w:val="en-US"/>
+        </w:rPr>
+        <w:t>smallClaimsCreditHire.input5&gt;&gt; &lt;&lt;smallClaimsCreditHire.input6</w:t>
+      </w:r>
+      <w:r>
+        <w:rPr>
+          <w:rFonts w:ascii="Arial" w:hAnsi="Arial" w:cs="Arial"/>
+          <w:lang w:val="en-US"/>
+        </w:rPr>
+        <w:t>&gt;&gt;</w:t>
+      </w:r>
+      <w:r>
+        <w:rPr>
+          <w:rFonts w:ascii="Arial" w:hAnsi="Arial" w:cs="Arial"/>
+          <w:lang w:val="en-US"/>
+        </w:rPr>
+        <w:t xml:space="preserve"> </w:t>
+      </w:r>
+      <w:r>
+        <w:rPr>
+          <w:rFonts w:ascii="Arial" w:hAnsi="Arial" w:cs="Arial"/>
+          <w:b/>
+          <w:bCs/>
+          <w:lang w:val="en-US"/>
+        </w:rPr>
+        <w:t>&lt;&lt;</w:t>
       </w:r>
       <w:r>
         <w:rPr>
@@ -3743,28 +3267,110 @@
         </w:rPr>
         <w:t>{</w:t>
       </w:r>
-      <w:proofErr w:type="spellStart"/>
-      <w:proofErr w:type="gramEnd"/>
       <w:r>
         <w:rPr>
           <w:rFonts w:ascii="Arial" w:eastAsia="Arial" w:hAnsi="Arial" w:cs="Arial"/>
           <w:bCs/>
         </w:rPr>
-        <w:t>dateFormat</w:t>
-      </w:r>
-      <w:proofErr w:type="spellEnd"/>
+        <w:t>dateFormat(</w:t>
+      </w:r>
       <w:r>
         <w:rPr>
           <w:rFonts w:ascii="Arial" w:eastAsia="Arial" w:hAnsi="Arial" w:cs="Arial"/>
           <w:bCs/>
         </w:rPr>
-        <w:t>(</w:t>
+        <w:t>smallClaimsCreditHire</w:t>
       </w:r>
       <w:r>
         <w:rPr>
           <w:rFonts w:ascii="Arial" w:eastAsia="Arial" w:hAnsi="Arial" w:cs="Arial"/>
           <w:bCs/>
         </w:rPr>
+        <w:t>.date</w:t>
+      </w:r>
+      <w:r>
+        <w:rPr>
+          <w:rFonts w:ascii="Arial" w:eastAsia="Arial" w:hAnsi="Arial" w:cs="Arial"/>
+          <w:bCs/>
+        </w:rPr>
+        <w:t>3, ‘dd MMMM yyyy’, ‘yyyy-MM-dd’</w:t>
+      </w:r>
+      <w:r>
+        <w:rPr>
+          <w:rFonts w:ascii="Arial" w:eastAsia="Arial" w:hAnsi="Arial" w:cs="Arial"/>
+          <w:bCs/>
+        </w:rPr>
+        <w:t>)</w:t>
+      </w:r>
+      <w:r>
+        <w:rPr>
+          <w:rFonts w:ascii="Arial" w:eastAsia="Arial" w:hAnsi="Arial" w:cs="Arial"/>
+          <w:bCs/>
+        </w:rPr>
+        <w:t>}</w:t>
+      </w:r>
+      <w:r>
+        <w:rPr>
+          <w:rFonts w:ascii="Arial" w:hAnsi="Arial" w:cs="Arial"/>
+          <w:b/>
+          <w:bCs/>
+          <w:lang w:val="en-US"/>
+        </w:rPr>
+        <w:t>&gt;&gt;</w:t>
+      </w:r>
+      <w:r>
+        <w:rPr>
+          <w:rFonts w:ascii="Arial" w:hAnsi="Arial" w:cs="Arial"/>
+          <w:lang w:val="en-US"/>
+        </w:rPr>
+        <w:t xml:space="preserve">, </w:t>
+      </w:r>
+      <w:r>
+        <w:rPr>
+          <w:rFonts w:ascii="Arial" w:hAnsi="Arial" w:cs="Arial"/>
+        </w:rPr>
+        <w:t>&lt;&lt;</w:t>
+      </w:r>
+      <w:r>
+        <w:rPr>
+          <w:rFonts w:ascii="Arial" w:hAnsi="Arial" w:cs="Arial"/>
+          <w:lang w:val="en-US"/>
+        </w:rPr>
+        <w:t>smallClaimsCreditHire.input7</w:t>
+      </w:r>
+      <w:r>
+        <w:rPr>
+          <w:rFonts w:ascii="Arial" w:hAnsi="Arial" w:cs="Arial"/>
+        </w:rPr>
+        <w:t xml:space="preserve">&gt;&gt; </w:t>
+      </w:r>
+      <w:r>
+        <w:rPr>
+          <w:rFonts w:ascii="Arial" w:hAnsi="Arial" w:cs="Arial"/>
+          <w:b/>
+          <w:bCs/>
+        </w:rPr>
+        <w:t>&lt;&lt;</w:t>
+      </w:r>
+      <w:r>
+        <w:rPr>
+          <w:rFonts w:ascii="Arial" w:eastAsia="Arial" w:hAnsi="Arial" w:cs="Arial"/>
+          <w:bCs/>
+        </w:rPr>
+        <w:t>{</w:t>
+      </w:r>
+      <w:r>
+        <w:rPr>
+          <w:rFonts w:ascii="Arial" w:eastAsia="Arial" w:hAnsi="Arial" w:cs="Arial"/>
+          <w:bCs/>
+        </w:rPr>
+        <w:t>dateFormat(</w:t>
+      </w:r>
+      <w:r>
+        <w:rPr>
+          <w:rFonts w:ascii="Arial" w:eastAsia="Arial" w:hAnsi="Arial" w:cs="Arial"/>
+          <w:bCs/>
+        </w:rPr>
         <w:t>smallClaimsCreditHire</w:t>
       </w:r>
       <w:r>
@@ -3779,329 +3385,7 @@
           <w:rFonts w:ascii="Arial" w:eastAsia="Arial" w:hAnsi="Arial" w:cs="Arial"/>
           <w:bCs/>
         </w:rPr>
-        <w:t>2</w:t>
-      </w:r>
-      <w:r>
-        <w:rPr>
-          <w:rFonts w:ascii="Arial" w:eastAsia="Arial" w:hAnsi="Arial" w:cs="Arial"/>
-          <w:bCs/>
-        </w:rPr>
-        <w:t xml:space="preserve">, ‘dd MMMM </w:t>
-      </w:r>
-      <w:proofErr w:type="spellStart"/>
-      <w:r>
-        <w:rPr>
-          <w:rFonts w:ascii="Arial" w:eastAsia="Arial" w:hAnsi="Arial" w:cs="Arial"/>
-          <w:bCs/>
-        </w:rPr>
-        <w:t>yyyy</w:t>
-      </w:r>
-      <w:proofErr w:type="spellEnd"/>
-      <w:r>
-        <w:rPr>
-          <w:rFonts w:ascii="Arial" w:eastAsia="Arial" w:hAnsi="Arial" w:cs="Arial"/>
-          <w:bCs/>
-        </w:rPr>
-        <w:t>’, ‘</w:t>
-      </w:r>
-      <w:proofErr w:type="spellStart"/>
-      <w:r>
-        <w:rPr>
-          <w:rFonts w:ascii="Arial" w:eastAsia="Arial" w:hAnsi="Arial" w:cs="Arial"/>
-          <w:bCs/>
-        </w:rPr>
-        <w:t>yyyy</w:t>
-      </w:r>
-      <w:proofErr w:type="spellEnd"/>
-      <w:r>
-        <w:rPr>
-          <w:rFonts w:ascii="Arial" w:eastAsia="Arial" w:hAnsi="Arial" w:cs="Arial"/>
-          <w:bCs/>
-        </w:rPr>
-        <w:t>-MM-dd’</w:t>
-      </w:r>
-      <w:r>
-        <w:rPr>
-          <w:rFonts w:ascii="Arial" w:eastAsia="Arial" w:hAnsi="Arial" w:cs="Arial"/>
-          <w:bCs/>
-        </w:rPr>
-        <w:t>)}</w:t>
-      </w:r>
-      <w:r>
-        <w:rPr>
-          <w:rFonts w:ascii="Arial" w:hAnsi="Arial" w:cs="Arial"/>
-          <w:b/>
-          <w:bCs/>
-        </w:rPr>
-        <w:t>&gt;&gt;</w:t>
-      </w:r>
-      <w:r>
-        <w:rPr>
-          <w:rFonts w:ascii="Arial" w:hAnsi="Arial" w:cs="Arial"/>
-        </w:rPr>
-        <w:t>.</w:t>
-      </w:r>
-      <w:r>
-        <w:rPr>
-          <w:rFonts w:ascii="Arial" w:hAnsi="Arial" w:cs="Arial"/>
-        </w:rPr>
-        <w:t xml:space="preserve"> </w:t>
-      </w:r>
-      <w:r>
-        <w:rPr>
-          <w:rFonts w:ascii="Arial" w:hAnsi="Arial" w:cs="Arial"/>
-        </w:rPr>
-        <w:t>&lt;&lt;</w:t>
-      </w:r>
-      <w:r>
-        <w:rPr>
-          <w:rFonts w:ascii="Arial" w:hAnsi="Arial" w:cs="Arial"/>
-          <w:lang w:val="en-US"/>
-        </w:rPr>
-        <w:t>smallClaimsCreditHire.input5&gt;&gt; &lt;&lt;smallClaimsCreditHire.input6</w:t>
-      </w:r>
-      <w:r>
-        <w:rPr>
-          <w:rFonts w:ascii="Arial" w:hAnsi="Arial" w:cs="Arial"/>
-          <w:lang w:val="en-US"/>
-        </w:rPr>
-        <w:t>&gt;&gt;</w:t>
-      </w:r>
-      <w:r>
-        <w:rPr>
-          <w:rFonts w:ascii="Arial" w:hAnsi="Arial" w:cs="Arial"/>
-          <w:lang w:val="en-US"/>
-        </w:rPr>
-        <w:t xml:space="preserve"> </w:t>
-      </w:r>
-      <w:r>
-        <w:rPr>
-          <w:rFonts w:ascii="Arial" w:hAnsi="Arial" w:cs="Arial"/>
-          <w:b/>
-          <w:bCs/>
-          <w:lang w:val="en-US"/>
-        </w:rPr>
-        <w:t>&lt;</w:t>
-      </w:r>
-      <w:proofErr w:type="gramStart"/>
-      <w:r>
-        <w:rPr>
-          <w:rFonts w:ascii="Arial" w:hAnsi="Arial" w:cs="Arial"/>
-          <w:b/>
-          <w:bCs/>
-          <w:lang w:val="en-US"/>
-        </w:rPr>
-        <w:t>&lt;</w:t>
-      </w:r>
-      <w:r>
-        <w:rPr>
-          <w:rFonts w:ascii="Arial" w:eastAsia="Arial" w:hAnsi="Arial" w:cs="Arial"/>
-          <w:bCs/>
-        </w:rPr>
-        <w:t>{</w:t>
-      </w:r>
-      <w:proofErr w:type="spellStart"/>
-      <w:proofErr w:type="gramEnd"/>
-      <w:r>
-        <w:rPr>
-          <w:rFonts w:ascii="Arial" w:eastAsia="Arial" w:hAnsi="Arial" w:cs="Arial"/>
-          <w:bCs/>
-        </w:rPr>
-        <w:t>dateFormat</w:t>
-      </w:r>
-      <w:proofErr w:type="spellEnd"/>
-      <w:r>
-        <w:rPr>
-          <w:rFonts w:ascii="Arial" w:eastAsia="Arial" w:hAnsi="Arial" w:cs="Arial"/>
-          <w:bCs/>
-        </w:rPr>
-        <w:t>(</w:t>
-      </w:r>
-      <w:r>
-        <w:rPr>
-          <w:rFonts w:ascii="Arial" w:eastAsia="Arial" w:hAnsi="Arial" w:cs="Arial"/>
-          <w:bCs/>
-        </w:rPr>
-        <w:t>smallClaimsCreditHire</w:t>
-      </w:r>
-      <w:r>
-        <w:rPr>
-          <w:rFonts w:ascii="Arial" w:eastAsia="Arial" w:hAnsi="Arial" w:cs="Arial"/>
-          <w:bCs/>
-        </w:rPr>
-        <w:t>.date</w:t>
-      </w:r>
-      <w:r>
-        <w:rPr>
-          <w:rFonts w:ascii="Arial" w:eastAsia="Arial" w:hAnsi="Arial" w:cs="Arial"/>
-          <w:bCs/>
-        </w:rPr>
-        <w:t xml:space="preserve">3, ‘dd MMMM </w:t>
-      </w:r>
-      <w:proofErr w:type="spellStart"/>
-      <w:r>
-        <w:rPr>
-          <w:rFonts w:ascii="Arial" w:eastAsia="Arial" w:hAnsi="Arial" w:cs="Arial"/>
-          <w:bCs/>
-        </w:rPr>
-        <w:t>yyyy</w:t>
-      </w:r>
-      <w:proofErr w:type="spellEnd"/>
-      <w:r>
-        <w:rPr>
-          <w:rFonts w:ascii="Arial" w:eastAsia="Arial" w:hAnsi="Arial" w:cs="Arial"/>
-          <w:bCs/>
-        </w:rPr>
-        <w:t>’, ‘</w:t>
-      </w:r>
-      <w:proofErr w:type="spellStart"/>
-      <w:r>
-        <w:rPr>
-          <w:rFonts w:ascii="Arial" w:eastAsia="Arial" w:hAnsi="Arial" w:cs="Arial"/>
-          <w:bCs/>
-        </w:rPr>
-        <w:t>yyyy</w:t>
-      </w:r>
-      <w:proofErr w:type="spellEnd"/>
-      <w:r>
-        <w:rPr>
-          <w:rFonts w:ascii="Arial" w:eastAsia="Arial" w:hAnsi="Arial" w:cs="Arial"/>
-          <w:bCs/>
-        </w:rPr>
-        <w:t>-MM-dd’</w:t>
-      </w:r>
-      <w:r>
-        <w:rPr>
-          <w:rFonts w:ascii="Arial" w:eastAsia="Arial" w:hAnsi="Arial" w:cs="Arial"/>
-          <w:bCs/>
-        </w:rPr>
-        <w:t>)</w:t>
-      </w:r>
-      <w:r>
-        <w:rPr>
-          <w:rFonts w:ascii="Arial" w:eastAsia="Arial" w:hAnsi="Arial" w:cs="Arial"/>
-          <w:bCs/>
-        </w:rPr>
-        <w:t>}</w:t>
-      </w:r>
-      <w:r>
-        <w:rPr>
-          <w:rFonts w:ascii="Arial" w:hAnsi="Arial" w:cs="Arial"/>
-          <w:b/>
-          <w:bCs/>
-          <w:lang w:val="en-US"/>
-        </w:rPr>
-        <w:t>&gt;&gt;</w:t>
-      </w:r>
-      <w:r>
-        <w:rPr>
-          <w:rFonts w:ascii="Arial" w:hAnsi="Arial" w:cs="Arial"/>
-          <w:lang w:val="en-US"/>
-        </w:rPr>
-        <w:t xml:space="preserve">, </w:t>
-      </w:r>
-      <w:r>
-        <w:rPr>
-          <w:rFonts w:ascii="Arial" w:hAnsi="Arial" w:cs="Arial"/>
-        </w:rPr>
-        <w:t>&lt;&lt;</w:t>
-      </w:r>
-      <w:r>
-        <w:rPr>
-          <w:rFonts w:ascii="Arial" w:hAnsi="Arial" w:cs="Arial"/>
-          <w:lang w:val="en-US"/>
-        </w:rPr>
-        <w:t>smallClaimsCreditHire.input7</w:t>
-      </w:r>
-      <w:r>
-        <w:rPr>
-          <w:rFonts w:ascii="Arial" w:hAnsi="Arial" w:cs="Arial"/>
-        </w:rPr>
-        <w:t xml:space="preserve">&gt;&gt; </w:t>
-      </w:r>
-      <w:r>
-        <w:rPr>
-          <w:rFonts w:ascii="Arial" w:hAnsi="Arial" w:cs="Arial"/>
-          <w:b/>
-          <w:bCs/>
-        </w:rPr>
-        <w:t>&lt;&lt;</w:t>
-      </w:r>
-      <w:r>
-        <w:rPr>
-          <w:rFonts w:ascii="Arial" w:eastAsia="Arial" w:hAnsi="Arial" w:cs="Arial"/>
-          <w:bCs/>
-        </w:rPr>
-        <w:t>{</w:t>
-      </w:r>
-      <w:proofErr w:type="spellStart"/>
-      <w:r>
-        <w:rPr>
-          <w:rFonts w:ascii="Arial" w:eastAsia="Arial" w:hAnsi="Arial" w:cs="Arial"/>
-          <w:bCs/>
-        </w:rPr>
-        <w:t>dateFormat</w:t>
-      </w:r>
-      <w:proofErr w:type="spellEnd"/>
-      <w:r>
-        <w:rPr>
-          <w:rFonts w:ascii="Arial" w:eastAsia="Arial" w:hAnsi="Arial" w:cs="Arial"/>
-          <w:bCs/>
-        </w:rPr>
-        <w:t>(</w:t>
-      </w:r>
-      <w:r>
-        <w:rPr>
-          <w:rFonts w:ascii="Arial" w:eastAsia="Arial" w:hAnsi="Arial" w:cs="Arial"/>
-          <w:bCs/>
-        </w:rPr>
-        <w:t>smallClaimsCreditHire</w:t>
-      </w:r>
-      <w:r>
-        <w:rPr>
-          <w:rFonts w:ascii="Arial" w:eastAsia="Arial" w:hAnsi="Arial" w:cs="Arial"/>
-          <w:bCs/>
-        </w:rPr>
-        <w:t>.date</w:t>
-      </w:r>
-      <w:r>
-        <w:rPr>
-          <w:rFonts w:ascii="Arial" w:eastAsia="Arial" w:hAnsi="Arial" w:cs="Arial"/>
-          <w:bCs/>
-        </w:rPr>
-        <w:t xml:space="preserve">4, ‘dd MMMM </w:t>
-      </w:r>
-      <w:proofErr w:type="spellStart"/>
-      <w:r>
-        <w:rPr>
-          <w:rFonts w:ascii="Arial" w:eastAsia="Arial" w:hAnsi="Arial" w:cs="Arial"/>
-          <w:bCs/>
-        </w:rPr>
-        <w:t>yyyy</w:t>
-      </w:r>
-      <w:proofErr w:type="spellEnd"/>
-      <w:r>
-        <w:rPr>
-          <w:rFonts w:ascii="Arial" w:eastAsia="Arial" w:hAnsi="Arial" w:cs="Arial"/>
-          <w:bCs/>
-        </w:rPr>
-        <w:t>’, ‘</w:t>
-      </w:r>
-      <w:proofErr w:type="spellStart"/>
-      <w:r>
-        <w:rPr>
-          <w:rFonts w:ascii="Arial" w:eastAsia="Arial" w:hAnsi="Arial" w:cs="Arial"/>
-          <w:bCs/>
-        </w:rPr>
-        <w:t>yyyy</w:t>
-      </w:r>
-      <w:proofErr w:type="spellEnd"/>
-      <w:r>
-        <w:rPr>
-          <w:rFonts w:ascii="Arial" w:eastAsia="Arial" w:hAnsi="Arial" w:cs="Arial"/>
-          <w:bCs/>
-        </w:rPr>
-        <w:t>-MM-dd’</w:t>
+        <w:t>4, ‘dd MMMM yyyy’, ‘yyyy-MM-dd’</w:t>
       </w:r>
       <w:r>
         <w:rPr>
@@ -4228,21 +3512,12 @@
         </w:rPr>
         <w:t>_{</w:t>
       </w:r>
-      <w:proofErr w:type="spellStart"/>
-      <w:r>
-        <w:rPr>
-          <w:rFonts w:ascii="Arial" w:hAnsi="Arial" w:cs="Arial"/>
-          <w:lang w:val="en-US"/>
-        </w:rPr>
-        <w:t>hasRoadTrafficAccident</w:t>
-      </w:r>
-      <w:proofErr w:type="spellEnd"/>
-      <w:r>
-        <w:rPr>
-          <w:rFonts w:ascii="Arial" w:hAnsi="Arial" w:cs="Arial"/>
-          <w:lang w:val="en-US"/>
-        </w:rPr>
-        <w:t>=true</w:t>
+      <w:r>
+        <w:rPr>
+          <w:rFonts w:ascii="Arial" w:hAnsi="Arial" w:cs="Arial"/>
+          <w:lang w:val="en-US"/>
+        </w:rPr>
+        <w:t>hasRoadTrafficAccident=true</w:t>
       </w:r>
       <w:r>
         <w:rPr>
@@ -4293,7 +3568,6 @@
         </w:rPr>
         <w:t>&lt;&lt;</w:t>
       </w:r>
-      <w:proofErr w:type="spellStart"/>
       <w:r>
         <w:rPr>
           <w:rFonts w:ascii="Arial" w:hAnsi="Arial" w:cs="Arial"/>
@@ -4301,7 +3575,6 @@
         </w:rPr>
         <w:t>smallClaimsRoadTrafficAccident.input</w:t>
       </w:r>
-      <w:proofErr w:type="spellEnd"/>
       <w:r>
         <w:rPr>
           <w:rFonts w:ascii="Arial" w:hAnsi="Arial" w:cs="Arial"/>
@@ -4346,19 +3619,11 @@
         </w:rPr>
         <w:t>&lt;&lt;cs_{</w:t>
       </w:r>
-      <w:proofErr w:type="spellStart"/>
-      <w:r>
-        <w:rPr>
-          <w:rFonts w:ascii="Arial" w:hAnsi="Arial" w:cs="Arial"/>
-        </w:rPr>
-        <w:t>hasNewDirections</w:t>
-      </w:r>
-      <w:proofErr w:type="spellEnd"/>
-      <w:r>
-        <w:rPr>
-          <w:rFonts w:ascii="Arial" w:hAnsi="Arial" w:cs="Arial"/>
-        </w:rPr>
-        <w:t>=true</w:t>
+      <w:r>
+        <w:rPr>
+          <w:rFonts w:ascii="Arial" w:hAnsi="Arial" w:cs="Arial"/>
+        </w:rPr>
+        <w:t>hasNewDirections=true</w:t>
       </w:r>
       <w:r>
         <w:rPr>
@@ -4415,23 +3680,7 @@
           <w:rFonts w:ascii="Arial" w:hAnsi="Arial" w:cs="Arial"/>
           <w:bCs/>
         </w:rPr>
-        <w:t>&lt;&lt;</w:t>
-      </w:r>
-      <w:proofErr w:type="spellStart"/>
-      <w:r>
-        <w:rPr>
-          <w:rFonts w:ascii="Arial" w:hAnsi="Arial" w:cs="Arial"/>
-          <w:bCs/>
-        </w:rPr>
-        <w:t>rs_smallClaimsAddNewDirections</w:t>
-      </w:r>
-      <w:proofErr w:type="spellEnd"/>
-      <w:r>
-        <w:rPr>
-          <w:rFonts w:ascii="Arial" w:hAnsi="Arial" w:cs="Arial"/>
-          <w:bCs/>
-        </w:rPr>
-        <w:t>&gt;&gt;</w:t>
+        <w:t>&lt;&lt;rs_smallClaimsAddNewDirections&gt;&gt;</w:t>
       </w:r>
     </w:p>
     <w:p>
@@ -4453,8 +3702,6 @@
         </w:rPr>
         <w:t>&lt;&lt;</w:t>
       </w:r>
-      <w:proofErr w:type="spellStart"/>
-      <w:proofErr w:type="gramStart"/>
       <w:r>
         <w:rPr>
           <w:rFonts w:ascii="Arial" w:hAnsi="Arial" w:cs="Arial"/>
@@ -4467,47 +3714,22 @@
           <w:rFonts w:ascii="Arial" w:hAnsi="Arial" w:cs="Arial"/>
           <w:bCs/>
         </w:rPr>
-        <w:t>directionComment</w:t>
-      </w:r>
-      <w:proofErr w:type="spellEnd"/>
-      <w:proofErr w:type="gramEnd"/>
-      <w:r>
-        <w:rPr>
-          <w:rFonts w:ascii="Arial" w:hAnsi="Arial" w:cs="Arial"/>
-          <w:bCs/>
-        </w:rPr>
-        <w:t>&gt;&gt;</w:t>
-      </w:r>
-    </w:p>
-    <w:p>
-      <w:pPr>
-        <w:rPr>
-          <w:rFonts w:ascii="Arial" w:hAnsi="Arial" w:cs="Arial"/>
-          <w:bCs/>
-        </w:rPr>
-      </w:pPr>
-      <w:r>
-        <w:rPr>
-          <w:rFonts w:ascii="Arial" w:hAnsi="Arial" w:cs="Arial"/>
-          <w:bCs/>
-        </w:rPr>
-        <w:t>&lt;&lt;</w:t>
-      </w:r>
-      <w:proofErr w:type="spellStart"/>
-      <w:r>
-        <w:rPr>
-          <w:rFonts w:ascii="Arial" w:hAnsi="Arial" w:cs="Arial"/>
-          <w:bCs/>
-        </w:rPr>
-        <w:t>es_smallClaimsAddNewDirections</w:t>
-      </w:r>
-      <w:proofErr w:type="spellEnd"/>
-      <w:r>
-        <w:rPr>
-          <w:rFonts w:ascii="Arial" w:hAnsi="Arial" w:cs="Arial"/>
-          <w:bCs/>
-        </w:rPr>
-        <w:t>&gt;&gt;</w:t>
+        <w:t>directionComment&gt;&gt;</w:t>
+      </w:r>
+    </w:p>
+    <w:p>
+      <w:pPr>
+        <w:rPr>
+          <w:rFonts w:ascii="Arial" w:hAnsi="Arial" w:cs="Arial"/>
+          <w:bCs/>
+        </w:rPr>
+      </w:pPr>
+      <w:r>
+        <w:rPr>
+          <w:rFonts w:ascii="Arial" w:hAnsi="Arial" w:cs="Arial"/>
+          <w:bCs/>
+        </w:rPr>
+        <w:t>&lt;&lt;es_smallClaimsAddNewDirections&gt;&gt;</w:t>
       </w:r>
     </w:p>
     <w:p>
@@ -4529,23 +3751,50 @@
       <w:pPr>
         <w:rPr>
           <w:rFonts w:ascii="Arial" w:hAnsi="Arial" w:cs="Arial"/>
-          <w:bCs/>
-        </w:rPr>
-      </w:pPr>
+        </w:rPr>
+      </w:pPr>
+      <w:r>
+        <w:rPr>
+          <w:rFonts w:ascii="Arial" w:hAnsi="Arial" w:cs="Arial"/>
+        </w:rPr>
+        <w:t>&lt;&lt;cs_{</w:t>
+      </w:r>
+      <w:r>
+        <w:rPr>
+          <w:rFonts w:ascii="Arial" w:hAnsi="Arial" w:cs="Arial"/>
+        </w:rPr>
+        <w:t>smallClaimsMediationSectionToggle</w:t>
+      </w:r>
+      <w:r>
+        <w:rPr>
+          <w:rFonts w:ascii="Arial" w:hAnsi="Arial" w:cs="Arial"/>
+        </w:rPr>
+        <w:t>=true}&gt;&gt;</w:t>
+      </w:r>
     </w:p>
     <w:p>
       <w:pPr>
         <w:rPr>
           <w:rFonts w:ascii="Arial" w:hAnsi="Arial" w:cs="Arial"/>
           <w:b/>
+          <w:bCs/>
         </w:rPr>
       </w:pPr>
       <w:r>
         <w:rPr>
           <w:rFonts w:ascii="Arial" w:hAnsi="Arial" w:cs="Arial"/>
           <w:b/>
-        </w:rPr>
-        <w:t>Important notes</w:t>
+          <w:bCs/>
+        </w:rPr>
+        <w:t>Mediation</w:t>
+      </w:r>
+      <w:r>
+        <w:rPr>
+          <w:rFonts w:ascii="Arial" w:hAnsi="Arial" w:cs="Arial"/>
+          <w:b/>
+          <w:bCs/>
+        </w:rPr>
+        <w:t xml:space="preserve"> representation</w:t>
       </w:r>
     </w:p>
     <w:p>
@@ -4555,9 +3804,9 @@
           <w:ilvl w:val="0"/>
           <w:numId w:val="1"/>
         </w:numPr>
-        <w:rPr>
-          <w:rFonts w:ascii="Arial" w:hAnsi="Arial" w:cs="Arial"/>
-          <w:bCs/>
+        <w:spacing w:line="256" w:lineRule="auto"/>
+        <w:rPr>
+          <w:rFonts w:ascii="Arial" w:hAnsi="Arial" w:cs="Arial"/>
         </w:rPr>
       </w:pPr>
       <w:r>
@@ -4566,7 +3815,66 @@
         </w:rPr>
         <w:t>&lt;&lt;</w:t>
       </w:r>
-      <w:proofErr w:type="spellStart"/>
+      <w:r>
+        <w:rPr>
+          <w:rFonts w:ascii="Arial" w:hAnsi="Arial" w:cs="Arial"/>
+        </w:rPr>
+        <w:t>smallClaimMediationSectionInput</w:t>
+      </w:r>
+      <w:r>
+        <w:rPr>
+          <w:rFonts w:ascii="Arial" w:hAnsi="Arial" w:cs="Arial"/>
+        </w:rPr>
+        <w:t>&gt;&gt;</w:t>
+      </w:r>
+    </w:p>
+    <w:p>
+      <w:pPr>
+        <w:spacing w:line="256" w:lineRule="auto"/>
+        <w:rPr>
+          <w:rFonts w:ascii="Arial" w:hAnsi="Arial" w:cs="Arial"/>
+        </w:rPr>
+      </w:pPr>
+      <w:r>
+        <w:rPr>
+          <w:rFonts w:ascii="Arial" w:hAnsi="Arial" w:cs="Arial"/>
+        </w:rPr>
+        <w:t>&lt;&lt;es_&gt;&gt;</w:t>
+      </w:r>
+    </w:p>
+    <w:p>
+      <w:pPr>
+        <w:rPr>
+          <w:rFonts w:ascii="Arial" w:hAnsi="Arial" w:cs="Arial"/>
+          <w:b/>
+        </w:rPr>
+      </w:pPr>
+      <w:r>
+        <w:rPr>
+          <w:rFonts w:ascii="Arial" w:hAnsi="Arial" w:cs="Arial"/>
+          <w:b/>
+        </w:rPr>
+        <w:t>Important notes</w:t>
+      </w:r>
+    </w:p>
+    <w:p>
+      <w:pPr>
+        <w:pStyle w:val="ListParagraph"/>
+        <w:numPr>
+          <w:ilvl w:val="0"/>
+          <w:numId w:val="1"/>
+        </w:numPr>
+        <w:rPr>
+          <w:rFonts w:ascii="Arial" w:hAnsi="Arial" w:cs="Arial"/>
+          <w:bCs/>
+        </w:rPr>
+      </w:pPr>
+      <w:r>
+        <w:rPr>
+          <w:rFonts w:ascii="Arial" w:hAnsi="Arial" w:cs="Arial"/>
+        </w:rPr>
+        <w:t>&lt;&lt;</w:t>
+      </w:r>
       <w:r>
         <w:rPr>
           <w:rFonts w:ascii="Arial" w:hAnsi="Arial" w:cs="Arial"/>
@@ -4574,28 +3882,12 @@
         </w:rPr>
         <w:t>smallClaimsNotes.input</w:t>
       </w:r>
-      <w:proofErr w:type="spellEnd"/>
       <w:r>
         <w:rPr>
           <w:rFonts w:ascii="Arial" w:hAnsi="Arial" w:cs="Arial"/>
         </w:rPr>
         <w:t>&gt;&gt;</w:t>
       </w:r>
-    </w:p>
-    <w:p>
-      <w:pPr>
-        <w:rPr>
-          <w:rFonts w:ascii="Arial" w:hAnsi="Arial" w:cs="Arial"/>
-          <w:bCs/>
-        </w:rPr>
-      </w:pPr>
-    </w:p>
-    <w:p>
-      <w:pPr>
-        <w:rPr>
-          <w:rFonts w:ascii="Arial" w:hAnsi="Arial" w:cs="Arial"/>
-        </w:rPr>
-      </w:pPr>
     </w:p>
     <w:sectPr>
       <w:type w:val="continuous"/>
@@ -6751,6 +6043,36 @@
   </w:num>
   <w:num w:numId="21" w16cid:durableId="211160315">
     <w:abstractNumId w:val="9"/>
+  </w:num>
+  <w:num w:numId="22" w16cid:durableId="887839184">
+    <w:abstractNumId w:val="18"/>
+    <w:lvlOverride w:ilvl="0">
+      <w:startOverride w:val="1"/>
+    </w:lvlOverride>
+    <w:lvlOverride w:ilvl="1">
+      <w:startOverride w:val="1"/>
+    </w:lvlOverride>
+    <w:lvlOverride w:ilvl="2">
+      <w:startOverride w:val="1"/>
+    </w:lvlOverride>
+    <w:lvlOverride w:ilvl="3">
+      <w:startOverride w:val="1"/>
+    </w:lvlOverride>
+    <w:lvlOverride w:ilvl="4">
+      <w:startOverride w:val="1"/>
+    </w:lvlOverride>
+    <w:lvlOverride w:ilvl="5">
+      <w:startOverride w:val="1"/>
+    </w:lvlOverride>
+    <w:lvlOverride w:ilvl="6">
+      <w:startOverride w:val="1"/>
+    </w:lvlOverride>
+    <w:lvlOverride w:ilvl="7">
+      <w:startOverride w:val="1"/>
+    </w:lvlOverride>
+    <w:lvlOverride w:ilvl="8">
+      <w:startOverride w:val="1"/>
+    </w:lvlOverride>
   </w:num>
 </w:numbering>
 </file>

</xml_diff>

<commit_message>
CIV-11905 SDO docmosis changes for CARM (#4152)
</commit_message>
<xml_diff>
--- a/docker/docmosis/templates/CV-UNS-STD-ENG-01382.docx
+++ b/docker/docmosis/templates/CV-UNS-STD-ENG-01382.docx
@@ -14,48 +14,13 @@
         <w:t xml:space="preserve">ORDER      </w:t>
       </w:r>
       <w:r>
-        <w:t>&lt;</w:t>
-      </w:r>
-      <w:proofErr w:type="gramStart"/>
-      <w:r>
-        <w:t>&lt;{</w:t>
-      </w:r>
-      <w:proofErr w:type="spellStart"/>
-      <w:proofErr w:type="gramEnd"/>
-      <w:r>
-        <w:t>dateFormat</w:t>
-      </w:r>
-      <w:proofErr w:type="spellEnd"/>
-      <w:r>
-        <w:t>($</w:t>
-      </w:r>
-      <w:proofErr w:type="spellStart"/>
-      <w:r>
-        <w:t>nowUTC</w:t>
-      </w:r>
-      <w:proofErr w:type="spellEnd"/>
-      <w:r>
-        <w:t xml:space="preserve"> </w:t>
+        <w:t xml:space="preserve">&lt;&lt;{dateFormat($nowUTC </w:t>
       </w:r>
       <w:r>
         <w:rPr>
           <w:rFonts w:eastAsia="Times New Roman"/>
         </w:rPr>
-        <w:t xml:space="preserve">,‘d MMMM </w:t>
-      </w:r>
-      <w:proofErr w:type="spellStart"/>
-      <w:r>
-        <w:rPr>
-          <w:rFonts w:eastAsia="Times New Roman"/>
-        </w:rPr>
-        <w:t>yyyy</w:t>
-      </w:r>
-      <w:proofErr w:type="spellEnd"/>
-      <w:r>
-        <w:rPr>
-          <w:rFonts w:eastAsia="Times New Roman"/>
-        </w:rPr>
-        <w:t xml:space="preserve">’)} </w:t>
+        <w:t xml:space="preserve">,‘d MMMM yyyy’)} </w:t>
       </w:r>
       <w:r>
         <w:t>&gt;&gt;</w:t>
@@ -175,10 +140,12 @@
           <w:sz w:val="28"/>
           <w:szCs w:val="28"/>
         </w:rPr>
-        <w:t>&lt;&lt;</w:t>
-      </w:r>
-      <w:proofErr w:type="spellStart"/>
-      <w:r>
+        <w:t>&lt;&lt;judgeName&gt;&gt;</w:t>
+      </w:r>
+    </w:p>
+    <w:p>
+      <w:pPr>
+        <w:jc w:val="center"/>
         <w:rPr>
           <w:rFonts w:ascii="Arial" w:hAnsi="Arial" w:cs="Arial"/>
           <w:b/>
@@ -186,30 +153,6 @@
           <w:sz w:val="28"/>
           <w:szCs w:val="28"/>
         </w:rPr>
-        <w:t>judgeName</w:t>
-      </w:r>
-      <w:proofErr w:type="spellEnd"/>
-      <w:r>
-        <w:rPr>
-          <w:rFonts w:ascii="Arial" w:hAnsi="Arial" w:cs="Arial"/>
-          <w:b/>
-          <w:color w:val="000000" w:themeColor="text1"/>
-          <w:sz w:val="28"/>
-          <w:szCs w:val="28"/>
-        </w:rPr>
-        <w:t>&gt;&gt;</w:t>
-      </w:r>
-    </w:p>
-    <w:p>
-      <w:pPr>
-        <w:jc w:val="center"/>
-        <w:rPr>
-          <w:rFonts w:ascii="Arial" w:hAnsi="Arial" w:cs="Arial"/>
-          <w:b/>
-          <w:color w:val="000000" w:themeColor="text1"/>
-          <w:sz w:val="28"/>
-          <w:szCs w:val="28"/>
-        </w:rPr>
       </w:pPr>
       <w:r>
         <w:rPr>
@@ -229,19 +172,11 @@
         </w:rPr>
         <w:t xml:space="preserve"> </w:t>
       </w:r>
-      <w:proofErr w:type="spellStart"/>
       <w:r>
         <w:rPr>
           <w:rFonts w:ascii="Tahoma" w:hAnsi="Tahoma" w:cs="Tahoma"/>
         </w:rPr>
-        <w:t>caseNumber</w:t>
-      </w:r>
-      <w:proofErr w:type="spellEnd"/>
-      <w:r>
-        <w:rPr>
-          <w:rFonts w:ascii="Tahoma" w:hAnsi="Tahoma" w:cs="Tahoma"/>
-        </w:rPr>
-        <w:t>&gt;&gt;</w:t>
+        <w:t>caseNumber&gt;&gt;</w:t>
       </w:r>
     </w:p>
     <w:p>
@@ -1108,9 +1043,8 @@
           <w:szCs w:val="20"/>
           <w:lang w:val="en-US"/>
         </w:rPr>
-        <w:t xml:space="preserve"> You must comply with the terms imposed upon you by this order otherwise your claim or the </w:t>
-      </w:r>
-      <w:proofErr w:type="spellStart"/>
+        <w:t> You must comply with the terms imposed upon you by this order otherwise your claim or the defence of it is liable to be struck out or some other sanction imposed. If you cannot comply, you are expected to make</w:t>
+      </w:r>
       <w:r>
         <w:rPr>
           <w:rFonts w:ascii="Arial" w:hAnsi="Arial" w:cs="Arial"/>
@@ -1119,9 +1053,8 @@
           <w:szCs w:val="20"/>
           <w:lang w:val="en-US"/>
         </w:rPr>
-        <w:t>defence</w:t>
-      </w:r>
-      <w:proofErr w:type="spellEnd"/>
+        <w:t xml:space="preserve"> a</w:t>
+      </w:r>
       <w:r>
         <w:rPr>
           <w:rFonts w:ascii="Arial" w:hAnsi="Arial" w:cs="Arial"/>
@@ -1130,9 +1063,36 @@
           <w:szCs w:val="20"/>
           <w:lang w:val="en-US"/>
         </w:rPr>
-        <w:t xml:space="preserve"> of it is liable to be struck out or some other sanction imposed. If you cannot comply, you are expected to make</w:t>
-      </w:r>
-      <w:r>
+        <w:t xml:space="preserve"> formal application to the court before any deadline imposed upon you expires.</w:t>
+      </w:r>
+    </w:p>
+    <w:p>
+      <w:pPr>
+        <w:rPr>
+          <w:rFonts w:ascii="Arial" w:hAnsi="Arial" w:cs="Arial"/>
+        </w:rPr>
+      </w:pPr>
+      <w:r>
+        <w:rPr>
+          <w:rFonts w:ascii="Arial" w:hAnsi="Arial" w:cs="Arial"/>
+        </w:rPr>
+        <w:t>&lt;&lt;cs_{</w:t>
+      </w:r>
+      <w:r>
+        <w:rPr>
+          <w:rFonts w:ascii="Arial" w:hAnsi="Arial" w:cs="Arial"/>
+        </w:rPr>
+        <w:t>carmEnabled</w:t>
+      </w:r>
+      <w:r>
+        <w:rPr>
+          <w:rFonts w:ascii="Arial" w:hAnsi="Arial" w:cs="Arial"/>
+        </w:rPr>
+        <w:t>!=true}&gt;&gt;</w:t>
+      </w:r>
+    </w:p>
+    <w:p>
+      <w:pPr>
         <w:rPr>
           <w:rFonts w:ascii="Arial" w:hAnsi="Arial" w:cs="Arial"/>
           <w:bCs/>
@@ -1140,8 +1100,7 @@
           <w:szCs w:val="20"/>
           <w:lang w:val="en-US"/>
         </w:rPr>
-        <w:t xml:space="preserve"> a</w:t>
-      </w:r>
+      </w:pPr>
       <w:r>
         <w:rPr>
           <w:rFonts w:ascii="Arial" w:hAnsi="Arial" w:cs="Arial"/>
@@ -1150,11 +1109,9 @@
           <w:szCs w:val="20"/>
           <w:lang w:val="en-US"/>
         </w:rPr>
-        <w:t xml:space="preserve"> formal application to the court before any deadline imposed upon you expires.</w:t>
-      </w:r>
-    </w:p>
-    <w:p>
-      <w:pPr>
+        <w:t>You are encouraged to try to settle the case with the other side.  You may also contact the Small Claims Mediation Service to arrange a mediation appointment. The service is free and can be contacted on (01604) 795511.</w:t>
+      </w:r>
+      <w:r>
         <w:rPr>
           <w:rFonts w:ascii="Arial" w:hAnsi="Arial" w:cs="Arial"/>
           <w:bCs/>
@@ -1162,7 +1119,8 @@
           <w:szCs w:val="20"/>
           <w:lang w:val="en-US"/>
         </w:rPr>
-      </w:pPr>
+        <w:br/>
+      </w:r>
       <w:r>
         <w:rPr>
           <w:rFonts w:ascii="Arial" w:hAnsi="Arial" w:cs="Arial"/>
@@ -1171,17 +1129,7 @@
           <w:szCs w:val="20"/>
           <w:lang w:val="en-US"/>
         </w:rPr>
-        <w:t>You are encouraged to try to settle the case with the other side.  You may also contact the Small Claims Mediation Service to arrange a mediation appointment. The service is free and can be contacted on (01604) 795511.</w:t>
-      </w:r>
-      <w:r>
-        <w:rPr>
-          <w:rFonts w:ascii="Arial" w:hAnsi="Arial" w:cs="Arial"/>
-          <w:bCs/>
-          <w:snapToGrid w:val="0"/>
-          <w:szCs w:val="20"/>
-          <w:lang w:val="en-US"/>
-        </w:rPr>
-        <w:br/>
+        <w:t>&lt;&lt;es_&gt;&gt;</w:t>
       </w:r>
     </w:p>
     <w:p>
@@ -1198,7 +1146,6 @@
         </w:rPr>
         <w:t>&lt;&lt;</w:t>
       </w:r>
-      <w:proofErr w:type="spellStart"/>
       <w:r>
         <w:rPr>
           <w:rFonts w:ascii="Arial" w:hAnsi="Arial" w:cs="Arial"/>
@@ -1206,7 +1153,6 @@
         </w:rPr>
         <w:t>smallClaimsJudgesRecital.input</w:t>
       </w:r>
-      <w:proofErr w:type="spellEnd"/>
       <w:r>
         <w:rPr>
           <w:rFonts w:ascii="Arial" w:hAnsi="Arial" w:cs="Arial"/>
@@ -1385,22 +1331,12 @@
         </w:rPr>
         <w:t>_{</w:t>
       </w:r>
-      <w:proofErr w:type="spellStart"/>
-      <w:r>
-        <w:rPr>
-          <w:rFonts w:ascii="Arial" w:hAnsi="Arial" w:cs="Arial"/>
-          <w:lang w:val="en-US"/>
-        </w:rPr>
-        <w:t>drawDirectionsOrderRequired</w:t>
-      </w:r>
-      <w:proofErr w:type="spellEnd"/>
-      <w:proofErr w:type="gramStart"/>
-      <w:r>
-        <w:rPr>
-          <w:rFonts w:ascii="Arial" w:hAnsi="Arial" w:cs="Arial"/>
-          <w:lang w:val="en-US"/>
-        </w:rPr>
-        <w:t>=</w:t>
+      <w:r>
+        <w:rPr>
+          <w:rFonts w:ascii="Arial" w:hAnsi="Arial" w:cs="Arial"/>
+          <w:lang w:val="en-US"/>
+        </w:rPr>
+        <w:t>drawDirectionsOrderRequired=</w:t>
       </w:r>
       <w:r>
         <w:rPr>
@@ -1410,7 +1346,6 @@
         </w:rPr>
         <w:t>‘</w:t>
       </w:r>
-      <w:proofErr w:type="gramEnd"/>
       <w:r>
         <w:rPr>
           <w:rFonts w:ascii="Arial" w:hAnsi="Arial" w:cs="Arial"/>
@@ -1503,32 +1438,14 @@
           <w:rFonts w:ascii="Arial" w:hAnsi="Arial" w:cs="Arial"/>
           <w:bCs/>
         </w:rPr>
-        <w:t>&lt;&lt;cs</w:t>
-      </w:r>
-      <w:proofErr w:type="gramStart"/>
-      <w:r>
-        <w:rPr>
-          <w:rFonts w:ascii="Arial" w:hAnsi="Arial" w:cs="Arial"/>
-          <w:bCs/>
-        </w:rPr>
-        <w:t>_{</w:t>
-      </w:r>
-      <w:proofErr w:type="spellStart"/>
-      <w:proofErr w:type="gramEnd"/>
-      <w:r>
-        <w:rPr>
-          <w:rFonts w:ascii="Arial" w:hAnsi="Arial" w:cs="Arial"/>
-          <w:lang w:val="en-US"/>
-        </w:rPr>
-        <w:t>drawDirectionsOrderRequired</w:t>
-      </w:r>
-      <w:proofErr w:type="spellEnd"/>
-      <w:r>
-        <w:rPr>
-          <w:rFonts w:ascii="Arial" w:hAnsi="Arial" w:cs="Arial"/>
-          <w:lang w:val="en-US"/>
-        </w:rPr>
-        <w:t>=</w:t>
+        <w:t>&lt;&lt;cs_{</w:t>
+      </w:r>
+      <w:r>
+        <w:rPr>
+          <w:rFonts w:ascii="Arial" w:hAnsi="Arial" w:cs="Arial"/>
+          <w:lang w:val="en-US"/>
+        </w:rPr>
+        <w:t>drawDirectionsOrderRequired=</w:t>
       </w:r>
       <w:r>
         <w:rPr>
@@ -1561,21 +1478,12 @@
         </w:rPr>
         <w:t xml:space="preserve"> &amp;&amp; </w:t>
       </w:r>
-      <w:proofErr w:type="spellStart"/>
-      <w:r>
-        <w:rPr>
-          <w:rFonts w:ascii="Arial" w:hAnsi="Arial" w:cs="Arial"/>
-          <w:lang w:val="en-US"/>
-        </w:rPr>
-        <w:t>drawDirectionsOrder.judgementSum</w:t>
-      </w:r>
-      <w:proofErr w:type="spellEnd"/>
-      <w:r>
-        <w:rPr>
-          <w:rFonts w:ascii="Arial" w:hAnsi="Arial" w:cs="Arial"/>
-          <w:lang w:val="en-US"/>
-        </w:rPr>
-        <w:t>!=</w:t>
+      <w:r>
+        <w:rPr>
+          <w:rFonts w:ascii="Arial" w:hAnsi="Arial" w:cs="Arial"/>
+          <w:lang w:val="en-US"/>
+        </w:rPr>
+        <w:t>drawDirectionsOrder.judgementSum!=</w:t>
       </w:r>
       <w:r>
         <w:rPr>
@@ -1619,7 +1527,6 @@
         </w:rPr>
         <w:t>&lt;&lt;</w:t>
       </w:r>
-      <w:proofErr w:type="spellStart"/>
       <w:r>
         <w:rPr>
           <w:rFonts w:ascii="Arial" w:hAnsi="Arial" w:cs="Arial"/>
@@ -1627,7 +1534,6 @@
         </w:rPr>
         <w:t>drawDirectionsOrder.judgementSum</w:t>
       </w:r>
-      <w:proofErr w:type="spellEnd"/>
       <w:r>
         <w:rPr>
           <w:rFonts w:ascii="Arial" w:hAnsi="Arial" w:cs="Arial"/>
@@ -1697,7 +1603,6 @@
         </w:rPr>
         <w:t>&lt;&lt;cs_{</w:t>
       </w:r>
-      <w:proofErr w:type="spellStart"/>
       <w:r>
         <w:rPr>
           <w:rFonts w:ascii="Arial" w:hAnsi="Arial" w:cs="Arial"/>
@@ -1705,7 +1610,6 @@
         </w:rPr>
         <w:t>smallClaimsHearingToggle</w:t>
       </w:r>
-      <w:proofErr w:type="spellEnd"/>
       <w:r>
         <w:rPr>
           <w:rFonts w:ascii="Arial" w:hAnsi="Arial" w:cs="Arial"/>
@@ -1754,131 +1658,63 @@
           <w:rFonts w:ascii="Arial" w:eastAsia="Times New Roman" w:hAnsi="Arial" w:cs="Arial"/>
           <w:lang w:eastAsia="en-GB"/>
         </w:rPr>
-        <w:t>This claim will be listed, on the first available date after &lt;</w:t>
-      </w:r>
-      <w:proofErr w:type="gramStart"/>
+        <w:t>This claim will be listed, on the first available date after &lt;&lt;</w:t>
+      </w:r>
+      <w:r>
+        <w:rPr>
+          <w:rFonts w:ascii="Arial" w:eastAsia="Arial" w:hAnsi="Arial" w:cs="Arial"/>
+          <w:bCs/>
+        </w:rPr>
+        <w:t>{dateFormat(</w:t>
+      </w:r>
       <w:r>
         <w:rPr>
           <w:rFonts w:ascii="Arial" w:eastAsia="Times New Roman" w:hAnsi="Arial" w:cs="Arial"/>
           <w:lang w:eastAsia="en-GB"/>
         </w:rPr>
-        <w:t>&lt;</w:t>
+        <w:t>smallClaimsHearing</w:t>
       </w:r>
       <w:r>
         <w:rPr>
           <w:rFonts w:ascii="Arial" w:eastAsia="Arial" w:hAnsi="Arial" w:cs="Arial"/>
           <w:bCs/>
         </w:rPr>
-        <w:t>{</w:t>
-      </w:r>
-      <w:proofErr w:type="spellStart"/>
-      <w:proofErr w:type="gramEnd"/>
-      <w:r>
-        <w:rPr>
-          <w:rFonts w:ascii="Arial" w:eastAsia="Arial" w:hAnsi="Arial" w:cs="Arial"/>
-          <w:bCs/>
-        </w:rPr>
-        <w:t>dateFormat</w:t>
-      </w:r>
-      <w:proofErr w:type="spellEnd"/>
-      <w:r>
-        <w:rPr>
-          <w:rFonts w:ascii="Arial" w:eastAsia="Arial" w:hAnsi="Arial" w:cs="Arial"/>
-          <w:bCs/>
-        </w:rPr>
-        <w:t>(</w:t>
-      </w:r>
-      <w:proofErr w:type="spellStart"/>
+        <w:t>.</w:t>
+      </w:r>
       <w:r>
         <w:rPr>
           <w:rFonts w:ascii="Arial" w:eastAsia="Times New Roman" w:hAnsi="Arial" w:cs="Arial"/>
           <w:lang w:eastAsia="en-GB"/>
         </w:rPr>
-        <w:t>smallClaimsHearing</w:t>
+        <w:t>dateFrom</w:t>
       </w:r>
       <w:r>
         <w:rPr>
           <w:rFonts w:ascii="Arial" w:eastAsia="Arial" w:hAnsi="Arial" w:cs="Arial"/>
           <w:bCs/>
         </w:rPr>
-        <w:t>.</w:t>
+        <w:t>, ‘dd MMMM yyyy’, ‘</w:t>
+      </w:r>
+      <w:r>
+        <w:rPr>
+          <w:rFonts w:ascii="Arial" w:eastAsia="Arial" w:hAnsi="Arial" w:cs="Arial"/>
+          <w:bCs/>
+        </w:rPr>
+        <w:t>yyyy-MM-dd’</w:t>
+      </w:r>
+      <w:r>
+        <w:rPr>
+          <w:rFonts w:ascii="Arial" w:eastAsia="Arial" w:hAnsi="Arial" w:cs="Arial"/>
+          <w:bCs/>
+        </w:rPr>
+        <w:t>)}</w:t>
       </w:r>
       <w:r>
         <w:rPr>
           <w:rFonts w:ascii="Arial" w:eastAsia="Times New Roman" w:hAnsi="Arial" w:cs="Arial"/>
           <w:lang w:eastAsia="en-GB"/>
         </w:rPr>
-        <w:t>dateFrom</w:t>
-      </w:r>
-      <w:proofErr w:type="spellEnd"/>
-      <w:r>
-        <w:rPr>
-          <w:rFonts w:ascii="Arial" w:eastAsia="Arial" w:hAnsi="Arial" w:cs="Arial"/>
-          <w:bCs/>
-        </w:rPr>
-        <w:t xml:space="preserve">, ‘dd MMMM </w:t>
-      </w:r>
-      <w:proofErr w:type="spellStart"/>
-      <w:r>
-        <w:rPr>
-          <w:rFonts w:ascii="Arial" w:eastAsia="Arial" w:hAnsi="Arial" w:cs="Arial"/>
-          <w:bCs/>
-        </w:rPr>
-        <w:t>yyyy</w:t>
-      </w:r>
-      <w:proofErr w:type="spellEnd"/>
-      <w:r>
-        <w:rPr>
-          <w:rFonts w:ascii="Arial" w:eastAsia="Arial" w:hAnsi="Arial" w:cs="Arial"/>
-          <w:bCs/>
-        </w:rPr>
-        <w:t>’, ‘</w:t>
-      </w:r>
-      <w:proofErr w:type="spellStart"/>
-      <w:r>
-        <w:rPr>
-          <w:rFonts w:ascii="Arial" w:eastAsia="Arial" w:hAnsi="Arial" w:cs="Arial"/>
-          <w:bCs/>
-        </w:rPr>
-        <w:t>yyyy</w:t>
-      </w:r>
-      <w:proofErr w:type="spellEnd"/>
-      <w:r>
-        <w:rPr>
-          <w:rFonts w:ascii="Arial" w:eastAsia="Arial" w:hAnsi="Arial" w:cs="Arial"/>
-          <w:bCs/>
-        </w:rPr>
-        <w:t>-MM-dd’</w:t>
-      </w:r>
-      <w:r>
-        <w:rPr>
-          <w:rFonts w:ascii="Arial" w:eastAsia="Arial" w:hAnsi="Arial" w:cs="Arial"/>
-          <w:bCs/>
-        </w:rPr>
-        <w:t>)}</w:t>
-      </w:r>
-      <w:r>
-        <w:rPr>
-          <w:rFonts w:ascii="Arial" w:eastAsia="Times New Roman" w:hAnsi="Arial" w:cs="Arial"/>
-          <w:lang w:eastAsia="en-GB"/>
-        </w:rPr>
-        <w:t>&gt;&gt;. The time estimate is &lt;&lt;</w:t>
-      </w:r>
-      <w:proofErr w:type="spellStart"/>
-      <w:r>
-        <w:rPr>
-          <w:rFonts w:ascii="Arial" w:eastAsia="Times New Roman" w:hAnsi="Arial" w:cs="Arial"/>
-          <w:lang w:eastAsia="en-GB"/>
-        </w:rPr>
-        <w:t>smallClaimsHearingTime</w:t>
-      </w:r>
-      <w:proofErr w:type="spellEnd"/>
-      <w:r>
-        <w:rPr>
-          <w:rFonts w:ascii="Arial" w:eastAsia="Times New Roman" w:hAnsi="Arial" w:cs="Arial"/>
-          <w:lang w:eastAsia="en-GB"/>
-        </w:rPr>
-        <w:t>&gt;&gt;</w:t>
+        <w:t>&gt;&gt;. The time estimate is &lt;&lt;smallClaimsHearingTime&gt;&gt;</w:t>
       </w:r>
       <w:r>
         <w:rPr>
@@ -1942,7 +1778,6 @@
         </w:rPr>
         <w:t>&lt;&lt;cs_{</w:t>
       </w:r>
-      <w:proofErr w:type="spellStart"/>
       <w:r>
         <w:rPr>
           <w:rFonts w:ascii="Arial" w:hAnsi="Arial" w:cs="Arial"/>
@@ -1950,7 +1785,6 @@
         </w:rPr>
         <w:t>smallClaimsMethodToggle</w:t>
       </w:r>
-      <w:proofErr w:type="spellEnd"/>
       <w:r>
         <w:rPr>
           <w:rFonts w:ascii="Arial" w:hAnsi="Arial" w:cs="Arial"/>
@@ -1981,39 +1815,7 @@
           <w:rFonts w:ascii="Arial" w:hAnsi="Arial" w:cs="Arial"/>
           <w:lang w:val="en-US"/>
         </w:rPr>
-        <w:t>&lt;&lt;cs_{</w:t>
-      </w:r>
-      <w:proofErr w:type="spellStart"/>
-      <w:r>
-        <w:rPr>
-          <w:rFonts w:ascii="Arial" w:hAnsi="Arial" w:cs="Arial"/>
-          <w:lang w:val="en-US"/>
-        </w:rPr>
-        <w:t>smallClaimsMethod</w:t>
-      </w:r>
-      <w:proofErr w:type="spellEnd"/>
-      <w:r>
-        <w:rPr>
-          <w:rFonts w:ascii="Arial" w:hAnsi="Arial" w:cs="Arial"/>
-          <w:lang w:val="en-US"/>
-        </w:rPr>
-        <w:t>=’</w:t>
-      </w:r>
-      <w:proofErr w:type="spellStart"/>
-      <w:r>
-        <w:rPr>
-          <w:rFonts w:ascii="Arial" w:hAnsi="Arial" w:cs="Arial"/>
-          <w:lang w:val="en-US"/>
-        </w:rPr>
-        <w:t>smallClaimsMethodInPerson</w:t>
-      </w:r>
-      <w:proofErr w:type="spellEnd"/>
-      <w:r>
-        <w:rPr>
-          <w:rFonts w:ascii="Arial" w:hAnsi="Arial" w:cs="Arial"/>
-          <w:lang w:val="en-US"/>
-        </w:rPr>
-        <w:t>’}&gt;&gt;</w:t>
+        <w:t>&lt;&lt;cs_{smallClaimsMethod=’smallClaimsMethodInPerson’}&gt;&gt;</w:t>
       </w:r>
     </w:p>
     <w:p>
@@ -2070,87 +1872,7 @@
           <w:rFonts w:ascii="Arial" w:eastAsia="Times New Roman" w:hAnsi="Arial" w:cs="Arial"/>
           <w:lang w:eastAsia="en-GB"/>
         </w:rPr>
-        <w:t>&lt;&lt;cs_{</w:t>
-      </w:r>
-      <w:proofErr w:type="spellStart"/>
-      <w:r>
-        <w:rPr>
-          <w:rFonts w:ascii="Arial" w:eastAsia="Times New Roman" w:hAnsi="Arial" w:cs="Arial"/>
-          <w:lang w:eastAsia="en-GB"/>
-        </w:rPr>
-        <w:t>hearingLocation.site_</w:t>
-      </w:r>
-      <w:proofErr w:type="gramStart"/>
-      <w:r>
-        <w:rPr>
-          <w:rFonts w:ascii="Arial" w:eastAsia="Times New Roman" w:hAnsi="Arial" w:cs="Arial"/>
-          <w:lang w:eastAsia="en-GB"/>
-        </w:rPr>
-        <w:t>name</w:t>
-      </w:r>
-      <w:proofErr w:type="spellEnd"/>
-      <w:r>
-        <w:rPr>
-          <w:rFonts w:ascii="Arial" w:eastAsia="Times New Roman" w:hAnsi="Arial" w:cs="Arial"/>
-          <w:lang w:eastAsia="en-GB"/>
-        </w:rPr>
-        <w:t>!=</w:t>
-      </w:r>
-      <w:proofErr w:type="gramEnd"/>
-      <w:r>
-        <w:rPr>
-          <w:rFonts w:ascii="Arial" w:eastAsia="Times New Roman" w:hAnsi="Arial" w:cs="Arial"/>
-          <w:lang w:eastAsia="en-GB"/>
-        </w:rPr>
-        <w:t>null}&gt;&gt;at &lt;&lt;</w:t>
-      </w:r>
-      <w:proofErr w:type="spellStart"/>
-      <w:r>
-        <w:rPr>
-          <w:rFonts w:ascii="Arial" w:eastAsia="Times New Roman" w:hAnsi="Arial" w:cs="Arial"/>
-          <w:lang w:eastAsia="en-GB"/>
-        </w:rPr>
-        <w:t>hearingLocation.site_name</w:t>
-      </w:r>
-      <w:proofErr w:type="spellEnd"/>
-      <w:r>
-        <w:rPr>
-          <w:rFonts w:ascii="Arial" w:eastAsia="Times New Roman" w:hAnsi="Arial" w:cs="Arial"/>
-          <w:lang w:eastAsia="en-GB"/>
-        </w:rPr>
-        <w:t>&gt;&gt;, &lt;&lt;</w:t>
-      </w:r>
-      <w:proofErr w:type="spellStart"/>
-      <w:r>
-        <w:rPr>
-          <w:rFonts w:ascii="Arial" w:eastAsia="Times New Roman" w:hAnsi="Arial" w:cs="Arial"/>
-          <w:lang w:eastAsia="en-GB"/>
-        </w:rPr>
-        <w:t>hearingLocation.court_address</w:t>
-      </w:r>
-      <w:proofErr w:type="spellEnd"/>
-      <w:r>
-        <w:rPr>
-          <w:rFonts w:ascii="Arial" w:eastAsia="Times New Roman" w:hAnsi="Arial" w:cs="Arial"/>
-          <w:lang w:eastAsia="en-GB"/>
-        </w:rPr>
-        <w:t>&gt;&gt; &lt;&lt;</w:t>
-      </w:r>
-      <w:proofErr w:type="spellStart"/>
-      <w:r>
-        <w:rPr>
-          <w:rFonts w:ascii="Arial" w:eastAsia="Times New Roman" w:hAnsi="Arial" w:cs="Arial"/>
-          <w:lang w:eastAsia="en-GB"/>
-        </w:rPr>
-        <w:t>hearingLocation.postcode</w:t>
-      </w:r>
-      <w:proofErr w:type="spellEnd"/>
-      <w:r>
-        <w:rPr>
-          <w:rFonts w:ascii="Arial" w:eastAsia="Times New Roman" w:hAnsi="Arial" w:cs="Arial"/>
-          <w:lang w:eastAsia="en-GB"/>
-        </w:rPr>
-        <w:t>&gt;&gt;, &lt;&lt;es_&gt;&gt;</w:t>
+        <w:t>&lt;&lt;cs_{hearingLocation.site_name!=null}&gt;&gt;at &lt;&lt;hearingLocation.site_name&gt;&gt;, &lt;&lt;hearingLocation.court_address&gt;&gt; &lt;&lt;hearingLocation.postcode&gt;&gt;, &lt;&lt;es_&gt;&gt;</w:t>
       </w:r>
       <w:r>
         <w:rPr>
@@ -2204,15 +1926,7 @@
           <w:rFonts w:ascii="Arial" w:hAnsi="Arial" w:cs="Arial"/>
           <w:lang w:val="en-US"/>
         </w:rPr>
-        <w:t>&lt;&lt;cs</w:t>
-      </w:r>
-      <w:proofErr w:type="gramStart"/>
-      <w:r>
-        <w:rPr>
-          <w:rFonts w:ascii="Arial" w:hAnsi="Arial" w:cs="Arial"/>
-          <w:lang w:val="en-US"/>
-        </w:rPr>
-        <w:t>_{</w:t>
+        <w:t>&lt;&lt;cs_{</w:t>
       </w:r>
       <w:r>
         <w:rPr>
@@ -2221,38 +1935,12 @@
         </w:rPr>
         <w:t xml:space="preserve"> </w:t>
       </w:r>
-      <w:proofErr w:type="spellStart"/>
-      <w:r>
-        <w:rPr>
-          <w:rFonts w:ascii="Arial" w:hAnsi="Arial" w:cs="Arial"/>
-          <w:lang w:val="en-US"/>
-        </w:rPr>
-        <w:t>smallClaimsMethod</w:t>
-      </w:r>
-      <w:proofErr w:type="spellEnd"/>
-      <w:proofErr w:type="gramEnd"/>
-      <w:r>
-        <w:rPr>
-          <w:rFonts w:ascii="Arial" w:hAnsi="Arial" w:cs="Arial"/>
-          <w:lang w:val="en-US"/>
-        </w:rPr>
-        <w:t>=’</w:t>
-      </w:r>
-      <w:proofErr w:type="spellStart"/>
-      <w:r>
-        <w:rPr>
-          <w:rFonts w:ascii="Arial" w:hAnsi="Arial" w:cs="Arial"/>
-          <w:lang w:val="en-US"/>
-        </w:rPr>
-        <w:t>smallClaimsMethodTelephoneHearing</w:t>
-      </w:r>
-      <w:proofErr w:type="spellEnd"/>
-      <w:r>
-        <w:rPr>
-          <w:rFonts w:ascii="Arial" w:hAnsi="Arial" w:cs="Arial"/>
-          <w:lang w:val="en-US"/>
-        </w:rPr>
-        <w:t>’}&gt;&gt;</w:t>
+      <w:r>
+        <w:rPr>
+          <w:rFonts w:ascii="Arial" w:hAnsi="Arial" w:cs="Arial"/>
+          <w:lang w:val="en-US"/>
+        </w:rPr>
+        <w:t>smallClaimsMethod=’smallClaimsMethodTelephoneHearing’}&gt;&gt;</w:t>
       </w:r>
     </w:p>
     <w:p>
@@ -2291,87 +1979,7 @@
           <w:rFonts w:ascii="Arial" w:eastAsia="Times New Roman" w:hAnsi="Arial" w:cs="Arial"/>
           <w:lang w:eastAsia="en-GB"/>
         </w:rPr>
-        <w:t>&lt;&lt;cs_{</w:t>
-      </w:r>
-      <w:proofErr w:type="spellStart"/>
-      <w:r>
-        <w:rPr>
-          <w:rFonts w:ascii="Arial" w:eastAsia="Times New Roman" w:hAnsi="Arial" w:cs="Arial"/>
-          <w:lang w:eastAsia="en-GB"/>
-        </w:rPr>
-        <w:t>hearingLocation.site_</w:t>
-      </w:r>
-      <w:proofErr w:type="gramStart"/>
-      <w:r>
-        <w:rPr>
-          <w:rFonts w:ascii="Arial" w:eastAsia="Times New Roman" w:hAnsi="Arial" w:cs="Arial"/>
-          <w:lang w:eastAsia="en-GB"/>
-        </w:rPr>
-        <w:t>name</w:t>
-      </w:r>
-      <w:proofErr w:type="spellEnd"/>
-      <w:r>
-        <w:rPr>
-          <w:rFonts w:ascii="Arial" w:eastAsia="Times New Roman" w:hAnsi="Arial" w:cs="Arial"/>
-          <w:lang w:eastAsia="en-GB"/>
-        </w:rPr>
-        <w:t>!=</w:t>
-      </w:r>
-      <w:proofErr w:type="gramEnd"/>
-      <w:r>
-        <w:rPr>
-          <w:rFonts w:ascii="Arial" w:eastAsia="Times New Roman" w:hAnsi="Arial" w:cs="Arial"/>
-          <w:lang w:eastAsia="en-GB"/>
-        </w:rPr>
-        <w:t>null}&gt;&gt;will take place at &lt;&lt;</w:t>
-      </w:r>
-      <w:proofErr w:type="spellStart"/>
-      <w:r>
-        <w:rPr>
-          <w:rFonts w:ascii="Arial" w:eastAsia="Times New Roman" w:hAnsi="Arial" w:cs="Arial"/>
-          <w:lang w:eastAsia="en-GB"/>
-        </w:rPr>
-        <w:t>hearingLocation.site_name</w:t>
-      </w:r>
-      <w:proofErr w:type="spellEnd"/>
-      <w:r>
-        <w:rPr>
-          <w:rFonts w:ascii="Arial" w:eastAsia="Times New Roman" w:hAnsi="Arial" w:cs="Arial"/>
-          <w:lang w:eastAsia="en-GB"/>
-        </w:rPr>
-        <w:t>&gt;&gt;, &lt;&lt;</w:t>
-      </w:r>
-      <w:proofErr w:type="spellStart"/>
-      <w:r>
-        <w:rPr>
-          <w:rFonts w:ascii="Arial" w:eastAsia="Times New Roman" w:hAnsi="Arial" w:cs="Arial"/>
-          <w:lang w:eastAsia="en-GB"/>
-        </w:rPr>
-        <w:t>hearingLocation.court_address</w:t>
-      </w:r>
-      <w:proofErr w:type="spellEnd"/>
-      <w:r>
-        <w:rPr>
-          <w:rFonts w:ascii="Arial" w:eastAsia="Times New Roman" w:hAnsi="Arial" w:cs="Arial"/>
-          <w:lang w:eastAsia="en-GB"/>
-        </w:rPr>
-        <w:t>&gt;&gt; &lt;&lt;</w:t>
-      </w:r>
-      <w:proofErr w:type="spellStart"/>
-      <w:r>
-        <w:rPr>
-          <w:rFonts w:ascii="Arial" w:eastAsia="Times New Roman" w:hAnsi="Arial" w:cs="Arial"/>
-          <w:lang w:eastAsia="en-GB"/>
-        </w:rPr>
-        <w:t>hearingLocation.postcode</w:t>
-      </w:r>
-      <w:proofErr w:type="spellEnd"/>
-      <w:r>
-        <w:rPr>
-          <w:rFonts w:ascii="Arial" w:eastAsia="Times New Roman" w:hAnsi="Arial" w:cs="Arial"/>
-          <w:lang w:eastAsia="en-GB"/>
-        </w:rPr>
-        <w:t>&gt;&gt;, and &lt;&lt;es_&gt;&gt;</w:t>
+        <w:t>&lt;&lt;cs_{hearingLocation.site_name!=null}&gt;&gt;will take place at &lt;&lt;hearingLocation.site_name&gt;&gt;, &lt;&lt;hearingLocation.court_address&gt;&gt; &lt;&lt;hearingLocation.postcode&gt;&gt;, and &lt;&lt;es_&gt;&gt;</w:t>
       </w:r>
       <w:r>
         <w:rPr>
@@ -2443,15 +2051,7 @@
           <w:rFonts w:ascii="Arial" w:hAnsi="Arial" w:cs="Arial"/>
           <w:lang w:val="en-US"/>
         </w:rPr>
-        <w:t>&lt;&lt;cs</w:t>
-      </w:r>
-      <w:proofErr w:type="gramStart"/>
-      <w:r>
-        <w:rPr>
-          <w:rFonts w:ascii="Arial" w:hAnsi="Arial" w:cs="Arial"/>
-          <w:lang w:val="en-US"/>
-        </w:rPr>
-        <w:t>_{</w:t>
+        <w:t>&lt;&lt;cs_{</w:t>
       </w:r>
       <w:r>
         <w:rPr>
@@ -2460,38 +2060,12 @@
         </w:rPr>
         <w:t xml:space="preserve"> </w:t>
       </w:r>
-      <w:proofErr w:type="spellStart"/>
-      <w:r>
-        <w:rPr>
-          <w:rFonts w:ascii="Arial" w:hAnsi="Arial" w:cs="Arial"/>
-          <w:lang w:val="en-US"/>
-        </w:rPr>
-        <w:t>smallClaimsMethod</w:t>
-      </w:r>
-      <w:proofErr w:type="spellEnd"/>
-      <w:proofErr w:type="gramEnd"/>
-      <w:r>
-        <w:rPr>
-          <w:rFonts w:ascii="Arial" w:hAnsi="Arial" w:cs="Arial"/>
-          <w:lang w:val="en-US"/>
-        </w:rPr>
-        <w:t>=’</w:t>
-      </w:r>
-      <w:proofErr w:type="spellStart"/>
-      <w:r>
-        <w:rPr>
-          <w:rFonts w:ascii="Arial" w:hAnsi="Arial" w:cs="Arial"/>
-          <w:lang w:val="en-US"/>
-        </w:rPr>
-        <w:t>smallClaimsMethodVideoConferenceHearing</w:t>
-      </w:r>
-      <w:proofErr w:type="spellEnd"/>
-      <w:r>
-        <w:rPr>
-          <w:rFonts w:ascii="Arial" w:hAnsi="Arial" w:cs="Arial"/>
-          <w:lang w:val="en-US"/>
-        </w:rPr>
-        <w:t>’}&gt;&gt;</w:t>
+      <w:r>
+        <w:rPr>
+          <w:rFonts w:ascii="Arial" w:hAnsi="Arial" w:cs="Arial"/>
+          <w:lang w:val="en-US"/>
+        </w:rPr>
+        <w:t>smallClaimsMethod=’smallClaimsMethodVideoConferenceHearing’}&gt;&gt;</w:t>
       </w:r>
     </w:p>
     <w:p>
@@ -2530,87 +2104,7 @@
           <w:rFonts w:ascii="Arial" w:eastAsia="Times New Roman" w:hAnsi="Arial" w:cs="Arial"/>
           <w:lang w:eastAsia="en-GB"/>
         </w:rPr>
-        <w:t>&lt;&lt;cs_{</w:t>
-      </w:r>
-      <w:proofErr w:type="spellStart"/>
-      <w:r>
-        <w:rPr>
-          <w:rFonts w:ascii="Arial" w:eastAsia="Times New Roman" w:hAnsi="Arial" w:cs="Arial"/>
-          <w:lang w:eastAsia="en-GB"/>
-        </w:rPr>
-        <w:t>hearingLocation.site_</w:t>
-      </w:r>
-      <w:proofErr w:type="gramStart"/>
-      <w:r>
-        <w:rPr>
-          <w:rFonts w:ascii="Arial" w:eastAsia="Times New Roman" w:hAnsi="Arial" w:cs="Arial"/>
-          <w:lang w:eastAsia="en-GB"/>
-        </w:rPr>
-        <w:t>name</w:t>
-      </w:r>
-      <w:proofErr w:type="spellEnd"/>
-      <w:r>
-        <w:rPr>
-          <w:rFonts w:ascii="Arial" w:eastAsia="Times New Roman" w:hAnsi="Arial" w:cs="Arial"/>
-          <w:lang w:eastAsia="en-GB"/>
-        </w:rPr>
-        <w:t>!=</w:t>
-      </w:r>
-      <w:proofErr w:type="gramEnd"/>
-      <w:r>
-        <w:rPr>
-          <w:rFonts w:ascii="Arial" w:eastAsia="Times New Roman" w:hAnsi="Arial" w:cs="Arial"/>
-          <w:lang w:eastAsia="en-GB"/>
-        </w:rPr>
-        <w:t>null}&gt;&gt;will take place at &lt;&lt;</w:t>
-      </w:r>
-      <w:proofErr w:type="spellStart"/>
-      <w:r>
-        <w:rPr>
-          <w:rFonts w:ascii="Arial" w:eastAsia="Times New Roman" w:hAnsi="Arial" w:cs="Arial"/>
-          <w:lang w:eastAsia="en-GB"/>
-        </w:rPr>
-        <w:t>hearingLocation.site_name</w:t>
-      </w:r>
-      <w:proofErr w:type="spellEnd"/>
-      <w:r>
-        <w:rPr>
-          <w:rFonts w:ascii="Arial" w:eastAsia="Times New Roman" w:hAnsi="Arial" w:cs="Arial"/>
-          <w:lang w:eastAsia="en-GB"/>
-        </w:rPr>
-        <w:t>&gt;&gt;, &lt;&lt;</w:t>
-      </w:r>
-      <w:proofErr w:type="spellStart"/>
-      <w:r>
-        <w:rPr>
-          <w:rFonts w:ascii="Arial" w:eastAsia="Times New Roman" w:hAnsi="Arial" w:cs="Arial"/>
-          <w:lang w:eastAsia="en-GB"/>
-        </w:rPr>
-        <w:t>hearingLocation.court_address</w:t>
-      </w:r>
-      <w:proofErr w:type="spellEnd"/>
-      <w:r>
-        <w:rPr>
-          <w:rFonts w:ascii="Arial" w:eastAsia="Times New Roman" w:hAnsi="Arial" w:cs="Arial"/>
-          <w:lang w:eastAsia="en-GB"/>
-        </w:rPr>
-        <w:t>&gt;&gt; &lt;&lt;</w:t>
-      </w:r>
-      <w:proofErr w:type="spellStart"/>
-      <w:r>
-        <w:rPr>
-          <w:rFonts w:ascii="Arial" w:eastAsia="Times New Roman" w:hAnsi="Arial" w:cs="Arial"/>
-          <w:lang w:eastAsia="en-GB"/>
-        </w:rPr>
-        <w:t>hearingLocation.postcode</w:t>
-      </w:r>
-      <w:proofErr w:type="spellEnd"/>
-      <w:r>
-        <w:rPr>
-          <w:rFonts w:ascii="Arial" w:eastAsia="Times New Roman" w:hAnsi="Arial" w:cs="Arial"/>
-          <w:lang w:eastAsia="en-GB"/>
-        </w:rPr>
-        <w:t>&gt;&gt;, and &lt;&lt;es_&gt;&gt;</w:t>
+        <w:t>&lt;&lt;cs_{hearingLocation.site_name!=null}&gt;&gt;will take place at &lt;&lt;hearingLocation.site_name&gt;&gt;, &lt;&lt;hearingLocation.court_address&gt;&gt; &lt;&lt;hearingLocation.postcode&gt;&gt;, and &lt;&lt;es_&gt;&gt;</w:t>
       </w:r>
       <w:r>
         <w:rPr>
@@ -2791,7 +2285,6 @@
         </w:rPr>
         <w:t>&lt;&lt;cs_{</w:t>
       </w:r>
-      <w:proofErr w:type="spellStart"/>
       <w:r>
         <w:rPr>
           <w:rFonts w:ascii="Arial" w:hAnsi="Arial" w:cs="Arial"/>
@@ -2799,7 +2292,6 @@
         </w:rPr>
         <w:t>smallClaimsDocumentsToggle</w:t>
       </w:r>
-      <w:proofErr w:type="spellEnd"/>
       <w:r>
         <w:rPr>
           <w:rFonts w:ascii="Arial" w:hAnsi="Arial" w:cs="Arial"/>
@@ -2927,7 +2419,6 @@
         </w:rPr>
         <w:t>&lt;&lt;cs_{</w:t>
       </w:r>
-      <w:proofErr w:type="spellStart"/>
       <w:r>
         <w:rPr>
           <w:rFonts w:ascii="Arial" w:hAnsi="Arial" w:cs="Arial"/>
@@ -2935,7 +2426,6 @@
         </w:rPr>
         <w:t>smallClaimsWitnessStatementToggle</w:t>
       </w:r>
-      <w:proofErr w:type="spellEnd"/>
       <w:r>
         <w:rPr>
           <w:rFonts w:ascii="Arial" w:hAnsi="Arial" w:cs="Arial"/>
@@ -3016,7 +2506,6 @@
         </w:rPr>
         <w:t>&lt;&lt;cs_{</w:t>
       </w:r>
-      <w:proofErr w:type="spellStart"/>
       <w:r>
         <w:rPr>
           <w:rFonts w:ascii="Arial" w:hAnsi="Arial" w:cs="Arial"/>
@@ -3024,7 +2513,6 @@
         </w:rPr>
         <w:t>smallClaimsNumberOfWitnessesToggle</w:t>
       </w:r>
-      <w:proofErr w:type="spellEnd"/>
       <w:r>
         <w:rPr>
           <w:rFonts w:ascii="Arial" w:hAnsi="Arial" w:cs="Arial"/>
@@ -3401,21 +2889,12 @@
         </w:rPr>
         <w:t>&lt;&lt;cs_{</w:t>
       </w:r>
-      <w:proofErr w:type="spellStart"/>
-      <w:r>
-        <w:rPr>
-          <w:rFonts w:ascii="Arial" w:hAnsi="Arial" w:cs="Arial"/>
-          <w:lang w:val="en-US"/>
-        </w:rPr>
-        <w:t>hasCreditHire</w:t>
-      </w:r>
-      <w:proofErr w:type="spellEnd"/>
-      <w:r>
-        <w:rPr>
-          <w:rFonts w:ascii="Arial" w:hAnsi="Arial" w:cs="Arial"/>
-          <w:lang w:val="en-US"/>
-        </w:rPr>
-        <w:t>=true</w:t>
+      <w:r>
+        <w:rPr>
+          <w:rFonts w:ascii="Arial" w:hAnsi="Arial" w:cs="Arial"/>
+          <w:lang w:val="en-US"/>
+        </w:rPr>
+        <w:t>hasCreditHire=true</w:t>
       </w:r>
       <w:r>
         <w:rPr>
@@ -3553,16 +3032,7 @@
           <w:b/>
           <w:bCs/>
         </w:rPr>
-        <w:t>&lt;</w:t>
-      </w:r>
-      <w:proofErr w:type="gramStart"/>
-      <w:r>
-        <w:rPr>
-          <w:rFonts w:ascii="Arial" w:hAnsi="Arial" w:cs="Arial"/>
-          <w:b/>
-          <w:bCs/>
-        </w:rPr>
-        <w:t>&lt;</w:t>
+        <w:t>&lt;&lt;</w:t>
       </w:r>
       <w:r>
         <w:rPr>
@@ -3571,75 +3041,33 @@
         </w:rPr>
         <w:t>{</w:t>
       </w:r>
-      <w:proofErr w:type="spellStart"/>
-      <w:proofErr w:type="gramEnd"/>
       <w:r>
         <w:rPr>
           <w:rFonts w:ascii="Arial" w:eastAsia="Arial" w:hAnsi="Arial" w:cs="Arial"/>
           <w:bCs/>
         </w:rPr>
-        <w:t>dateFormat</w:t>
-      </w:r>
-      <w:proofErr w:type="spellEnd"/>
+        <w:t>dateFormat(</w:t>
+      </w:r>
       <w:r>
         <w:rPr>
           <w:rFonts w:ascii="Arial" w:eastAsia="Arial" w:hAnsi="Arial" w:cs="Arial"/>
           <w:bCs/>
         </w:rPr>
-        <w:t>(</w:t>
+        <w:t>smallClaimsCreditHire</w:t>
       </w:r>
       <w:r>
         <w:rPr>
           <w:rFonts w:ascii="Arial" w:eastAsia="Arial" w:hAnsi="Arial" w:cs="Arial"/>
           <w:bCs/>
         </w:rPr>
-        <w:t>smallClaimsCreditHire</w:t>
+        <w:t>.date</w:t>
       </w:r>
       <w:r>
         <w:rPr>
           <w:rFonts w:ascii="Arial" w:eastAsia="Arial" w:hAnsi="Arial" w:cs="Arial"/>
           <w:bCs/>
         </w:rPr>
-        <w:t>.date</w:t>
-      </w:r>
-      <w:r>
-        <w:rPr>
-          <w:rFonts w:ascii="Arial" w:eastAsia="Arial" w:hAnsi="Arial" w:cs="Arial"/>
-          <w:bCs/>
-        </w:rPr>
-        <w:t xml:space="preserve">1, ‘dd MMMM </w:t>
-      </w:r>
-      <w:proofErr w:type="spellStart"/>
-      <w:r>
-        <w:rPr>
-          <w:rFonts w:ascii="Arial" w:eastAsia="Arial" w:hAnsi="Arial" w:cs="Arial"/>
-          <w:bCs/>
-        </w:rPr>
-        <w:t>yyyy</w:t>
-      </w:r>
-      <w:proofErr w:type="spellEnd"/>
-      <w:r>
-        <w:rPr>
-          <w:rFonts w:ascii="Arial" w:eastAsia="Arial" w:hAnsi="Arial" w:cs="Arial"/>
-          <w:bCs/>
-        </w:rPr>
-        <w:t>’, ‘</w:t>
-      </w:r>
-      <w:proofErr w:type="spellStart"/>
-      <w:r>
-        <w:rPr>
-          <w:rFonts w:ascii="Arial" w:eastAsia="Arial" w:hAnsi="Arial" w:cs="Arial"/>
-          <w:bCs/>
-        </w:rPr>
-        <w:t>yyyy</w:t>
-      </w:r>
-      <w:proofErr w:type="spellEnd"/>
-      <w:r>
-        <w:rPr>
-          <w:rFonts w:ascii="Arial" w:eastAsia="Arial" w:hAnsi="Arial" w:cs="Arial"/>
-          <w:bCs/>
-        </w:rPr>
-        <w:t>-MM-dd’)}</w:t>
+        <w:t>1, ‘dd MMMM yyyy’, ‘yyyy-MM-dd’)}</w:t>
       </w:r>
       <w:r>
         <w:rPr>
@@ -3725,16 +3153,112 @@
           <w:b/>
           <w:bCs/>
         </w:rPr>
-        <w:t>&lt;</w:t>
-      </w:r>
-      <w:proofErr w:type="gramStart"/>
+        <w:t>&lt;&lt;</w:t>
+      </w:r>
+      <w:r>
+        <w:rPr>
+          <w:rFonts w:ascii="Arial" w:eastAsia="Arial" w:hAnsi="Arial" w:cs="Arial"/>
+          <w:bCs/>
+        </w:rPr>
+        <w:t>{dateFormat(</w:t>
+      </w:r>
+      <w:r>
+        <w:rPr>
+          <w:rFonts w:ascii="Arial" w:eastAsia="Arial" w:hAnsi="Arial" w:cs="Arial"/>
+          <w:bCs/>
+        </w:rPr>
+        <w:t>smallClaimsCreditHire</w:t>
+      </w:r>
+      <w:r>
+        <w:rPr>
+          <w:rFonts w:ascii="Arial" w:eastAsia="Arial" w:hAnsi="Arial" w:cs="Arial"/>
+          <w:bCs/>
+        </w:rPr>
+        <w:t>.date</w:t>
+      </w:r>
+      <w:r>
+        <w:rPr>
+          <w:rFonts w:ascii="Arial" w:eastAsia="Arial" w:hAnsi="Arial" w:cs="Arial"/>
+          <w:bCs/>
+        </w:rPr>
+        <w:t>2</w:t>
+      </w:r>
+      <w:r>
+        <w:rPr>
+          <w:rFonts w:ascii="Arial" w:eastAsia="Arial" w:hAnsi="Arial" w:cs="Arial"/>
+          <w:bCs/>
+        </w:rPr>
+        <w:t>, ‘dd MMMM yyyy’, ‘</w:t>
+      </w:r>
+      <w:r>
+        <w:rPr>
+          <w:rFonts w:ascii="Arial" w:eastAsia="Arial" w:hAnsi="Arial" w:cs="Arial"/>
+          <w:bCs/>
+        </w:rPr>
+        <w:t>yyyy-MM-dd’</w:t>
+      </w:r>
+      <w:r>
+        <w:rPr>
+          <w:rFonts w:ascii="Arial" w:eastAsia="Arial" w:hAnsi="Arial" w:cs="Arial"/>
+          <w:bCs/>
+        </w:rPr>
+        <w:t>)}</w:t>
+      </w:r>
       <w:r>
         <w:rPr>
           <w:rFonts w:ascii="Arial" w:hAnsi="Arial" w:cs="Arial"/>
           <w:b/>
           <w:bCs/>
         </w:rPr>
-        <w:t>&lt;</w:t>
+        <w:t>&gt;&gt;</w:t>
+      </w:r>
+      <w:r>
+        <w:rPr>
+          <w:rFonts w:ascii="Arial" w:hAnsi="Arial" w:cs="Arial"/>
+        </w:rPr>
+        <w:t>.</w:t>
+      </w:r>
+      <w:r>
+        <w:rPr>
+          <w:rFonts w:ascii="Arial" w:hAnsi="Arial" w:cs="Arial"/>
+        </w:rPr>
+        <w:t xml:space="preserve"> </w:t>
+      </w:r>
+      <w:r>
+        <w:rPr>
+          <w:rFonts w:ascii="Arial" w:hAnsi="Arial" w:cs="Arial"/>
+        </w:rPr>
+        <w:t>&lt;&lt;</w:t>
+      </w:r>
+      <w:r>
+        <w:rPr>
+          <w:rFonts w:ascii="Arial" w:hAnsi="Arial" w:cs="Arial"/>
+          <w:lang w:val="en-US"/>
+        </w:rPr>
+        <w:t>smallClaimsCreditHire.input5&gt;&gt; &lt;&lt;smallClaimsCreditHire.input6</w:t>
+      </w:r>
+      <w:r>
+        <w:rPr>
+          <w:rFonts w:ascii="Arial" w:hAnsi="Arial" w:cs="Arial"/>
+          <w:lang w:val="en-US"/>
+        </w:rPr>
+        <w:t>&gt;&gt;</w:t>
+      </w:r>
+      <w:r>
+        <w:rPr>
+          <w:rFonts w:ascii="Arial" w:hAnsi="Arial" w:cs="Arial"/>
+          <w:lang w:val="en-US"/>
+        </w:rPr>
+        <w:t xml:space="preserve"> </w:t>
+      </w:r>
+      <w:r>
+        <w:rPr>
+          <w:rFonts w:ascii="Arial" w:hAnsi="Arial" w:cs="Arial"/>
+          <w:b/>
+          <w:bCs/>
+          <w:lang w:val="en-US"/>
+        </w:rPr>
+        <w:t>&lt;&lt;</w:t>
       </w:r>
       <w:r>
         <w:rPr>
@@ -3743,28 +3267,110 @@
         </w:rPr>
         <w:t>{</w:t>
       </w:r>
-      <w:proofErr w:type="spellStart"/>
-      <w:proofErr w:type="gramEnd"/>
       <w:r>
         <w:rPr>
           <w:rFonts w:ascii="Arial" w:eastAsia="Arial" w:hAnsi="Arial" w:cs="Arial"/>
           <w:bCs/>
         </w:rPr>
-        <w:t>dateFormat</w:t>
-      </w:r>
-      <w:proofErr w:type="spellEnd"/>
+        <w:t>dateFormat(</w:t>
+      </w:r>
       <w:r>
         <w:rPr>
           <w:rFonts w:ascii="Arial" w:eastAsia="Arial" w:hAnsi="Arial" w:cs="Arial"/>
           <w:bCs/>
         </w:rPr>
-        <w:t>(</w:t>
+        <w:t>smallClaimsCreditHire</w:t>
       </w:r>
       <w:r>
         <w:rPr>
           <w:rFonts w:ascii="Arial" w:eastAsia="Arial" w:hAnsi="Arial" w:cs="Arial"/>
           <w:bCs/>
         </w:rPr>
+        <w:t>.date</w:t>
+      </w:r>
+      <w:r>
+        <w:rPr>
+          <w:rFonts w:ascii="Arial" w:eastAsia="Arial" w:hAnsi="Arial" w:cs="Arial"/>
+          <w:bCs/>
+        </w:rPr>
+        <w:t>3, ‘dd MMMM yyyy’, ‘yyyy-MM-dd’</w:t>
+      </w:r>
+      <w:r>
+        <w:rPr>
+          <w:rFonts w:ascii="Arial" w:eastAsia="Arial" w:hAnsi="Arial" w:cs="Arial"/>
+          <w:bCs/>
+        </w:rPr>
+        <w:t>)</w:t>
+      </w:r>
+      <w:r>
+        <w:rPr>
+          <w:rFonts w:ascii="Arial" w:eastAsia="Arial" w:hAnsi="Arial" w:cs="Arial"/>
+          <w:bCs/>
+        </w:rPr>
+        <w:t>}</w:t>
+      </w:r>
+      <w:r>
+        <w:rPr>
+          <w:rFonts w:ascii="Arial" w:hAnsi="Arial" w:cs="Arial"/>
+          <w:b/>
+          <w:bCs/>
+          <w:lang w:val="en-US"/>
+        </w:rPr>
+        <w:t>&gt;&gt;</w:t>
+      </w:r>
+      <w:r>
+        <w:rPr>
+          <w:rFonts w:ascii="Arial" w:hAnsi="Arial" w:cs="Arial"/>
+          <w:lang w:val="en-US"/>
+        </w:rPr>
+        <w:t xml:space="preserve">, </w:t>
+      </w:r>
+      <w:r>
+        <w:rPr>
+          <w:rFonts w:ascii="Arial" w:hAnsi="Arial" w:cs="Arial"/>
+        </w:rPr>
+        <w:t>&lt;&lt;</w:t>
+      </w:r>
+      <w:r>
+        <w:rPr>
+          <w:rFonts w:ascii="Arial" w:hAnsi="Arial" w:cs="Arial"/>
+          <w:lang w:val="en-US"/>
+        </w:rPr>
+        <w:t>smallClaimsCreditHire.input7</w:t>
+      </w:r>
+      <w:r>
+        <w:rPr>
+          <w:rFonts w:ascii="Arial" w:hAnsi="Arial" w:cs="Arial"/>
+        </w:rPr>
+        <w:t xml:space="preserve">&gt;&gt; </w:t>
+      </w:r>
+      <w:r>
+        <w:rPr>
+          <w:rFonts w:ascii="Arial" w:hAnsi="Arial" w:cs="Arial"/>
+          <w:b/>
+          <w:bCs/>
+        </w:rPr>
+        <w:t>&lt;&lt;</w:t>
+      </w:r>
+      <w:r>
+        <w:rPr>
+          <w:rFonts w:ascii="Arial" w:eastAsia="Arial" w:hAnsi="Arial" w:cs="Arial"/>
+          <w:bCs/>
+        </w:rPr>
+        <w:t>{</w:t>
+      </w:r>
+      <w:r>
+        <w:rPr>
+          <w:rFonts w:ascii="Arial" w:eastAsia="Arial" w:hAnsi="Arial" w:cs="Arial"/>
+          <w:bCs/>
+        </w:rPr>
+        <w:t>dateFormat(</w:t>
+      </w:r>
+      <w:r>
+        <w:rPr>
+          <w:rFonts w:ascii="Arial" w:eastAsia="Arial" w:hAnsi="Arial" w:cs="Arial"/>
+          <w:bCs/>
+        </w:rPr>
         <w:t>smallClaimsCreditHire</w:t>
       </w:r>
       <w:r>
@@ -3779,329 +3385,7 @@
           <w:rFonts w:ascii="Arial" w:eastAsia="Arial" w:hAnsi="Arial" w:cs="Arial"/>
           <w:bCs/>
         </w:rPr>
-        <w:t>2</w:t>
-      </w:r>
-      <w:r>
-        <w:rPr>
-          <w:rFonts w:ascii="Arial" w:eastAsia="Arial" w:hAnsi="Arial" w:cs="Arial"/>
-          <w:bCs/>
-        </w:rPr>
-        <w:t xml:space="preserve">, ‘dd MMMM </w:t>
-      </w:r>
-      <w:proofErr w:type="spellStart"/>
-      <w:r>
-        <w:rPr>
-          <w:rFonts w:ascii="Arial" w:eastAsia="Arial" w:hAnsi="Arial" w:cs="Arial"/>
-          <w:bCs/>
-        </w:rPr>
-        <w:t>yyyy</w:t>
-      </w:r>
-      <w:proofErr w:type="spellEnd"/>
-      <w:r>
-        <w:rPr>
-          <w:rFonts w:ascii="Arial" w:eastAsia="Arial" w:hAnsi="Arial" w:cs="Arial"/>
-          <w:bCs/>
-        </w:rPr>
-        <w:t>’, ‘</w:t>
-      </w:r>
-      <w:proofErr w:type="spellStart"/>
-      <w:r>
-        <w:rPr>
-          <w:rFonts w:ascii="Arial" w:eastAsia="Arial" w:hAnsi="Arial" w:cs="Arial"/>
-          <w:bCs/>
-        </w:rPr>
-        <w:t>yyyy</w:t>
-      </w:r>
-      <w:proofErr w:type="spellEnd"/>
-      <w:r>
-        <w:rPr>
-          <w:rFonts w:ascii="Arial" w:eastAsia="Arial" w:hAnsi="Arial" w:cs="Arial"/>
-          <w:bCs/>
-        </w:rPr>
-        <w:t>-MM-dd’</w:t>
-      </w:r>
-      <w:r>
-        <w:rPr>
-          <w:rFonts w:ascii="Arial" w:eastAsia="Arial" w:hAnsi="Arial" w:cs="Arial"/>
-          <w:bCs/>
-        </w:rPr>
-        <w:t>)}</w:t>
-      </w:r>
-      <w:r>
-        <w:rPr>
-          <w:rFonts w:ascii="Arial" w:hAnsi="Arial" w:cs="Arial"/>
-          <w:b/>
-          <w:bCs/>
-        </w:rPr>
-        <w:t>&gt;&gt;</w:t>
-      </w:r>
-      <w:r>
-        <w:rPr>
-          <w:rFonts w:ascii="Arial" w:hAnsi="Arial" w:cs="Arial"/>
-        </w:rPr>
-        <w:t>.</w:t>
-      </w:r>
-      <w:r>
-        <w:rPr>
-          <w:rFonts w:ascii="Arial" w:hAnsi="Arial" w:cs="Arial"/>
-        </w:rPr>
-        <w:t xml:space="preserve"> </w:t>
-      </w:r>
-      <w:r>
-        <w:rPr>
-          <w:rFonts w:ascii="Arial" w:hAnsi="Arial" w:cs="Arial"/>
-        </w:rPr>
-        <w:t>&lt;&lt;</w:t>
-      </w:r>
-      <w:r>
-        <w:rPr>
-          <w:rFonts w:ascii="Arial" w:hAnsi="Arial" w:cs="Arial"/>
-          <w:lang w:val="en-US"/>
-        </w:rPr>
-        <w:t>smallClaimsCreditHire.input5&gt;&gt; &lt;&lt;smallClaimsCreditHire.input6</w:t>
-      </w:r>
-      <w:r>
-        <w:rPr>
-          <w:rFonts w:ascii="Arial" w:hAnsi="Arial" w:cs="Arial"/>
-          <w:lang w:val="en-US"/>
-        </w:rPr>
-        <w:t>&gt;&gt;</w:t>
-      </w:r>
-      <w:r>
-        <w:rPr>
-          <w:rFonts w:ascii="Arial" w:hAnsi="Arial" w:cs="Arial"/>
-          <w:lang w:val="en-US"/>
-        </w:rPr>
-        <w:t xml:space="preserve"> </w:t>
-      </w:r>
-      <w:r>
-        <w:rPr>
-          <w:rFonts w:ascii="Arial" w:hAnsi="Arial" w:cs="Arial"/>
-          <w:b/>
-          <w:bCs/>
-          <w:lang w:val="en-US"/>
-        </w:rPr>
-        <w:t>&lt;</w:t>
-      </w:r>
-      <w:proofErr w:type="gramStart"/>
-      <w:r>
-        <w:rPr>
-          <w:rFonts w:ascii="Arial" w:hAnsi="Arial" w:cs="Arial"/>
-          <w:b/>
-          <w:bCs/>
-          <w:lang w:val="en-US"/>
-        </w:rPr>
-        <w:t>&lt;</w:t>
-      </w:r>
-      <w:r>
-        <w:rPr>
-          <w:rFonts w:ascii="Arial" w:eastAsia="Arial" w:hAnsi="Arial" w:cs="Arial"/>
-          <w:bCs/>
-        </w:rPr>
-        <w:t>{</w:t>
-      </w:r>
-      <w:proofErr w:type="spellStart"/>
-      <w:proofErr w:type="gramEnd"/>
-      <w:r>
-        <w:rPr>
-          <w:rFonts w:ascii="Arial" w:eastAsia="Arial" w:hAnsi="Arial" w:cs="Arial"/>
-          <w:bCs/>
-        </w:rPr>
-        <w:t>dateFormat</w:t>
-      </w:r>
-      <w:proofErr w:type="spellEnd"/>
-      <w:r>
-        <w:rPr>
-          <w:rFonts w:ascii="Arial" w:eastAsia="Arial" w:hAnsi="Arial" w:cs="Arial"/>
-          <w:bCs/>
-        </w:rPr>
-        <w:t>(</w:t>
-      </w:r>
-      <w:r>
-        <w:rPr>
-          <w:rFonts w:ascii="Arial" w:eastAsia="Arial" w:hAnsi="Arial" w:cs="Arial"/>
-          <w:bCs/>
-        </w:rPr>
-        <w:t>smallClaimsCreditHire</w:t>
-      </w:r>
-      <w:r>
-        <w:rPr>
-          <w:rFonts w:ascii="Arial" w:eastAsia="Arial" w:hAnsi="Arial" w:cs="Arial"/>
-          <w:bCs/>
-        </w:rPr>
-        <w:t>.date</w:t>
-      </w:r>
-      <w:r>
-        <w:rPr>
-          <w:rFonts w:ascii="Arial" w:eastAsia="Arial" w:hAnsi="Arial" w:cs="Arial"/>
-          <w:bCs/>
-        </w:rPr>
-        <w:t xml:space="preserve">3, ‘dd MMMM </w:t>
-      </w:r>
-      <w:proofErr w:type="spellStart"/>
-      <w:r>
-        <w:rPr>
-          <w:rFonts w:ascii="Arial" w:eastAsia="Arial" w:hAnsi="Arial" w:cs="Arial"/>
-          <w:bCs/>
-        </w:rPr>
-        <w:t>yyyy</w:t>
-      </w:r>
-      <w:proofErr w:type="spellEnd"/>
-      <w:r>
-        <w:rPr>
-          <w:rFonts w:ascii="Arial" w:eastAsia="Arial" w:hAnsi="Arial" w:cs="Arial"/>
-          <w:bCs/>
-        </w:rPr>
-        <w:t>’, ‘</w:t>
-      </w:r>
-      <w:proofErr w:type="spellStart"/>
-      <w:r>
-        <w:rPr>
-          <w:rFonts w:ascii="Arial" w:eastAsia="Arial" w:hAnsi="Arial" w:cs="Arial"/>
-          <w:bCs/>
-        </w:rPr>
-        <w:t>yyyy</w:t>
-      </w:r>
-      <w:proofErr w:type="spellEnd"/>
-      <w:r>
-        <w:rPr>
-          <w:rFonts w:ascii="Arial" w:eastAsia="Arial" w:hAnsi="Arial" w:cs="Arial"/>
-          <w:bCs/>
-        </w:rPr>
-        <w:t>-MM-dd’</w:t>
-      </w:r>
-      <w:r>
-        <w:rPr>
-          <w:rFonts w:ascii="Arial" w:eastAsia="Arial" w:hAnsi="Arial" w:cs="Arial"/>
-          <w:bCs/>
-        </w:rPr>
-        <w:t>)</w:t>
-      </w:r>
-      <w:r>
-        <w:rPr>
-          <w:rFonts w:ascii="Arial" w:eastAsia="Arial" w:hAnsi="Arial" w:cs="Arial"/>
-          <w:bCs/>
-        </w:rPr>
-        <w:t>}</w:t>
-      </w:r>
-      <w:r>
-        <w:rPr>
-          <w:rFonts w:ascii="Arial" w:hAnsi="Arial" w:cs="Arial"/>
-          <w:b/>
-          <w:bCs/>
-          <w:lang w:val="en-US"/>
-        </w:rPr>
-        <w:t>&gt;&gt;</w:t>
-      </w:r>
-      <w:r>
-        <w:rPr>
-          <w:rFonts w:ascii="Arial" w:hAnsi="Arial" w:cs="Arial"/>
-          <w:lang w:val="en-US"/>
-        </w:rPr>
-        <w:t xml:space="preserve">, </w:t>
-      </w:r>
-      <w:r>
-        <w:rPr>
-          <w:rFonts w:ascii="Arial" w:hAnsi="Arial" w:cs="Arial"/>
-        </w:rPr>
-        <w:t>&lt;&lt;</w:t>
-      </w:r>
-      <w:r>
-        <w:rPr>
-          <w:rFonts w:ascii="Arial" w:hAnsi="Arial" w:cs="Arial"/>
-          <w:lang w:val="en-US"/>
-        </w:rPr>
-        <w:t>smallClaimsCreditHire.input7</w:t>
-      </w:r>
-      <w:r>
-        <w:rPr>
-          <w:rFonts w:ascii="Arial" w:hAnsi="Arial" w:cs="Arial"/>
-        </w:rPr>
-        <w:t xml:space="preserve">&gt;&gt; </w:t>
-      </w:r>
-      <w:r>
-        <w:rPr>
-          <w:rFonts w:ascii="Arial" w:hAnsi="Arial" w:cs="Arial"/>
-          <w:b/>
-          <w:bCs/>
-        </w:rPr>
-        <w:t>&lt;&lt;</w:t>
-      </w:r>
-      <w:r>
-        <w:rPr>
-          <w:rFonts w:ascii="Arial" w:eastAsia="Arial" w:hAnsi="Arial" w:cs="Arial"/>
-          <w:bCs/>
-        </w:rPr>
-        <w:t>{</w:t>
-      </w:r>
-      <w:proofErr w:type="spellStart"/>
-      <w:r>
-        <w:rPr>
-          <w:rFonts w:ascii="Arial" w:eastAsia="Arial" w:hAnsi="Arial" w:cs="Arial"/>
-          <w:bCs/>
-        </w:rPr>
-        <w:t>dateFormat</w:t>
-      </w:r>
-      <w:proofErr w:type="spellEnd"/>
-      <w:r>
-        <w:rPr>
-          <w:rFonts w:ascii="Arial" w:eastAsia="Arial" w:hAnsi="Arial" w:cs="Arial"/>
-          <w:bCs/>
-        </w:rPr>
-        <w:t>(</w:t>
-      </w:r>
-      <w:r>
-        <w:rPr>
-          <w:rFonts w:ascii="Arial" w:eastAsia="Arial" w:hAnsi="Arial" w:cs="Arial"/>
-          <w:bCs/>
-        </w:rPr>
-        <w:t>smallClaimsCreditHire</w:t>
-      </w:r>
-      <w:r>
-        <w:rPr>
-          <w:rFonts w:ascii="Arial" w:eastAsia="Arial" w:hAnsi="Arial" w:cs="Arial"/>
-          <w:bCs/>
-        </w:rPr>
-        <w:t>.date</w:t>
-      </w:r>
-      <w:r>
-        <w:rPr>
-          <w:rFonts w:ascii="Arial" w:eastAsia="Arial" w:hAnsi="Arial" w:cs="Arial"/>
-          <w:bCs/>
-        </w:rPr>
-        <w:t xml:space="preserve">4, ‘dd MMMM </w:t>
-      </w:r>
-      <w:proofErr w:type="spellStart"/>
-      <w:r>
-        <w:rPr>
-          <w:rFonts w:ascii="Arial" w:eastAsia="Arial" w:hAnsi="Arial" w:cs="Arial"/>
-          <w:bCs/>
-        </w:rPr>
-        <w:t>yyyy</w:t>
-      </w:r>
-      <w:proofErr w:type="spellEnd"/>
-      <w:r>
-        <w:rPr>
-          <w:rFonts w:ascii="Arial" w:eastAsia="Arial" w:hAnsi="Arial" w:cs="Arial"/>
-          <w:bCs/>
-        </w:rPr>
-        <w:t>’, ‘</w:t>
-      </w:r>
-      <w:proofErr w:type="spellStart"/>
-      <w:r>
-        <w:rPr>
-          <w:rFonts w:ascii="Arial" w:eastAsia="Arial" w:hAnsi="Arial" w:cs="Arial"/>
-          <w:bCs/>
-        </w:rPr>
-        <w:t>yyyy</w:t>
-      </w:r>
-      <w:proofErr w:type="spellEnd"/>
-      <w:r>
-        <w:rPr>
-          <w:rFonts w:ascii="Arial" w:eastAsia="Arial" w:hAnsi="Arial" w:cs="Arial"/>
-          <w:bCs/>
-        </w:rPr>
-        <w:t>-MM-dd’</w:t>
+        <w:t>4, ‘dd MMMM yyyy’, ‘yyyy-MM-dd’</w:t>
       </w:r>
       <w:r>
         <w:rPr>
@@ -4228,21 +3512,12 @@
         </w:rPr>
         <w:t>_{</w:t>
       </w:r>
-      <w:proofErr w:type="spellStart"/>
-      <w:r>
-        <w:rPr>
-          <w:rFonts w:ascii="Arial" w:hAnsi="Arial" w:cs="Arial"/>
-          <w:lang w:val="en-US"/>
-        </w:rPr>
-        <w:t>hasRoadTrafficAccident</w:t>
-      </w:r>
-      <w:proofErr w:type="spellEnd"/>
-      <w:r>
-        <w:rPr>
-          <w:rFonts w:ascii="Arial" w:hAnsi="Arial" w:cs="Arial"/>
-          <w:lang w:val="en-US"/>
-        </w:rPr>
-        <w:t>=true</w:t>
+      <w:r>
+        <w:rPr>
+          <w:rFonts w:ascii="Arial" w:hAnsi="Arial" w:cs="Arial"/>
+          <w:lang w:val="en-US"/>
+        </w:rPr>
+        <w:t>hasRoadTrafficAccident=true</w:t>
       </w:r>
       <w:r>
         <w:rPr>
@@ -4293,7 +3568,6 @@
         </w:rPr>
         <w:t>&lt;&lt;</w:t>
       </w:r>
-      <w:proofErr w:type="spellStart"/>
       <w:r>
         <w:rPr>
           <w:rFonts w:ascii="Arial" w:hAnsi="Arial" w:cs="Arial"/>
@@ -4301,7 +3575,6 @@
         </w:rPr>
         <w:t>smallClaimsRoadTrafficAccident.input</w:t>
       </w:r>
-      <w:proofErr w:type="spellEnd"/>
       <w:r>
         <w:rPr>
           <w:rFonts w:ascii="Arial" w:hAnsi="Arial" w:cs="Arial"/>
@@ -4346,19 +3619,11 @@
         </w:rPr>
         <w:t>&lt;&lt;cs_{</w:t>
       </w:r>
-      <w:proofErr w:type="spellStart"/>
-      <w:r>
-        <w:rPr>
-          <w:rFonts w:ascii="Arial" w:hAnsi="Arial" w:cs="Arial"/>
-        </w:rPr>
-        <w:t>hasNewDirections</w:t>
-      </w:r>
-      <w:proofErr w:type="spellEnd"/>
-      <w:r>
-        <w:rPr>
-          <w:rFonts w:ascii="Arial" w:hAnsi="Arial" w:cs="Arial"/>
-        </w:rPr>
-        <w:t>=true</w:t>
+      <w:r>
+        <w:rPr>
+          <w:rFonts w:ascii="Arial" w:hAnsi="Arial" w:cs="Arial"/>
+        </w:rPr>
+        <w:t>hasNewDirections=true</w:t>
       </w:r>
       <w:r>
         <w:rPr>
@@ -4415,23 +3680,7 @@
           <w:rFonts w:ascii="Arial" w:hAnsi="Arial" w:cs="Arial"/>
           <w:bCs/>
         </w:rPr>
-        <w:t>&lt;&lt;</w:t>
-      </w:r>
-      <w:proofErr w:type="spellStart"/>
-      <w:r>
-        <w:rPr>
-          <w:rFonts w:ascii="Arial" w:hAnsi="Arial" w:cs="Arial"/>
-          <w:bCs/>
-        </w:rPr>
-        <w:t>rs_smallClaimsAddNewDirections</w:t>
-      </w:r>
-      <w:proofErr w:type="spellEnd"/>
-      <w:r>
-        <w:rPr>
-          <w:rFonts w:ascii="Arial" w:hAnsi="Arial" w:cs="Arial"/>
-          <w:bCs/>
-        </w:rPr>
-        <w:t>&gt;&gt;</w:t>
+        <w:t>&lt;&lt;rs_smallClaimsAddNewDirections&gt;&gt;</w:t>
       </w:r>
     </w:p>
     <w:p>
@@ -4453,8 +3702,6 @@
         </w:rPr>
         <w:t>&lt;&lt;</w:t>
       </w:r>
-      <w:proofErr w:type="spellStart"/>
-      <w:proofErr w:type="gramStart"/>
       <w:r>
         <w:rPr>
           <w:rFonts w:ascii="Arial" w:hAnsi="Arial" w:cs="Arial"/>
@@ -4467,47 +3714,22 @@
           <w:rFonts w:ascii="Arial" w:hAnsi="Arial" w:cs="Arial"/>
           <w:bCs/>
         </w:rPr>
-        <w:t>directionComment</w:t>
-      </w:r>
-      <w:proofErr w:type="spellEnd"/>
-      <w:proofErr w:type="gramEnd"/>
-      <w:r>
-        <w:rPr>
-          <w:rFonts w:ascii="Arial" w:hAnsi="Arial" w:cs="Arial"/>
-          <w:bCs/>
-        </w:rPr>
-        <w:t>&gt;&gt;</w:t>
-      </w:r>
-    </w:p>
-    <w:p>
-      <w:pPr>
-        <w:rPr>
-          <w:rFonts w:ascii="Arial" w:hAnsi="Arial" w:cs="Arial"/>
-          <w:bCs/>
-        </w:rPr>
-      </w:pPr>
-      <w:r>
-        <w:rPr>
-          <w:rFonts w:ascii="Arial" w:hAnsi="Arial" w:cs="Arial"/>
-          <w:bCs/>
-        </w:rPr>
-        <w:t>&lt;&lt;</w:t>
-      </w:r>
-      <w:proofErr w:type="spellStart"/>
-      <w:r>
-        <w:rPr>
-          <w:rFonts w:ascii="Arial" w:hAnsi="Arial" w:cs="Arial"/>
-          <w:bCs/>
-        </w:rPr>
-        <w:t>es_smallClaimsAddNewDirections</w:t>
-      </w:r>
-      <w:proofErr w:type="spellEnd"/>
-      <w:r>
-        <w:rPr>
-          <w:rFonts w:ascii="Arial" w:hAnsi="Arial" w:cs="Arial"/>
-          <w:bCs/>
-        </w:rPr>
-        <w:t>&gt;&gt;</w:t>
+        <w:t>directionComment&gt;&gt;</w:t>
+      </w:r>
+    </w:p>
+    <w:p>
+      <w:pPr>
+        <w:rPr>
+          <w:rFonts w:ascii="Arial" w:hAnsi="Arial" w:cs="Arial"/>
+          <w:bCs/>
+        </w:rPr>
+      </w:pPr>
+      <w:r>
+        <w:rPr>
+          <w:rFonts w:ascii="Arial" w:hAnsi="Arial" w:cs="Arial"/>
+          <w:bCs/>
+        </w:rPr>
+        <w:t>&lt;&lt;es_smallClaimsAddNewDirections&gt;&gt;</w:t>
       </w:r>
     </w:p>
     <w:p>
@@ -4529,23 +3751,50 @@
       <w:pPr>
         <w:rPr>
           <w:rFonts w:ascii="Arial" w:hAnsi="Arial" w:cs="Arial"/>
-          <w:bCs/>
-        </w:rPr>
-      </w:pPr>
+        </w:rPr>
+      </w:pPr>
+      <w:r>
+        <w:rPr>
+          <w:rFonts w:ascii="Arial" w:hAnsi="Arial" w:cs="Arial"/>
+        </w:rPr>
+        <w:t>&lt;&lt;cs_{</w:t>
+      </w:r>
+      <w:r>
+        <w:rPr>
+          <w:rFonts w:ascii="Arial" w:hAnsi="Arial" w:cs="Arial"/>
+        </w:rPr>
+        <w:t>smallClaimsMediationSectionToggle</w:t>
+      </w:r>
+      <w:r>
+        <w:rPr>
+          <w:rFonts w:ascii="Arial" w:hAnsi="Arial" w:cs="Arial"/>
+        </w:rPr>
+        <w:t>=true}&gt;&gt;</w:t>
+      </w:r>
     </w:p>
     <w:p>
       <w:pPr>
         <w:rPr>
           <w:rFonts w:ascii="Arial" w:hAnsi="Arial" w:cs="Arial"/>
           <w:b/>
+          <w:bCs/>
         </w:rPr>
       </w:pPr>
       <w:r>
         <w:rPr>
           <w:rFonts w:ascii="Arial" w:hAnsi="Arial" w:cs="Arial"/>
           <w:b/>
-        </w:rPr>
-        <w:t>Important notes</w:t>
+          <w:bCs/>
+        </w:rPr>
+        <w:t>Mediation</w:t>
+      </w:r>
+      <w:r>
+        <w:rPr>
+          <w:rFonts w:ascii="Arial" w:hAnsi="Arial" w:cs="Arial"/>
+          <w:b/>
+          <w:bCs/>
+        </w:rPr>
+        <w:t xml:space="preserve"> representation</w:t>
       </w:r>
     </w:p>
     <w:p>
@@ -4555,9 +3804,9 @@
           <w:ilvl w:val="0"/>
           <w:numId w:val="1"/>
         </w:numPr>
-        <w:rPr>
-          <w:rFonts w:ascii="Arial" w:hAnsi="Arial" w:cs="Arial"/>
-          <w:bCs/>
+        <w:spacing w:line="256" w:lineRule="auto"/>
+        <w:rPr>
+          <w:rFonts w:ascii="Arial" w:hAnsi="Arial" w:cs="Arial"/>
         </w:rPr>
       </w:pPr>
       <w:r>
@@ -4566,7 +3815,66 @@
         </w:rPr>
         <w:t>&lt;&lt;</w:t>
       </w:r>
-      <w:proofErr w:type="spellStart"/>
+      <w:r>
+        <w:rPr>
+          <w:rFonts w:ascii="Arial" w:hAnsi="Arial" w:cs="Arial"/>
+        </w:rPr>
+        <w:t>smallClaimMediationSectionInput</w:t>
+      </w:r>
+      <w:r>
+        <w:rPr>
+          <w:rFonts w:ascii="Arial" w:hAnsi="Arial" w:cs="Arial"/>
+        </w:rPr>
+        <w:t>&gt;&gt;</w:t>
+      </w:r>
+    </w:p>
+    <w:p>
+      <w:pPr>
+        <w:spacing w:line="256" w:lineRule="auto"/>
+        <w:rPr>
+          <w:rFonts w:ascii="Arial" w:hAnsi="Arial" w:cs="Arial"/>
+        </w:rPr>
+      </w:pPr>
+      <w:r>
+        <w:rPr>
+          <w:rFonts w:ascii="Arial" w:hAnsi="Arial" w:cs="Arial"/>
+        </w:rPr>
+        <w:t>&lt;&lt;es_&gt;&gt;</w:t>
+      </w:r>
+    </w:p>
+    <w:p>
+      <w:pPr>
+        <w:rPr>
+          <w:rFonts w:ascii="Arial" w:hAnsi="Arial" w:cs="Arial"/>
+          <w:b/>
+        </w:rPr>
+      </w:pPr>
+      <w:r>
+        <w:rPr>
+          <w:rFonts w:ascii="Arial" w:hAnsi="Arial" w:cs="Arial"/>
+          <w:b/>
+        </w:rPr>
+        <w:t>Important notes</w:t>
+      </w:r>
+    </w:p>
+    <w:p>
+      <w:pPr>
+        <w:pStyle w:val="ListParagraph"/>
+        <w:numPr>
+          <w:ilvl w:val="0"/>
+          <w:numId w:val="1"/>
+        </w:numPr>
+        <w:rPr>
+          <w:rFonts w:ascii="Arial" w:hAnsi="Arial" w:cs="Arial"/>
+          <w:bCs/>
+        </w:rPr>
+      </w:pPr>
+      <w:r>
+        <w:rPr>
+          <w:rFonts w:ascii="Arial" w:hAnsi="Arial" w:cs="Arial"/>
+        </w:rPr>
+        <w:t>&lt;&lt;</w:t>
+      </w:r>
       <w:r>
         <w:rPr>
           <w:rFonts w:ascii="Arial" w:hAnsi="Arial" w:cs="Arial"/>
@@ -4574,28 +3882,12 @@
         </w:rPr>
         <w:t>smallClaimsNotes.input</w:t>
       </w:r>
-      <w:proofErr w:type="spellEnd"/>
       <w:r>
         <w:rPr>
           <w:rFonts w:ascii="Arial" w:hAnsi="Arial" w:cs="Arial"/>
         </w:rPr>
         <w:t>&gt;&gt;</w:t>
       </w:r>
-    </w:p>
-    <w:p>
-      <w:pPr>
-        <w:rPr>
-          <w:rFonts w:ascii="Arial" w:hAnsi="Arial" w:cs="Arial"/>
-          <w:bCs/>
-        </w:rPr>
-      </w:pPr>
-    </w:p>
-    <w:p>
-      <w:pPr>
-        <w:rPr>
-          <w:rFonts w:ascii="Arial" w:hAnsi="Arial" w:cs="Arial"/>
-        </w:rPr>
-      </w:pPr>
     </w:p>
     <w:sectPr>
       <w:type w:val="continuous"/>
@@ -6751,6 +6043,36 @@
   </w:num>
   <w:num w:numId="21" w16cid:durableId="211160315">
     <w:abstractNumId w:val="9"/>
+  </w:num>
+  <w:num w:numId="22" w16cid:durableId="887839184">
+    <w:abstractNumId w:val="18"/>
+    <w:lvlOverride w:ilvl="0">
+      <w:startOverride w:val="1"/>
+    </w:lvlOverride>
+    <w:lvlOverride w:ilvl="1">
+      <w:startOverride w:val="1"/>
+    </w:lvlOverride>
+    <w:lvlOverride w:ilvl="2">
+      <w:startOverride w:val="1"/>
+    </w:lvlOverride>
+    <w:lvlOverride w:ilvl="3">
+      <w:startOverride w:val="1"/>
+    </w:lvlOverride>
+    <w:lvlOverride w:ilvl="4">
+      <w:startOverride w:val="1"/>
+    </w:lvlOverride>
+    <w:lvlOverride w:ilvl="5">
+      <w:startOverride w:val="1"/>
+    </w:lvlOverride>
+    <w:lvlOverride w:ilvl="6">
+      <w:startOverride w:val="1"/>
+    </w:lvlOverride>
+    <w:lvlOverride w:ilvl="7">
+      <w:startOverride w:val="1"/>
+    </w:lvlOverride>
+    <w:lvlOverride w:ilvl="8">
+      <w:startOverride w:val="1"/>
+    </w:lvlOverride>
   </w:num>
 </w:numbering>
 </file>

</xml_diff>

<commit_message>
CIV-11904 CIV-12187 SDO screen changes for CARM (#4097)
* CIV-11904 SDO screen changes for CARM

* point to ccd pr

* add tests

* check if case is spec claim for carm toggle

* fix compilation

* checkstyle fix

* suppress sonar issues

* fix compilation after update

* make mediation section complex type

* checkstyle fix

* CIV-11905 SDO docmosis changes for CARM (#4152)

* pointing to civil ccd master

---------

Co-authored-by: vasudevganesanhmcts <100689363+vasudevganesanhmcts@users.noreply.github.com>
</commit_message>
<xml_diff>
--- a/docker/docmosis/templates/CV-UNS-STD-ENG-01382.docx
+++ b/docker/docmosis/templates/CV-UNS-STD-ENG-01382.docx
@@ -14,48 +14,13 @@
         <w:t xml:space="preserve">ORDER      </w:t>
       </w:r>
       <w:r>
-        <w:t>&lt;</w:t>
-      </w:r>
-      <w:proofErr w:type="gramStart"/>
-      <w:r>
-        <w:t>&lt;{</w:t>
-      </w:r>
-      <w:proofErr w:type="spellStart"/>
-      <w:proofErr w:type="gramEnd"/>
-      <w:r>
-        <w:t>dateFormat</w:t>
-      </w:r>
-      <w:proofErr w:type="spellEnd"/>
-      <w:r>
-        <w:t>($</w:t>
-      </w:r>
-      <w:proofErr w:type="spellStart"/>
-      <w:r>
-        <w:t>nowUTC</w:t>
-      </w:r>
-      <w:proofErr w:type="spellEnd"/>
-      <w:r>
-        <w:t xml:space="preserve"> </w:t>
+        <w:t xml:space="preserve">&lt;&lt;{dateFormat($nowUTC </w:t>
       </w:r>
       <w:r>
         <w:rPr>
           <w:rFonts w:eastAsia="Times New Roman"/>
         </w:rPr>
-        <w:t xml:space="preserve">,‘d MMMM </w:t>
-      </w:r>
-      <w:proofErr w:type="spellStart"/>
-      <w:r>
-        <w:rPr>
-          <w:rFonts w:eastAsia="Times New Roman"/>
-        </w:rPr>
-        <w:t>yyyy</w:t>
-      </w:r>
-      <w:proofErr w:type="spellEnd"/>
-      <w:r>
-        <w:rPr>
-          <w:rFonts w:eastAsia="Times New Roman"/>
-        </w:rPr>
-        <w:t xml:space="preserve">’)} </w:t>
+        <w:t xml:space="preserve">,‘d MMMM yyyy’)} </w:t>
       </w:r>
       <w:r>
         <w:t>&gt;&gt;</w:t>
@@ -175,10 +140,12 @@
           <w:sz w:val="28"/>
           <w:szCs w:val="28"/>
         </w:rPr>
-        <w:t>&lt;&lt;</w:t>
-      </w:r>
-      <w:proofErr w:type="spellStart"/>
-      <w:r>
+        <w:t>&lt;&lt;judgeName&gt;&gt;</w:t>
+      </w:r>
+    </w:p>
+    <w:p>
+      <w:pPr>
+        <w:jc w:val="center"/>
         <w:rPr>
           <w:rFonts w:ascii="Arial" w:hAnsi="Arial" w:cs="Arial"/>
           <w:b/>
@@ -186,30 +153,6 @@
           <w:sz w:val="28"/>
           <w:szCs w:val="28"/>
         </w:rPr>
-        <w:t>judgeName</w:t>
-      </w:r>
-      <w:proofErr w:type="spellEnd"/>
-      <w:r>
-        <w:rPr>
-          <w:rFonts w:ascii="Arial" w:hAnsi="Arial" w:cs="Arial"/>
-          <w:b/>
-          <w:color w:val="000000" w:themeColor="text1"/>
-          <w:sz w:val="28"/>
-          <w:szCs w:val="28"/>
-        </w:rPr>
-        <w:t>&gt;&gt;</w:t>
-      </w:r>
-    </w:p>
-    <w:p>
-      <w:pPr>
-        <w:jc w:val="center"/>
-        <w:rPr>
-          <w:rFonts w:ascii="Arial" w:hAnsi="Arial" w:cs="Arial"/>
-          <w:b/>
-          <w:color w:val="000000" w:themeColor="text1"/>
-          <w:sz w:val="28"/>
-          <w:szCs w:val="28"/>
-        </w:rPr>
       </w:pPr>
       <w:r>
         <w:rPr>
@@ -229,19 +172,11 @@
         </w:rPr>
         <w:t xml:space="preserve"> </w:t>
       </w:r>
-      <w:proofErr w:type="spellStart"/>
       <w:r>
         <w:rPr>
           <w:rFonts w:ascii="Tahoma" w:hAnsi="Tahoma" w:cs="Tahoma"/>
         </w:rPr>
-        <w:t>caseNumber</w:t>
-      </w:r>
-      <w:proofErr w:type="spellEnd"/>
-      <w:r>
-        <w:rPr>
-          <w:rFonts w:ascii="Tahoma" w:hAnsi="Tahoma" w:cs="Tahoma"/>
-        </w:rPr>
-        <w:t>&gt;&gt;</w:t>
+        <w:t>caseNumber&gt;&gt;</w:t>
       </w:r>
     </w:p>
     <w:p>
@@ -1108,9 +1043,8 @@
           <w:szCs w:val="20"/>
           <w:lang w:val="en-US"/>
         </w:rPr>
-        <w:t xml:space="preserve"> You must comply with the terms imposed upon you by this order otherwise your claim or the </w:t>
-      </w:r>
-      <w:proofErr w:type="spellStart"/>
+        <w:t> You must comply with the terms imposed upon you by this order otherwise your claim or the defence of it is liable to be struck out or some other sanction imposed. If you cannot comply, you are expected to make</w:t>
+      </w:r>
       <w:r>
         <w:rPr>
           <w:rFonts w:ascii="Arial" w:hAnsi="Arial" w:cs="Arial"/>
@@ -1119,9 +1053,8 @@
           <w:szCs w:val="20"/>
           <w:lang w:val="en-US"/>
         </w:rPr>
-        <w:t>defence</w:t>
-      </w:r>
-      <w:proofErr w:type="spellEnd"/>
+        <w:t xml:space="preserve"> a</w:t>
+      </w:r>
       <w:r>
         <w:rPr>
           <w:rFonts w:ascii="Arial" w:hAnsi="Arial" w:cs="Arial"/>
@@ -1130,9 +1063,36 @@
           <w:szCs w:val="20"/>
           <w:lang w:val="en-US"/>
         </w:rPr>
-        <w:t xml:space="preserve"> of it is liable to be struck out or some other sanction imposed. If you cannot comply, you are expected to make</w:t>
-      </w:r>
-      <w:r>
+        <w:t xml:space="preserve"> formal application to the court before any deadline imposed upon you expires.</w:t>
+      </w:r>
+    </w:p>
+    <w:p>
+      <w:pPr>
+        <w:rPr>
+          <w:rFonts w:ascii="Arial" w:hAnsi="Arial" w:cs="Arial"/>
+        </w:rPr>
+      </w:pPr>
+      <w:r>
+        <w:rPr>
+          <w:rFonts w:ascii="Arial" w:hAnsi="Arial" w:cs="Arial"/>
+        </w:rPr>
+        <w:t>&lt;&lt;cs_{</w:t>
+      </w:r>
+      <w:r>
+        <w:rPr>
+          <w:rFonts w:ascii="Arial" w:hAnsi="Arial" w:cs="Arial"/>
+        </w:rPr>
+        <w:t>carmEnabled</w:t>
+      </w:r>
+      <w:r>
+        <w:rPr>
+          <w:rFonts w:ascii="Arial" w:hAnsi="Arial" w:cs="Arial"/>
+        </w:rPr>
+        <w:t>!=true}&gt;&gt;</w:t>
+      </w:r>
+    </w:p>
+    <w:p>
+      <w:pPr>
         <w:rPr>
           <w:rFonts w:ascii="Arial" w:hAnsi="Arial" w:cs="Arial"/>
           <w:bCs/>
@@ -1140,8 +1100,7 @@
           <w:szCs w:val="20"/>
           <w:lang w:val="en-US"/>
         </w:rPr>
-        <w:t xml:space="preserve"> a</w:t>
-      </w:r>
+      </w:pPr>
       <w:r>
         <w:rPr>
           <w:rFonts w:ascii="Arial" w:hAnsi="Arial" w:cs="Arial"/>
@@ -1150,11 +1109,9 @@
           <w:szCs w:val="20"/>
           <w:lang w:val="en-US"/>
         </w:rPr>
-        <w:t xml:space="preserve"> formal application to the court before any deadline imposed upon you expires.</w:t>
-      </w:r>
-    </w:p>
-    <w:p>
-      <w:pPr>
+        <w:t>You are encouraged to try to settle the case with the other side.  You may also contact the Small Claims Mediation Service to arrange a mediation appointment. The service is free and can be contacted on (01604) 795511.</w:t>
+      </w:r>
+      <w:r>
         <w:rPr>
           <w:rFonts w:ascii="Arial" w:hAnsi="Arial" w:cs="Arial"/>
           <w:bCs/>
@@ -1162,7 +1119,8 @@
           <w:szCs w:val="20"/>
           <w:lang w:val="en-US"/>
         </w:rPr>
-      </w:pPr>
+        <w:br/>
+      </w:r>
       <w:r>
         <w:rPr>
           <w:rFonts w:ascii="Arial" w:hAnsi="Arial" w:cs="Arial"/>
@@ -1171,17 +1129,7 @@
           <w:szCs w:val="20"/>
           <w:lang w:val="en-US"/>
         </w:rPr>
-        <w:t>You are encouraged to try to settle the case with the other side.  You may also contact the Small Claims Mediation Service to arrange a mediation appointment. The service is free and can be contacted on (01604) 795511.</w:t>
-      </w:r>
-      <w:r>
-        <w:rPr>
-          <w:rFonts w:ascii="Arial" w:hAnsi="Arial" w:cs="Arial"/>
-          <w:bCs/>
-          <w:snapToGrid w:val="0"/>
-          <w:szCs w:val="20"/>
-          <w:lang w:val="en-US"/>
-        </w:rPr>
-        <w:br/>
+        <w:t>&lt;&lt;es_&gt;&gt;</w:t>
       </w:r>
     </w:p>
     <w:p>
@@ -1198,7 +1146,6 @@
         </w:rPr>
         <w:t>&lt;&lt;</w:t>
       </w:r>
-      <w:proofErr w:type="spellStart"/>
       <w:r>
         <w:rPr>
           <w:rFonts w:ascii="Arial" w:hAnsi="Arial" w:cs="Arial"/>
@@ -1206,7 +1153,6 @@
         </w:rPr>
         <w:t>smallClaimsJudgesRecital.input</w:t>
       </w:r>
-      <w:proofErr w:type="spellEnd"/>
       <w:r>
         <w:rPr>
           <w:rFonts w:ascii="Arial" w:hAnsi="Arial" w:cs="Arial"/>
@@ -1385,22 +1331,12 @@
         </w:rPr>
         <w:t>_{</w:t>
       </w:r>
-      <w:proofErr w:type="spellStart"/>
-      <w:r>
-        <w:rPr>
-          <w:rFonts w:ascii="Arial" w:hAnsi="Arial" w:cs="Arial"/>
-          <w:lang w:val="en-US"/>
-        </w:rPr>
-        <w:t>drawDirectionsOrderRequired</w:t>
-      </w:r>
-      <w:proofErr w:type="spellEnd"/>
-      <w:proofErr w:type="gramStart"/>
-      <w:r>
-        <w:rPr>
-          <w:rFonts w:ascii="Arial" w:hAnsi="Arial" w:cs="Arial"/>
-          <w:lang w:val="en-US"/>
-        </w:rPr>
-        <w:t>=</w:t>
+      <w:r>
+        <w:rPr>
+          <w:rFonts w:ascii="Arial" w:hAnsi="Arial" w:cs="Arial"/>
+          <w:lang w:val="en-US"/>
+        </w:rPr>
+        <w:t>drawDirectionsOrderRequired=</w:t>
       </w:r>
       <w:r>
         <w:rPr>
@@ -1410,7 +1346,6 @@
         </w:rPr>
         <w:t>‘</w:t>
       </w:r>
-      <w:proofErr w:type="gramEnd"/>
       <w:r>
         <w:rPr>
           <w:rFonts w:ascii="Arial" w:hAnsi="Arial" w:cs="Arial"/>
@@ -1503,32 +1438,14 @@
           <w:rFonts w:ascii="Arial" w:hAnsi="Arial" w:cs="Arial"/>
           <w:bCs/>
         </w:rPr>
-        <w:t>&lt;&lt;cs</w:t>
-      </w:r>
-      <w:proofErr w:type="gramStart"/>
-      <w:r>
-        <w:rPr>
-          <w:rFonts w:ascii="Arial" w:hAnsi="Arial" w:cs="Arial"/>
-          <w:bCs/>
-        </w:rPr>
-        <w:t>_{</w:t>
-      </w:r>
-      <w:proofErr w:type="spellStart"/>
-      <w:proofErr w:type="gramEnd"/>
-      <w:r>
-        <w:rPr>
-          <w:rFonts w:ascii="Arial" w:hAnsi="Arial" w:cs="Arial"/>
-          <w:lang w:val="en-US"/>
-        </w:rPr>
-        <w:t>drawDirectionsOrderRequired</w:t>
-      </w:r>
-      <w:proofErr w:type="spellEnd"/>
-      <w:r>
-        <w:rPr>
-          <w:rFonts w:ascii="Arial" w:hAnsi="Arial" w:cs="Arial"/>
-          <w:lang w:val="en-US"/>
-        </w:rPr>
-        <w:t>=</w:t>
+        <w:t>&lt;&lt;cs_{</w:t>
+      </w:r>
+      <w:r>
+        <w:rPr>
+          <w:rFonts w:ascii="Arial" w:hAnsi="Arial" w:cs="Arial"/>
+          <w:lang w:val="en-US"/>
+        </w:rPr>
+        <w:t>drawDirectionsOrderRequired=</w:t>
       </w:r>
       <w:r>
         <w:rPr>
@@ -1561,21 +1478,12 @@
         </w:rPr>
         <w:t xml:space="preserve"> &amp;&amp; </w:t>
       </w:r>
-      <w:proofErr w:type="spellStart"/>
-      <w:r>
-        <w:rPr>
-          <w:rFonts w:ascii="Arial" w:hAnsi="Arial" w:cs="Arial"/>
-          <w:lang w:val="en-US"/>
-        </w:rPr>
-        <w:t>drawDirectionsOrder.judgementSum</w:t>
-      </w:r>
-      <w:proofErr w:type="spellEnd"/>
-      <w:r>
-        <w:rPr>
-          <w:rFonts w:ascii="Arial" w:hAnsi="Arial" w:cs="Arial"/>
-          <w:lang w:val="en-US"/>
-        </w:rPr>
-        <w:t>!=</w:t>
+      <w:r>
+        <w:rPr>
+          <w:rFonts w:ascii="Arial" w:hAnsi="Arial" w:cs="Arial"/>
+          <w:lang w:val="en-US"/>
+        </w:rPr>
+        <w:t>drawDirectionsOrder.judgementSum!=</w:t>
       </w:r>
       <w:r>
         <w:rPr>
@@ -1619,7 +1527,6 @@
         </w:rPr>
         <w:t>&lt;&lt;</w:t>
       </w:r>
-      <w:proofErr w:type="spellStart"/>
       <w:r>
         <w:rPr>
           <w:rFonts w:ascii="Arial" w:hAnsi="Arial" w:cs="Arial"/>
@@ -1627,7 +1534,6 @@
         </w:rPr>
         <w:t>drawDirectionsOrder.judgementSum</w:t>
       </w:r>
-      <w:proofErr w:type="spellEnd"/>
       <w:r>
         <w:rPr>
           <w:rFonts w:ascii="Arial" w:hAnsi="Arial" w:cs="Arial"/>
@@ -1697,7 +1603,6 @@
         </w:rPr>
         <w:t>&lt;&lt;cs_{</w:t>
       </w:r>
-      <w:proofErr w:type="spellStart"/>
       <w:r>
         <w:rPr>
           <w:rFonts w:ascii="Arial" w:hAnsi="Arial" w:cs="Arial"/>
@@ -1705,7 +1610,6 @@
         </w:rPr>
         <w:t>smallClaimsHearingToggle</w:t>
       </w:r>
-      <w:proofErr w:type="spellEnd"/>
       <w:r>
         <w:rPr>
           <w:rFonts w:ascii="Arial" w:hAnsi="Arial" w:cs="Arial"/>
@@ -1754,131 +1658,63 @@
           <w:rFonts w:ascii="Arial" w:eastAsia="Times New Roman" w:hAnsi="Arial" w:cs="Arial"/>
           <w:lang w:eastAsia="en-GB"/>
         </w:rPr>
-        <w:t>This claim will be listed, on the first available date after &lt;</w:t>
-      </w:r>
-      <w:proofErr w:type="gramStart"/>
+        <w:t>This claim will be listed, on the first available date after &lt;&lt;</w:t>
+      </w:r>
+      <w:r>
+        <w:rPr>
+          <w:rFonts w:ascii="Arial" w:eastAsia="Arial" w:hAnsi="Arial" w:cs="Arial"/>
+          <w:bCs/>
+        </w:rPr>
+        <w:t>{dateFormat(</w:t>
+      </w:r>
       <w:r>
         <w:rPr>
           <w:rFonts w:ascii="Arial" w:eastAsia="Times New Roman" w:hAnsi="Arial" w:cs="Arial"/>
           <w:lang w:eastAsia="en-GB"/>
         </w:rPr>
-        <w:t>&lt;</w:t>
+        <w:t>smallClaimsHearing</w:t>
       </w:r>
       <w:r>
         <w:rPr>
           <w:rFonts w:ascii="Arial" w:eastAsia="Arial" w:hAnsi="Arial" w:cs="Arial"/>
           <w:bCs/>
         </w:rPr>
-        <w:t>{</w:t>
-      </w:r>
-      <w:proofErr w:type="spellStart"/>
-      <w:proofErr w:type="gramEnd"/>
-      <w:r>
-        <w:rPr>
-          <w:rFonts w:ascii="Arial" w:eastAsia="Arial" w:hAnsi="Arial" w:cs="Arial"/>
-          <w:bCs/>
-        </w:rPr>
-        <w:t>dateFormat</w:t>
-      </w:r>
-      <w:proofErr w:type="spellEnd"/>
-      <w:r>
-        <w:rPr>
-          <w:rFonts w:ascii="Arial" w:eastAsia="Arial" w:hAnsi="Arial" w:cs="Arial"/>
-          <w:bCs/>
-        </w:rPr>
-        <w:t>(</w:t>
-      </w:r>
-      <w:proofErr w:type="spellStart"/>
+        <w:t>.</w:t>
+      </w:r>
       <w:r>
         <w:rPr>
           <w:rFonts w:ascii="Arial" w:eastAsia="Times New Roman" w:hAnsi="Arial" w:cs="Arial"/>
           <w:lang w:eastAsia="en-GB"/>
         </w:rPr>
-        <w:t>smallClaimsHearing</w:t>
+        <w:t>dateFrom</w:t>
       </w:r>
       <w:r>
         <w:rPr>
           <w:rFonts w:ascii="Arial" w:eastAsia="Arial" w:hAnsi="Arial" w:cs="Arial"/>
           <w:bCs/>
         </w:rPr>
-        <w:t>.</w:t>
+        <w:t>, ‘dd MMMM yyyy’, ‘</w:t>
+      </w:r>
+      <w:r>
+        <w:rPr>
+          <w:rFonts w:ascii="Arial" w:eastAsia="Arial" w:hAnsi="Arial" w:cs="Arial"/>
+          <w:bCs/>
+        </w:rPr>
+        <w:t>yyyy-MM-dd’</w:t>
+      </w:r>
+      <w:r>
+        <w:rPr>
+          <w:rFonts w:ascii="Arial" w:eastAsia="Arial" w:hAnsi="Arial" w:cs="Arial"/>
+          <w:bCs/>
+        </w:rPr>
+        <w:t>)}</w:t>
       </w:r>
       <w:r>
         <w:rPr>
           <w:rFonts w:ascii="Arial" w:eastAsia="Times New Roman" w:hAnsi="Arial" w:cs="Arial"/>
           <w:lang w:eastAsia="en-GB"/>
         </w:rPr>
-        <w:t>dateFrom</w:t>
-      </w:r>
-      <w:proofErr w:type="spellEnd"/>
-      <w:r>
-        <w:rPr>
-          <w:rFonts w:ascii="Arial" w:eastAsia="Arial" w:hAnsi="Arial" w:cs="Arial"/>
-          <w:bCs/>
-        </w:rPr>
-        <w:t xml:space="preserve">, ‘dd MMMM </w:t>
-      </w:r>
-      <w:proofErr w:type="spellStart"/>
-      <w:r>
-        <w:rPr>
-          <w:rFonts w:ascii="Arial" w:eastAsia="Arial" w:hAnsi="Arial" w:cs="Arial"/>
-          <w:bCs/>
-        </w:rPr>
-        <w:t>yyyy</w:t>
-      </w:r>
-      <w:proofErr w:type="spellEnd"/>
-      <w:r>
-        <w:rPr>
-          <w:rFonts w:ascii="Arial" w:eastAsia="Arial" w:hAnsi="Arial" w:cs="Arial"/>
-          <w:bCs/>
-        </w:rPr>
-        <w:t>’, ‘</w:t>
-      </w:r>
-      <w:proofErr w:type="spellStart"/>
-      <w:r>
-        <w:rPr>
-          <w:rFonts w:ascii="Arial" w:eastAsia="Arial" w:hAnsi="Arial" w:cs="Arial"/>
-          <w:bCs/>
-        </w:rPr>
-        <w:t>yyyy</w:t>
-      </w:r>
-      <w:proofErr w:type="spellEnd"/>
-      <w:r>
-        <w:rPr>
-          <w:rFonts w:ascii="Arial" w:eastAsia="Arial" w:hAnsi="Arial" w:cs="Arial"/>
-          <w:bCs/>
-        </w:rPr>
-        <w:t>-MM-dd’</w:t>
-      </w:r>
-      <w:r>
-        <w:rPr>
-          <w:rFonts w:ascii="Arial" w:eastAsia="Arial" w:hAnsi="Arial" w:cs="Arial"/>
-          <w:bCs/>
-        </w:rPr>
-        <w:t>)}</w:t>
-      </w:r>
-      <w:r>
-        <w:rPr>
-          <w:rFonts w:ascii="Arial" w:eastAsia="Times New Roman" w:hAnsi="Arial" w:cs="Arial"/>
-          <w:lang w:eastAsia="en-GB"/>
-        </w:rPr>
-        <w:t>&gt;&gt;. The time estimate is &lt;&lt;</w:t>
-      </w:r>
-      <w:proofErr w:type="spellStart"/>
-      <w:r>
-        <w:rPr>
-          <w:rFonts w:ascii="Arial" w:eastAsia="Times New Roman" w:hAnsi="Arial" w:cs="Arial"/>
-          <w:lang w:eastAsia="en-GB"/>
-        </w:rPr>
-        <w:t>smallClaimsHearingTime</w:t>
-      </w:r>
-      <w:proofErr w:type="spellEnd"/>
-      <w:r>
-        <w:rPr>
-          <w:rFonts w:ascii="Arial" w:eastAsia="Times New Roman" w:hAnsi="Arial" w:cs="Arial"/>
-          <w:lang w:eastAsia="en-GB"/>
-        </w:rPr>
-        <w:t>&gt;&gt;</w:t>
+        <w:t>&gt;&gt;. The time estimate is &lt;&lt;smallClaimsHearingTime&gt;&gt;</w:t>
       </w:r>
       <w:r>
         <w:rPr>
@@ -1942,7 +1778,6 @@
         </w:rPr>
         <w:t>&lt;&lt;cs_{</w:t>
       </w:r>
-      <w:proofErr w:type="spellStart"/>
       <w:r>
         <w:rPr>
           <w:rFonts w:ascii="Arial" w:hAnsi="Arial" w:cs="Arial"/>
@@ -1950,7 +1785,6 @@
         </w:rPr>
         <w:t>smallClaimsMethodToggle</w:t>
       </w:r>
-      <w:proofErr w:type="spellEnd"/>
       <w:r>
         <w:rPr>
           <w:rFonts w:ascii="Arial" w:hAnsi="Arial" w:cs="Arial"/>
@@ -1981,39 +1815,7 @@
           <w:rFonts w:ascii="Arial" w:hAnsi="Arial" w:cs="Arial"/>
           <w:lang w:val="en-US"/>
         </w:rPr>
-        <w:t>&lt;&lt;cs_{</w:t>
-      </w:r>
-      <w:proofErr w:type="spellStart"/>
-      <w:r>
-        <w:rPr>
-          <w:rFonts w:ascii="Arial" w:hAnsi="Arial" w:cs="Arial"/>
-          <w:lang w:val="en-US"/>
-        </w:rPr>
-        <w:t>smallClaimsMethod</w:t>
-      </w:r>
-      <w:proofErr w:type="spellEnd"/>
-      <w:r>
-        <w:rPr>
-          <w:rFonts w:ascii="Arial" w:hAnsi="Arial" w:cs="Arial"/>
-          <w:lang w:val="en-US"/>
-        </w:rPr>
-        <w:t>=’</w:t>
-      </w:r>
-      <w:proofErr w:type="spellStart"/>
-      <w:r>
-        <w:rPr>
-          <w:rFonts w:ascii="Arial" w:hAnsi="Arial" w:cs="Arial"/>
-          <w:lang w:val="en-US"/>
-        </w:rPr>
-        <w:t>smallClaimsMethodInPerson</w:t>
-      </w:r>
-      <w:proofErr w:type="spellEnd"/>
-      <w:r>
-        <w:rPr>
-          <w:rFonts w:ascii="Arial" w:hAnsi="Arial" w:cs="Arial"/>
-          <w:lang w:val="en-US"/>
-        </w:rPr>
-        <w:t>’}&gt;&gt;</w:t>
+        <w:t>&lt;&lt;cs_{smallClaimsMethod=’smallClaimsMethodInPerson’}&gt;&gt;</w:t>
       </w:r>
     </w:p>
     <w:p>
@@ -2070,87 +1872,7 @@
           <w:rFonts w:ascii="Arial" w:eastAsia="Times New Roman" w:hAnsi="Arial" w:cs="Arial"/>
           <w:lang w:eastAsia="en-GB"/>
         </w:rPr>
-        <w:t>&lt;&lt;cs_{</w:t>
-      </w:r>
-      <w:proofErr w:type="spellStart"/>
-      <w:r>
-        <w:rPr>
-          <w:rFonts w:ascii="Arial" w:eastAsia="Times New Roman" w:hAnsi="Arial" w:cs="Arial"/>
-          <w:lang w:eastAsia="en-GB"/>
-        </w:rPr>
-        <w:t>hearingLocation.site_</w:t>
-      </w:r>
-      <w:proofErr w:type="gramStart"/>
-      <w:r>
-        <w:rPr>
-          <w:rFonts w:ascii="Arial" w:eastAsia="Times New Roman" w:hAnsi="Arial" w:cs="Arial"/>
-          <w:lang w:eastAsia="en-GB"/>
-        </w:rPr>
-        <w:t>name</w:t>
-      </w:r>
-      <w:proofErr w:type="spellEnd"/>
-      <w:r>
-        <w:rPr>
-          <w:rFonts w:ascii="Arial" w:eastAsia="Times New Roman" w:hAnsi="Arial" w:cs="Arial"/>
-          <w:lang w:eastAsia="en-GB"/>
-        </w:rPr>
-        <w:t>!=</w:t>
-      </w:r>
-      <w:proofErr w:type="gramEnd"/>
-      <w:r>
-        <w:rPr>
-          <w:rFonts w:ascii="Arial" w:eastAsia="Times New Roman" w:hAnsi="Arial" w:cs="Arial"/>
-          <w:lang w:eastAsia="en-GB"/>
-        </w:rPr>
-        <w:t>null}&gt;&gt;at &lt;&lt;</w:t>
-      </w:r>
-      <w:proofErr w:type="spellStart"/>
-      <w:r>
-        <w:rPr>
-          <w:rFonts w:ascii="Arial" w:eastAsia="Times New Roman" w:hAnsi="Arial" w:cs="Arial"/>
-          <w:lang w:eastAsia="en-GB"/>
-        </w:rPr>
-        <w:t>hearingLocation.site_name</w:t>
-      </w:r>
-      <w:proofErr w:type="spellEnd"/>
-      <w:r>
-        <w:rPr>
-          <w:rFonts w:ascii="Arial" w:eastAsia="Times New Roman" w:hAnsi="Arial" w:cs="Arial"/>
-          <w:lang w:eastAsia="en-GB"/>
-        </w:rPr>
-        <w:t>&gt;&gt;, &lt;&lt;</w:t>
-      </w:r>
-      <w:proofErr w:type="spellStart"/>
-      <w:r>
-        <w:rPr>
-          <w:rFonts w:ascii="Arial" w:eastAsia="Times New Roman" w:hAnsi="Arial" w:cs="Arial"/>
-          <w:lang w:eastAsia="en-GB"/>
-        </w:rPr>
-        <w:t>hearingLocation.court_address</w:t>
-      </w:r>
-      <w:proofErr w:type="spellEnd"/>
-      <w:r>
-        <w:rPr>
-          <w:rFonts w:ascii="Arial" w:eastAsia="Times New Roman" w:hAnsi="Arial" w:cs="Arial"/>
-          <w:lang w:eastAsia="en-GB"/>
-        </w:rPr>
-        <w:t>&gt;&gt; &lt;&lt;</w:t>
-      </w:r>
-      <w:proofErr w:type="spellStart"/>
-      <w:r>
-        <w:rPr>
-          <w:rFonts w:ascii="Arial" w:eastAsia="Times New Roman" w:hAnsi="Arial" w:cs="Arial"/>
-          <w:lang w:eastAsia="en-GB"/>
-        </w:rPr>
-        <w:t>hearingLocation.postcode</w:t>
-      </w:r>
-      <w:proofErr w:type="spellEnd"/>
-      <w:r>
-        <w:rPr>
-          <w:rFonts w:ascii="Arial" w:eastAsia="Times New Roman" w:hAnsi="Arial" w:cs="Arial"/>
-          <w:lang w:eastAsia="en-GB"/>
-        </w:rPr>
-        <w:t>&gt;&gt;, &lt;&lt;es_&gt;&gt;</w:t>
+        <w:t>&lt;&lt;cs_{hearingLocation.site_name!=null}&gt;&gt;at &lt;&lt;hearingLocation.site_name&gt;&gt;, &lt;&lt;hearingLocation.court_address&gt;&gt; &lt;&lt;hearingLocation.postcode&gt;&gt;, &lt;&lt;es_&gt;&gt;</w:t>
       </w:r>
       <w:r>
         <w:rPr>
@@ -2204,15 +1926,7 @@
           <w:rFonts w:ascii="Arial" w:hAnsi="Arial" w:cs="Arial"/>
           <w:lang w:val="en-US"/>
         </w:rPr>
-        <w:t>&lt;&lt;cs</w:t>
-      </w:r>
-      <w:proofErr w:type="gramStart"/>
-      <w:r>
-        <w:rPr>
-          <w:rFonts w:ascii="Arial" w:hAnsi="Arial" w:cs="Arial"/>
-          <w:lang w:val="en-US"/>
-        </w:rPr>
-        <w:t>_{</w:t>
+        <w:t>&lt;&lt;cs_{</w:t>
       </w:r>
       <w:r>
         <w:rPr>
@@ -2221,38 +1935,12 @@
         </w:rPr>
         <w:t xml:space="preserve"> </w:t>
       </w:r>
-      <w:proofErr w:type="spellStart"/>
-      <w:r>
-        <w:rPr>
-          <w:rFonts w:ascii="Arial" w:hAnsi="Arial" w:cs="Arial"/>
-          <w:lang w:val="en-US"/>
-        </w:rPr>
-        <w:t>smallClaimsMethod</w:t>
-      </w:r>
-      <w:proofErr w:type="spellEnd"/>
-      <w:proofErr w:type="gramEnd"/>
-      <w:r>
-        <w:rPr>
-          <w:rFonts w:ascii="Arial" w:hAnsi="Arial" w:cs="Arial"/>
-          <w:lang w:val="en-US"/>
-        </w:rPr>
-        <w:t>=’</w:t>
-      </w:r>
-      <w:proofErr w:type="spellStart"/>
-      <w:r>
-        <w:rPr>
-          <w:rFonts w:ascii="Arial" w:hAnsi="Arial" w:cs="Arial"/>
-          <w:lang w:val="en-US"/>
-        </w:rPr>
-        <w:t>smallClaimsMethodTelephoneHearing</w:t>
-      </w:r>
-      <w:proofErr w:type="spellEnd"/>
-      <w:r>
-        <w:rPr>
-          <w:rFonts w:ascii="Arial" w:hAnsi="Arial" w:cs="Arial"/>
-          <w:lang w:val="en-US"/>
-        </w:rPr>
-        <w:t>’}&gt;&gt;</w:t>
+      <w:r>
+        <w:rPr>
+          <w:rFonts w:ascii="Arial" w:hAnsi="Arial" w:cs="Arial"/>
+          <w:lang w:val="en-US"/>
+        </w:rPr>
+        <w:t>smallClaimsMethod=’smallClaimsMethodTelephoneHearing’}&gt;&gt;</w:t>
       </w:r>
     </w:p>
     <w:p>
@@ -2291,87 +1979,7 @@
           <w:rFonts w:ascii="Arial" w:eastAsia="Times New Roman" w:hAnsi="Arial" w:cs="Arial"/>
           <w:lang w:eastAsia="en-GB"/>
         </w:rPr>
-        <w:t>&lt;&lt;cs_{</w:t>
-      </w:r>
-      <w:proofErr w:type="spellStart"/>
-      <w:r>
-        <w:rPr>
-          <w:rFonts w:ascii="Arial" w:eastAsia="Times New Roman" w:hAnsi="Arial" w:cs="Arial"/>
-          <w:lang w:eastAsia="en-GB"/>
-        </w:rPr>
-        <w:t>hearingLocation.site_</w:t>
-      </w:r>
-      <w:proofErr w:type="gramStart"/>
-      <w:r>
-        <w:rPr>
-          <w:rFonts w:ascii="Arial" w:eastAsia="Times New Roman" w:hAnsi="Arial" w:cs="Arial"/>
-          <w:lang w:eastAsia="en-GB"/>
-        </w:rPr>
-        <w:t>name</w:t>
-      </w:r>
-      <w:proofErr w:type="spellEnd"/>
-      <w:r>
-        <w:rPr>
-          <w:rFonts w:ascii="Arial" w:eastAsia="Times New Roman" w:hAnsi="Arial" w:cs="Arial"/>
-          <w:lang w:eastAsia="en-GB"/>
-        </w:rPr>
-        <w:t>!=</w:t>
-      </w:r>
-      <w:proofErr w:type="gramEnd"/>
-      <w:r>
-        <w:rPr>
-          <w:rFonts w:ascii="Arial" w:eastAsia="Times New Roman" w:hAnsi="Arial" w:cs="Arial"/>
-          <w:lang w:eastAsia="en-GB"/>
-        </w:rPr>
-        <w:t>null}&gt;&gt;will take place at &lt;&lt;</w:t>
-      </w:r>
-      <w:proofErr w:type="spellStart"/>
-      <w:r>
-        <w:rPr>
-          <w:rFonts w:ascii="Arial" w:eastAsia="Times New Roman" w:hAnsi="Arial" w:cs="Arial"/>
-          <w:lang w:eastAsia="en-GB"/>
-        </w:rPr>
-        <w:t>hearingLocation.site_name</w:t>
-      </w:r>
-      <w:proofErr w:type="spellEnd"/>
-      <w:r>
-        <w:rPr>
-          <w:rFonts w:ascii="Arial" w:eastAsia="Times New Roman" w:hAnsi="Arial" w:cs="Arial"/>
-          <w:lang w:eastAsia="en-GB"/>
-        </w:rPr>
-        <w:t>&gt;&gt;, &lt;&lt;</w:t>
-      </w:r>
-      <w:proofErr w:type="spellStart"/>
-      <w:r>
-        <w:rPr>
-          <w:rFonts w:ascii="Arial" w:eastAsia="Times New Roman" w:hAnsi="Arial" w:cs="Arial"/>
-          <w:lang w:eastAsia="en-GB"/>
-        </w:rPr>
-        <w:t>hearingLocation.court_address</w:t>
-      </w:r>
-      <w:proofErr w:type="spellEnd"/>
-      <w:r>
-        <w:rPr>
-          <w:rFonts w:ascii="Arial" w:eastAsia="Times New Roman" w:hAnsi="Arial" w:cs="Arial"/>
-          <w:lang w:eastAsia="en-GB"/>
-        </w:rPr>
-        <w:t>&gt;&gt; &lt;&lt;</w:t>
-      </w:r>
-      <w:proofErr w:type="spellStart"/>
-      <w:r>
-        <w:rPr>
-          <w:rFonts w:ascii="Arial" w:eastAsia="Times New Roman" w:hAnsi="Arial" w:cs="Arial"/>
-          <w:lang w:eastAsia="en-GB"/>
-        </w:rPr>
-        <w:t>hearingLocation.postcode</w:t>
-      </w:r>
-      <w:proofErr w:type="spellEnd"/>
-      <w:r>
-        <w:rPr>
-          <w:rFonts w:ascii="Arial" w:eastAsia="Times New Roman" w:hAnsi="Arial" w:cs="Arial"/>
-          <w:lang w:eastAsia="en-GB"/>
-        </w:rPr>
-        <w:t>&gt;&gt;, and &lt;&lt;es_&gt;&gt;</w:t>
+        <w:t>&lt;&lt;cs_{hearingLocation.site_name!=null}&gt;&gt;will take place at &lt;&lt;hearingLocation.site_name&gt;&gt;, &lt;&lt;hearingLocation.court_address&gt;&gt; &lt;&lt;hearingLocation.postcode&gt;&gt;, and &lt;&lt;es_&gt;&gt;</w:t>
       </w:r>
       <w:r>
         <w:rPr>
@@ -2443,15 +2051,7 @@
           <w:rFonts w:ascii="Arial" w:hAnsi="Arial" w:cs="Arial"/>
           <w:lang w:val="en-US"/>
         </w:rPr>
-        <w:t>&lt;&lt;cs</w:t>
-      </w:r>
-      <w:proofErr w:type="gramStart"/>
-      <w:r>
-        <w:rPr>
-          <w:rFonts w:ascii="Arial" w:hAnsi="Arial" w:cs="Arial"/>
-          <w:lang w:val="en-US"/>
-        </w:rPr>
-        <w:t>_{</w:t>
+        <w:t>&lt;&lt;cs_{</w:t>
       </w:r>
       <w:r>
         <w:rPr>
@@ -2460,38 +2060,12 @@
         </w:rPr>
         <w:t xml:space="preserve"> </w:t>
       </w:r>
-      <w:proofErr w:type="spellStart"/>
-      <w:r>
-        <w:rPr>
-          <w:rFonts w:ascii="Arial" w:hAnsi="Arial" w:cs="Arial"/>
-          <w:lang w:val="en-US"/>
-        </w:rPr>
-        <w:t>smallClaimsMethod</w:t>
-      </w:r>
-      <w:proofErr w:type="spellEnd"/>
-      <w:proofErr w:type="gramEnd"/>
-      <w:r>
-        <w:rPr>
-          <w:rFonts w:ascii="Arial" w:hAnsi="Arial" w:cs="Arial"/>
-          <w:lang w:val="en-US"/>
-        </w:rPr>
-        <w:t>=’</w:t>
-      </w:r>
-      <w:proofErr w:type="spellStart"/>
-      <w:r>
-        <w:rPr>
-          <w:rFonts w:ascii="Arial" w:hAnsi="Arial" w:cs="Arial"/>
-          <w:lang w:val="en-US"/>
-        </w:rPr>
-        <w:t>smallClaimsMethodVideoConferenceHearing</w:t>
-      </w:r>
-      <w:proofErr w:type="spellEnd"/>
-      <w:r>
-        <w:rPr>
-          <w:rFonts w:ascii="Arial" w:hAnsi="Arial" w:cs="Arial"/>
-          <w:lang w:val="en-US"/>
-        </w:rPr>
-        <w:t>’}&gt;&gt;</w:t>
+      <w:r>
+        <w:rPr>
+          <w:rFonts w:ascii="Arial" w:hAnsi="Arial" w:cs="Arial"/>
+          <w:lang w:val="en-US"/>
+        </w:rPr>
+        <w:t>smallClaimsMethod=’smallClaimsMethodVideoConferenceHearing’}&gt;&gt;</w:t>
       </w:r>
     </w:p>
     <w:p>
@@ -2530,87 +2104,7 @@
           <w:rFonts w:ascii="Arial" w:eastAsia="Times New Roman" w:hAnsi="Arial" w:cs="Arial"/>
           <w:lang w:eastAsia="en-GB"/>
         </w:rPr>
-        <w:t>&lt;&lt;cs_{</w:t>
-      </w:r>
-      <w:proofErr w:type="spellStart"/>
-      <w:r>
-        <w:rPr>
-          <w:rFonts w:ascii="Arial" w:eastAsia="Times New Roman" w:hAnsi="Arial" w:cs="Arial"/>
-          <w:lang w:eastAsia="en-GB"/>
-        </w:rPr>
-        <w:t>hearingLocation.site_</w:t>
-      </w:r>
-      <w:proofErr w:type="gramStart"/>
-      <w:r>
-        <w:rPr>
-          <w:rFonts w:ascii="Arial" w:eastAsia="Times New Roman" w:hAnsi="Arial" w:cs="Arial"/>
-          <w:lang w:eastAsia="en-GB"/>
-        </w:rPr>
-        <w:t>name</w:t>
-      </w:r>
-      <w:proofErr w:type="spellEnd"/>
-      <w:r>
-        <w:rPr>
-          <w:rFonts w:ascii="Arial" w:eastAsia="Times New Roman" w:hAnsi="Arial" w:cs="Arial"/>
-          <w:lang w:eastAsia="en-GB"/>
-        </w:rPr>
-        <w:t>!=</w:t>
-      </w:r>
-      <w:proofErr w:type="gramEnd"/>
-      <w:r>
-        <w:rPr>
-          <w:rFonts w:ascii="Arial" w:eastAsia="Times New Roman" w:hAnsi="Arial" w:cs="Arial"/>
-          <w:lang w:eastAsia="en-GB"/>
-        </w:rPr>
-        <w:t>null}&gt;&gt;will take place at &lt;&lt;</w:t>
-      </w:r>
-      <w:proofErr w:type="spellStart"/>
-      <w:r>
-        <w:rPr>
-          <w:rFonts w:ascii="Arial" w:eastAsia="Times New Roman" w:hAnsi="Arial" w:cs="Arial"/>
-          <w:lang w:eastAsia="en-GB"/>
-        </w:rPr>
-        <w:t>hearingLocation.site_name</w:t>
-      </w:r>
-      <w:proofErr w:type="spellEnd"/>
-      <w:r>
-        <w:rPr>
-          <w:rFonts w:ascii="Arial" w:eastAsia="Times New Roman" w:hAnsi="Arial" w:cs="Arial"/>
-          <w:lang w:eastAsia="en-GB"/>
-        </w:rPr>
-        <w:t>&gt;&gt;, &lt;&lt;</w:t>
-      </w:r>
-      <w:proofErr w:type="spellStart"/>
-      <w:r>
-        <w:rPr>
-          <w:rFonts w:ascii="Arial" w:eastAsia="Times New Roman" w:hAnsi="Arial" w:cs="Arial"/>
-          <w:lang w:eastAsia="en-GB"/>
-        </w:rPr>
-        <w:t>hearingLocation.court_address</w:t>
-      </w:r>
-      <w:proofErr w:type="spellEnd"/>
-      <w:r>
-        <w:rPr>
-          <w:rFonts w:ascii="Arial" w:eastAsia="Times New Roman" w:hAnsi="Arial" w:cs="Arial"/>
-          <w:lang w:eastAsia="en-GB"/>
-        </w:rPr>
-        <w:t>&gt;&gt; &lt;&lt;</w:t>
-      </w:r>
-      <w:proofErr w:type="spellStart"/>
-      <w:r>
-        <w:rPr>
-          <w:rFonts w:ascii="Arial" w:eastAsia="Times New Roman" w:hAnsi="Arial" w:cs="Arial"/>
-          <w:lang w:eastAsia="en-GB"/>
-        </w:rPr>
-        <w:t>hearingLocation.postcode</w:t>
-      </w:r>
-      <w:proofErr w:type="spellEnd"/>
-      <w:r>
-        <w:rPr>
-          <w:rFonts w:ascii="Arial" w:eastAsia="Times New Roman" w:hAnsi="Arial" w:cs="Arial"/>
-          <w:lang w:eastAsia="en-GB"/>
-        </w:rPr>
-        <w:t>&gt;&gt;, and &lt;&lt;es_&gt;&gt;</w:t>
+        <w:t>&lt;&lt;cs_{hearingLocation.site_name!=null}&gt;&gt;will take place at &lt;&lt;hearingLocation.site_name&gt;&gt;, &lt;&lt;hearingLocation.court_address&gt;&gt; &lt;&lt;hearingLocation.postcode&gt;&gt;, and &lt;&lt;es_&gt;&gt;</w:t>
       </w:r>
       <w:r>
         <w:rPr>
@@ -2791,7 +2285,6 @@
         </w:rPr>
         <w:t>&lt;&lt;cs_{</w:t>
       </w:r>
-      <w:proofErr w:type="spellStart"/>
       <w:r>
         <w:rPr>
           <w:rFonts w:ascii="Arial" w:hAnsi="Arial" w:cs="Arial"/>
@@ -2799,7 +2292,6 @@
         </w:rPr>
         <w:t>smallClaimsDocumentsToggle</w:t>
       </w:r>
-      <w:proofErr w:type="spellEnd"/>
       <w:r>
         <w:rPr>
           <w:rFonts w:ascii="Arial" w:hAnsi="Arial" w:cs="Arial"/>
@@ -2927,7 +2419,6 @@
         </w:rPr>
         <w:t>&lt;&lt;cs_{</w:t>
       </w:r>
-      <w:proofErr w:type="spellStart"/>
       <w:r>
         <w:rPr>
           <w:rFonts w:ascii="Arial" w:hAnsi="Arial" w:cs="Arial"/>
@@ -2935,7 +2426,6 @@
         </w:rPr>
         <w:t>smallClaimsWitnessStatementToggle</w:t>
       </w:r>
-      <w:proofErr w:type="spellEnd"/>
       <w:r>
         <w:rPr>
           <w:rFonts w:ascii="Arial" w:hAnsi="Arial" w:cs="Arial"/>
@@ -3016,7 +2506,6 @@
         </w:rPr>
         <w:t>&lt;&lt;cs_{</w:t>
       </w:r>
-      <w:proofErr w:type="spellStart"/>
       <w:r>
         <w:rPr>
           <w:rFonts w:ascii="Arial" w:hAnsi="Arial" w:cs="Arial"/>
@@ -3024,7 +2513,6 @@
         </w:rPr>
         <w:t>smallClaimsNumberOfWitnessesToggle</w:t>
       </w:r>
-      <w:proofErr w:type="spellEnd"/>
       <w:r>
         <w:rPr>
           <w:rFonts w:ascii="Arial" w:hAnsi="Arial" w:cs="Arial"/>
@@ -3401,21 +2889,12 @@
         </w:rPr>
         <w:t>&lt;&lt;cs_{</w:t>
       </w:r>
-      <w:proofErr w:type="spellStart"/>
-      <w:r>
-        <w:rPr>
-          <w:rFonts w:ascii="Arial" w:hAnsi="Arial" w:cs="Arial"/>
-          <w:lang w:val="en-US"/>
-        </w:rPr>
-        <w:t>hasCreditHire</w:t>
-      </w:r>
-      <w:proofErr w:type="spellEnd"/>
-      <w:r>
-        <w:rPr>
-          <w:rFonts w:ascii="Arial" w:hAnsi="Arial" w:cs="Arial"/>
-          <w:lang w:val="en-US"/>
-        </w:rPr>
-        <w:t>=true</w:t>
+      <w:r>
+        <w:rPr>
+          <w:rFonts w:ascii="Arial" w:hAnsi="Arial" w:cs="Arial"/>
+          <w:lang w:val="en-US"/>
+        </w:rPr>
+        <w:t>hasCreditHire=true</w:t>
       </w:r>
       <w:r>
         <w:rPr>
@@ -3553,16 +3032,7 @@
           <w:b/>
           <w:bCs/>
         </w:rPr>
-        <w:t>&lt;</w:t>
-      </w:r>
-      <w:proofErr w:type="gramStart"/>
-      <w:r>
-        <w:rPr>
-          <w:rFonts w:ascii="Arial" w:hAnsi="Arial" w:cs="Arial"/>
-          <w:b/>
-          <w:bCs/>
-        </w:rPr>
-        <w:t>&lt;</w:t>
+        <w:t>&lt;&lt;</w:t>
       </w:r>
       <w:r>
         <w:rPr>
@@ -3571,75 +3041,33 @@
         </w:rPr>
         <w:t>{</w:t>
       </w:r>
-      <w:proofErr w:type="spellStart"/>
-      <w:proofErr w:type="gramEnd"/>
       <w:r>
         <w:rPr>
           <w:rFonts w:ascii="Arial" w:eastAsia="Arial" w:hAnsi="Arial" w:cs="Arial"/>
           <w:bCs/>
         </w:rPr>
-        <w:t>dateFormat</w:t>
-      </w:r>
-      <w:proofErr w:type="spellEnd"/>
+        <w:t>dateFormat(</w:t>
+      </w:r>
       <w:r>
         <w:rPr>
           <w:rFonts w:ascii="Arial" w:eastAsia="Arial" w:hAnsi="Arial" w:cs="Arial"/>
           <w:bCs/>
         </w:rPr>
-        <w:t>(</w:t>
+        <w:t>smallClaimsCreditHire</w:t>
       </w:r>
       <w:r>
         <w:rPr>
           <w:rFonts w:ascii="Arial" w:eastAsia="Arial" w:hAnsi="Arial" w:cs="Arial"/>
           <w:bCs/>
         </w:rPr>
-        <w:t>smallClaimsCreditHire</w:t>
+        <w:t>.date</w:t>
       </w:r>
       <w:r>
         <w:rPr>
           <w:rFonts w:ascii="Arial" w:eastAsia="Arial" w:hAnsi="Arial" w:cs="Arial"/>
           <w:bCs/>
         </w:rPr>
-        <w:t>.date</w:t>
-      </w:r>
-      <w:r>
-        <w:rPr>
-          <w:rFonts w:ascii="Arial" w:eastAsia="Arial" w:hAnsi="Arial" w:cs="Arial"/>
-          <w:bCs/>
-        </w:rPr>
-        <w:t xml:space="preserve">1, ‘dd MMMM </w:t>
-      </w:r>
-      <w:proofErr w:type="spellStart"/>
-      <w:r>
-        <w:rPr>
-          <w:rFonts w:ascii="Arial" w:eastAsia="Arial" w:hAnsi="Arial" w:cs="Arial"/>
-          <w:bCs/>
-        </w:rPr>
-        <w:t>yyyy</w:t>
-      </w:r>
-      <w:proofErr w:type="spellEnd"/>
-      <w:r>
-        <w:rPr>
-          <w:rFonts w:ascii="Arial" w:eastAsia="Arial" w:hAnsi="Arial" w:cs="Arial"/>
-          <w:bCs/>
-        </w:rPr>
-        <w:t>’, ‘</w:t>
-      </w:r>
-      <w:proofErr w:type="spellStart"/>
-      <w:r>
-        <w:rPr>
-          <w:rFonts w:ascii="Arial" w:eastAsia="Arial" w:hAnsi="Arial" w:cs="Arial"/>
-          <w:bCs/>
-        </w:rPr>
-        <w:t>yyyy</w:t>
-      </w:r>
-      <w:proofErr w:type="spellEnd"/>
-      <w:r>
-        <w:rPr>
-          <w:rFonts w:ascii="Arial" w:eastAsia="Arial" w:hAnsi="Arial" w:cs="Arial"/>
-          <w:bCs/>
-        </w:rPr>
-        <w:t>-MM-dd’)}</w:t>
+        <w:t>1, ‘dd MMMM yyyy’, ‘yyyy-MM-dd’)}</w:t>
       </w:r>
       <w:r>
         <w:rPr>
@@ -3725,16 +3153,112 @@
           <w:b/>
           <w:bCs/>
         </w:rPr>
-        <w:t>&lt;</w:t>
-      </w:r>
-      <w:proofErr w:type="gramStart"/>
+        <w:t>&lt;&lt;</w:t>
+      </w:r>
+      <w:r>
+        <w:rPr>
+          <w:rFonts w:ascii="Arial" w:eastAsia="Arial" w:hAnsi="Arial" w:cs="Arial"/>
+          <w:bCs/>
+        </w:rPr>
+        <w:t>{dateFormat(</w:t>
+      </w:r>
+      <w:r>
+        <w:rPr>
+          <w:rFonts w:ascii="Arial" w:eastAsia="Arial" w:hAnsi="Arial" w:cs="Arial"/>
+          <w:bCs/>
+        </w:rPr>
+        <w:t>smallClaimsCreditHire</w:t>
+      </w:r>
+      <w:r>
+        <w:rPr>
+          <w:rFonts w:ascii="Arial" w:eastAsia="Arial" w:hAnsi="Arial" w:cs="Arial"/>
+          <w:bCs/>
+        </w:rPr>
+        <w:t>.date</w:t>
+      </w:r>
+      <w:r>
+        <w:rPr>
+          <w:rFonts w:ascii="Arial" w:eastAsia="Arial" w:hAnsi="Arial" w:cs="Arial"/>
+          <w:bCs/>
+        </w:rPr>
+        <w:t>2</w:t>
+      </w:r>
+      <w:r>
+        <w:rPr>
+          <w:rFonts w:ascii="Arial" w:eastAsia="Arial" w:hAnsi="Arial" w:cs="Arial"/>
+          <w:bCs/>
+        </w:rPr>
+        <w:t>, ‘dd MMMM yyyy’, ‘</w:t>
+      </w:r>
+      <w:r>
+        <w:rPr>
+          <w:rFonts w:ascii="Arial" w:eastAsia="Arial" w:hAnsi="Arial" w:cs="Arial"/>
+          <w:bCs/>
+        </w:rPr>
+        <w:t>yyyy-MM-dd’</w:t>
+      </w:r>
+      <w:r>
+        <w:rPr>
+          <w:rFonts w:ascii="Arial" w:eastAsia="Arial" w:hAnsi="Arial" w:cs="Arial"/>
+          <w:bCs/>
+        </w:rPr>
+        <w:t>)}</w:t>
+      </w:r>
       <w:r>
         <w:rPr>
           <w:rFonts w:ascii="Arial" w:hAnsi="Arial" w:cs="Arial"/>
           <w:b/>
           <w:bCs/>
         </w:rPr>
-        <w:t>&lt;</w:t>
+        <w:t>&gt;&gt;</w:t>
+      </w:r>
+      <w:r>
+        <w:rPr>
+          <w:rFonts w:ascii="Arial" w:hAnsi="Arial" w:cs="Arial"/>
+        </w:rPr>
+        <w:t>.</w:t>
+      </w:r>
+      <w:r>
+        <w:rPr>
+          <w:rFonts w:ascii="Arial" w:hAnsi="Arial" w:cs="Arial"/>
+        </w:rPr>
+        <w:t xml:space="preserve"> </w:t>
+      </w:r>
+      <w:r>
+        <w:rPr>
+          <w:rFonts w:ascii="Arial" w:hAnsi="Arial" w:cs="Arial"/>
+        </w:rPr>
+        <w:t>&lt;&lt;</w:t>
+      </w:r>
+      <w:r>
+        <w:rPr>
+          <w:rFonts w:ascii="Arial" w:hAnsi="Arial" w:cs="Arial"/>
+          <w:lang w:val="en-US"/>
+        </w:rPr>
+        <w:t>smallClaimsCreditHire.input5&gt;&gt; &lt;&lt;smallClaimsCreditHire.input6</w:t>
+      </w:r>
+      <w:r>
+        <w:rPr>
+          <w:rFonts w:ascii="Arial" w:hAnsi="Arial" w:cs="Arial"/>
+          <w:lang w:val="en-US"/>
+        </w:rPr>
+        <w:t>&gt;&gt;</w:t>
+      </w:r>
+      <w:r>
+        <w:rPr>
+          <w:rFonts w:ascii="Arial" w:hAnsi="Arial" w:cs="Arial"/>
+          <w:lang w:val="en-US"/>
+        </w:rPr>
+        <w:t xml:space="preserve"> </w:t>
+      </w:r>
+      <w:r>
+        <w:rPr>
+          <w:rFonts w:ascii="Arial" w:hAnsi="Arial" w:cs="Arial"/>
+          <w:b/>
+          <w:bCs/>
+          <w:lang w:val="en-US"/>
+        </w:rPr>
+        <w:t>&lt;&lt;</w:t>
       </w:r>
       <w:r>
         <w:rPr>
@@ -3743,28 +3267,110 @@
         </w:rPr>
         <w:t>{</w:t>
       </w:r>
-      <w:proofErr w:type="spellStart"/>
-      <w:proofErr w:type="gramEnd"/>
       <w:r>
         <w:rPr>
           <w:rFonts w:ascii="Arial" w:eastAsia="Arial" w:hAnsi="Arial" w:cs="Arial"/>
           <w:bCs/>
         </w:rPr>
-        <w:t>dateFormat</w:t>
-      </w:r>
-      <w:proofErr w:type="spellEnd"/>
+        <w:t>dateFormat(</w:t>
+      </w:r>
       <w:r>
         <w:rPr>
           <w:rFonts w:ascii="Arial" w:eastAsia="Arial" w:hAnsi="Arial" w:cs="Arial"/>
           <w:bCs/>
         </w:rPr>
-        <w:t>(</w:t>
+        <w:t>smallClaimsCreditHire</w:t>
       </w:r>
       <w:r>
         <w:rPr>
           <w:rFonts w:ascii="Arial" w:eastAsia="Arial" w:hAnsi="Arial" w:cs="Arial"/>
           <w:bCs/>
         </w:rPr>
+        <w:t>.date</w:t>
+      </w:r>
+      <w:r>
+        <w:rPr>
+          <w:rFonts w:ascii="Arial" w:eastAsia="Arial" w:hAnsi="Arial" w:cs="Arial"/>
+          <w:bCs/>
+        </w:rPr>
+        <w:t>3, ‘dd MMMM yyyy’, ‘yyyy-MM-dd’</w:t>
+      </w:r>
+      <w:r>
+        <w:rPr>
+          <w:rFonts w:ascii="Arial" w:eastAsia="Arial" w:hAnsi="Arial" w:cs="Arial"/>
+          <w:bCs/>
+        </w:rPr>
+        <w:t>)</w:t>
+      </w:r>
+      <w:r>
+        <w:rPr>
+          <w:rFonts w:ascii="Arial" w:eastAsia="Arial" w:hAnsi="Arial" w:cs="Arial"/>
+          <w:bCs/>
+        </w:rPr>
+        <w:t>}</w:t>
+      </w:r>
+      <w:r>
+        <w:rPr>
+          <w:rFonts w:ascii="Arial" w:hAnsi="Arial" w:cs="Arial"/>
+          <w:b/>
+          <w:bCs/>
+          <w:lang w:val="en-US"/>
+        </w:rPr>
+        <w:t>&gt;&gt;</w:t>
+      </w:r>
+      <w:r>
+        <w:rPr>
+          <w:rFonts w:ascii="Arial" w:hAnsi="Arial" w:cs="Arial"/>
+          <w:lang w:val="en-US"/>
+        </w:rPr>
+        <w:t xml:space="preserve">, </w:t>
+      </w:r>
+      <w:r>
+        <w:rPr>
+          <w:rFonts w:ascii="Arial" w:hAnsi="Arial" w:cs="Arial"/>
+        </w:rPr>
+        <w:t>&lt;&lt;</w:t>
+      </w:r>
+      <w:r>
+        <w:rPr>
+          <w:rFonts w:ascii="Arial" w:hAnsi="Arial" w:cs="Arial"/>
+          <w:lang w:val="en-US"/>
+        </w:rPr>
+        <w:t>smallClaimsCreditHire.input7</w:t>
+      </w:r>
+      <w:r>
+        <w:rPr>
+          <w:rFonts w:ascii="Arial" w:hAnsi="Arial" w:cs="Arial"/>
+        </w:rPr>
+        <w:t xml:space="preserve">&gt;&gt; </w:t>
+      </w:r>
+      <w:r>
+        <w:rPr>
+          <w:rFonts w:ascii="Arial" w:hAnsi="Arial" w:cs="Arial"/>
+          <w:b/>
+          <w:bCs/>
+        </w:rPr>
+        <w:t>&lt;&lt;</w:t>
+      </w:r>
+      <w:r>
+        <w:rPr>
+          <w:rFonts w:ascii="Arial" w:eastAsia="Arial" w:hAnsi="Arial" w:cs="Arial"/>
+          <w:bCs/>
+        </w:rPr>
+        <w:t>{</w:t>
+      </w:r>
+      <w:r>
+        <w:rPr>
+          <w:rFonts w:ascii="Arial" w:eastAsia="Arial" w:hAnsi="Arial" w:cs="Arial"/>
+          <w:bCs/>
+        </w:rPr>
+        <w:t>dateFormat(</w:t>
+      </w:r>
+      <w:r>
+        <w:rPr>
+          <w:rFonts w:ascii="Arial" w:eastAsia="Arial" w:hAnsi="Arial" w:cs="Arial"/>
+          <w:bCs/>
+        </w:rPr>
         <w:t>smallClaimsCreditHire</w:t>
       </w:r>
       <w:r>
@@ -3779,329 +3385,7 @@
           <w:rFonts w:ascii="Arial" w:eastAsia="Arial" w:hAnsi="Arial" w:cs="Arial"/>
           <w:bCs/>
         </w:rPr>
-        <w:t>2</w:t>
-      </w:r>
-      <w:r>
-        <w:rPr>
-          <w:rFonts w:ascii="Arial" w:eastAsia="Arial" w:hAnsi="Arial" w:cs="Arial"/>
-          <w:bCs/>
-        </w:rPr>
-        <w:t xml:space="preserve">, ‘dd MMMM </w:t>
-      </w:r>
-      <w:proofErr w:type="spellStart"/>
-      <w:r>
-        <w:rPr>
-          <w:rFonts w:ascii="Arial" w:eastAsia="Arial" w:hAnsi="Arial" w:cs="Arial"/>
-          <w:bCs/>
-        </w:rPr>
-        <w:t>yyyy</w:t>
-      </w:r>
-      <w:proofErr w:type="spellEnd"/>
-      <w:r>
-        <w:rPr>
-          <w:rFonts w:ascii="Arial" w:eastAsia="Arial" w:hAnsi="Arial" w:cs="Arial"/>
-          <w:bCs/>
-        </w:rPr>
-        <w:t>’, ‘</w:t>
-      </w:r>
-      <w:proofErr w:type="spellStart"/>
-      <w:r>
-        <w:rPr>
-          <w:rFonts w:ascii="Arial" w:eastAsia="Arial" w:hAnsi="Arial" w:cs="Arial"/>
-          <w:bCs/>
-        </w:rPr>
-        <w:t>yyyy</w:t>
-      </w:r>
-      <w:proofErr w:type="spellEnd"/>
-      <w:r>
-        <w:rPr>
-          <w:rFonts w:ascii="Arial" w:eastAsia="Arial" w:hAnsi="Arial" w:cs="Arial"/>
-          <w:bCs/>
-        </w:rPr>
-        <w:t>-MM-dd’</w:t>
-      </w:r>
-      <w:r>
-        <w:rPr>
-          <w:rFonts w:ascii="Arial" w:eastAsia="Arial" w:hAnsi="Arial" w:cs="Arial"/>
-          <w:bCs/>
-        </w:rPr>
-        <w:t>)}</w:t>
-      </w:r>
-      <w:r>
-        <w:rPr>
-          <w:rFonts w:ascii="Arial" w:hAnsi="Arial" w:cs="Arial"/>
-          <w:b/>
-          <w:bCs/>
-        </w:rPr>
-        <w:t>&gt;&gt;</w:t>
-      </w:r>
-      <w:r>
-        <w:rPr>
-          <w:rFonts w:ascii="Arial" w:hAnsi="Arial" w:cs="Arial"/>
-        </w:rPr>
-        <w:t>.</w:t>
-      </w:r>
-      <w:r>
-        <w:rPr>
-          <w:rFonts w:ascii="Arial" w:hAnsi="Arial" w:cs="Arial"/>
-        </w:rPr>
-        <w:t xml:space="preserve"> </w:t>
-      </w:r>
-      <w:r>
-        <w:rPr>
-          <w:rFonts w:ascii="Arial" w:hAnsi="Arial" w:cs="Arial"/>
-        </w:rPr>
-        <w:t>&lt;&lt;</w:t>
-      </w:r>
-      <w:r>
-        <w:rPr>
-          <w:rFonts w:ascii="Arial" w:hAnsi="Arial" w:cs="Arial"/>
-          <w:lang w:val="en-US"/>
-        </w:rPr>
-        <w:t>smallClaimsCreditHire.input5&gt;&gt; &lt;&lt;smallClaimsCreditHire.input6</w:t>
-      </w:r>
-      <w:r>
-        <w:rPr>
-          <w:rFonts w:ascii="Arial" w:hAnsi="Arial" w:cs="Arial"/>
-          <w:lang w:val="en-US"/>
-        </w:rPr>
-        <w:t>&gt;&gt;</w:t>
-      </w:r>
-      <w:r>
-        <w:rPr>
-          <w:rFonts w:ascii="Arial" w:hAnsi="Arial" w:cs="Arial"/>
-          <w:lang w:val="en-US"/>
-        </w:rPr>
-        <w:t xml:space="preserve"> </w:t>
-      </w:r>
-      <w:r>
-        <w:rPr>
-          <w:rFonts w:ascii="Arial" w:hAnsi="Arial" w:cs="Arial"/>
-          <w:b/>
-          <w:bCs/>
-          <w:lang w:val="en-US"/>
-        </w:rPr>
-        <w:t>&lt;</w:t>
-      </w:r>
-      <w:proofErr w:type="gramStart"/>
-      <w:r>
-        <w:rPr>
-          <w:rFonts w:ascii="Arial" w:hAnsi="Arial" w:cs="Arial"/>
-          <w:b/>
-          <w:bCs/>
-          <w:lang w:val="en-US"/>
-        </w:rPr>
-        <w:t>&lt;</w:t>
-      </w:r>
-      <w:r>
-        <w:rPr>
-          <w:rFonts w:ascii="Arial" w:eastAsia="Arial" w:hAnsi="Arial" w:cs="Arial"/>
-          <w:bCs/>
-        </w:rPr>
-        <w:t>{</w:t>
-      </w:r>
-      <w:proofErr w:type="spellStart"/>
-      <w:proofErr w:type="gramEnd"/>
-      <w:r>
-        <w:rPr>
-          <w:rFonts w:ascii="Arial" w:eastAsia="Arial" w:hAnsi="Arial" w:cs="Arial"/>
-          <w:bCs/>
-        </w:rPr>
-        <w:t>dateFormat</w:t>
-      </w:r>
-      <w:proofErr w:type="spellEnd"/>
-      <w:r>
-        <w:rPr>
-          <w:rFonts w:ascii="Arial" w:eastAsia="Arial" w:hAnsi="Arial" w:cs="Arial"/>
-          <w:bCs/>
-        </w:rPr>
-        <w:t>(</w:t>
-      </w:r>
-      <w:r>
-        <w:rPr>
-          <w:rFonts w:ascii="Arial" w:eastAsia="Arial" w:hAnsi="Arial" w:cs="Arial"/>
-          <w:bCs/>
-        </w:rPr>
-        <w:t>smallClaimsCreditHire</w:t>
-      </w:r>
-      <w:r>
-        <w:rPr>
-          <w:rFonts w:ascii="Arial" w:eastAsia="Arial" w:hAnsi="Arial" w:cs="Arial"/>
-          <w:bCs/>
-        </w:rPr>
-        <w:t>.date</w:t>
-      </w:r>
-      <w:r>
-        <w:rPr>
-          <w:rFonts w:ascii="Arial" w:eastAsia="Arial" w:hAnsi="Arial" w:cs="Arial"/>
-          <w:bCs/>
-        </w:rPr>
-        <w:t xml:space="preserve">3, ‘dd MMMM </w:t>
-      </w:r>
-      <w:proofErr w:type="spellStart"/>
-      <w:r>
-        <w:rPr>
-          <w:rFonts w:ascii="Arial" w:eastAsia="Arial" w:hAnsi="Arial" w:cs="Arial"/>
-          <w:bCs/>
-        </w:rPr>
-        <w:t>yyyy</w:t>
-      </w:r>
-      <w:proofErr w:type="spellEnd"/>
-      <w:r>
-        <w:rPr>
-          <w:rFonts w:ascii="Arial" w:eastAsia="Arial" w:hAnsi="Arial" w:cs="Arial"/>
-          <w:bCs/>
-        </w:rPr>
-        <w:t>’, ‘</w:t>
-      </w:r>
-      <w:proofErr w:type="spellStart"/>
-      <w:r>
-        <w:rPr>
-          <w:rFonts w:ascii="Arial" w:eastAsia="Arial" w:hAnsi="Arial" w:cs="Arial"/>
-          <w:bCs/>
-        </w:rPr>
-        <w:t>yyyy</w:t>
-      </w:r>
-      <w:proofErr w:type="spellEnd"/>
-      <w:r>
-        <w:rPr>
-          <w:rFonts w:ascii="Arial" w:eastAsia="Arial" w:hAnsi="Arial" w:cs="Arial"/>
-          <w:bCs/>
-        </w:rPr>
-        <w:t>-MM-dd’</w:t>
-      </w:r>
-      <w:r>
-        <w:rPr>
-          <w:rFonts w:ascii="Arial" w:eastAsia="Arial" w:hAnsi="Arial" w:cs="Arial"/>
-          <w:bCs/>
-        </w:rPr>
-        <w:t>)</w:t>
-      </w:r>
-      <w:r>
-        <w:rPr>
-          <w:rFonts w:ascii="Arial" w:eastAsia="Arial" w:hAnsi="Arial" w:cs="Arial"/>
-          <w:bCs/>
-        </w:rPr>
-        <w:t>}</w:t>
-      </w:r>
-      <w:r>
-        <w:rPr>
-          <w:rFonts w:ascii="Arial" w:hAnsi="Arial" w:cs="Arial"/>
-          <w:b/>
-          <w:bCs/>
-          <w:lang w:val="en-US"/>
-        </w:rPr>
-        <w:t>&gt;&gt;</w:t>
-      </w:r>
-      <w:r>
-        <w:rPr>
-          <w:rFonts w:ascii="Arial" w:hAnsi="Arial" w:cs="Arial"/>
-          <w:lang w:val="en-US"/>
-        </w:rPr>
-        <w:t xml:space="preserve">, </w:t>
-      </w:r>
-      <w:r>
-        <w:rPr>
-          <w:rFonts w:ascii="Arial" w:hAnsi="Arial" w:cs="Arial"/>
-        </w:rPr>
-        <w:t>&lt;&lt;</w:t>
-      </w:r>
-      <w:r>
-        <w:rPr>
-          <w:rFonts w:ascii="Arial" w:hAnsi="Arial" w:cs="Arial"/>
-          <w:lang w:val="en-US"/>
-        </w:rPr>
-        <w:t>smallClaimsCreditHire.input7</w:t>
-      </w:r>
-      <w:r>
-        <w:rPr>
-          <w:rFonts w:ascii="Arial" w:hAnsi="Arial" w:cs="Arial"/>
-        </w:rPr>
-        <w:t xml:space="preserve">&gt;&gt; </w:t>
-      </w:r>
-      <w:r>
-        <w:rPr>
-          <w:rFonts w:ascii="Arial" w:hAnsi="Arial" w:cs="Arial"/>
-          <w:b/>
-          <w:bCs/>
-        </w:rPr>
-        <w:t>&lt;&lt;</w:t>
-      </w:r>
-      <w:r>
-        <w:rPr>
-          <w:rFonts w:ascii="Arial" w:eastAsia="Arial" w:hAnsi="Arial" w:cs="Arial"/>
-          <w:bCs/>
-        </w:rPr>
-        <w:t>{</w:t>
-      </w:r>
-      <w:proofErr w:type="spellStart"/>
-      <w:r>
-        <w:rPr>
-          <w:rFonts w:ascii="Arial" w:eastAsia="Arial" w:hAnsi="Arial" w:cs="Arial"/>
-          <w:bCs/>
-        </w:rPr>
-        <w:t>dateFormat</w:t>
-      </w:r>
-      <w:proofErr w:type="spellEnd"/>
-      <w:r>
-        <w:rPr>
-          <w:rFonts w:ascii="Arial" w:eastAsia="Arial" w:hAnsi="Arial" w:cs="Arial"/>
-          <w:bCs/>
-        </w:rPr>
-        <w:t>(</w:t>
-      </w:r>
-      <w:r>
-        <w:rPr>
-          <w:rFonts w:ascii="Arial" w:eastAsia="Arial" w:hAnsi="Arial" w:cs="Arial"/>
-          <w:bCs/>
-        </w:rPr>
-        <w:t>smallClaimsCreditHire</w:t>
-      </w:r>
-      <w:r>
-        <w:rPr>
-          <w:rFonts w:ascii="Arial" w:eastAsia="Arial" w:hAnsi="Arial" w:cs="Arial"/>
-          <w:bCs/>
-        </w:rPr>
-        <w:t>.date</w:t>
-      </w:r>
-      <w:r>
-        <w:rPr>
-          <w:rFonts w:ascii="Arial" w:eastAsia="Arial" w:hAnsi="Arial" w:cs="Arial"/>
-          <w:bCs/>
-        </w:rPr>
-        <w:t xml:space="preserve">4, ‘dd MMMM </w:t>
-      </w:r>
-      <w:proofErr w:type="spellStart"/>
-      <w:r>
-        <w:rPr>
-          <w:rFonts w:ascii="Arial" w:eastAsia="Arial" w:hAnsi="Arial" w:cs="Arial"/>
-          <w:bCs/>
-        </w:rPr>
-        <w:t>yyyy</w:t>
-      </w:r>
-      <w:proofErr w:type="spellEnd"/>
-      <w:r>
-        <w:rPr>
-          <w:rFonts w:ascii="Arial" w:eastAsia="Arial" w:hAnsi="Arial" w:cs="Arial"/>
-          <w:bCs/>
-        </w:rPr>
-        <w:t>’, ‘</w:t>
-      </w:r>
-      <w:proofErr w:type="spellStart"/>
-      <w:r>
-        <w:rPr>
-          <w:rFonts w:ascii="Arial" w:eastAsia="Arial" w:hAnsi="Arial" w:cs="Arial"/>
-          <w:bCs/>
-        </w:rPr>
-        <w:t>yyyy</w:t>
-      </w:r>
-      <w:proofErr w:type="spellEnd"/>
-      <w:r>
-        <w:rPr>
-          <w:rFonts w:ascii="Arial" w:eastAsia="Arial" w:hAnsi="Arial" w:cs="Arial"/>
-          <w:bCs/>
-        </w:rPr>
-        <w:t>-MM-dd’</w:t>
+        <w:t>4, ‘dd MMMM yyyy’, ‘yyyy-MM-dd’</w:t>
       </w:r>
       <w:r>
         <w:rPr>
@@ -4228,21 +3512,12 @@
         </w:rPr>
         <w:t>_{</w:t>
       </w:r>
-      <w:proofErr w:type="spellStart"/>
-      <w:r>
-        <w:rPr>
-          <w:rFonts w:ascii="Arial" w:hAnsi="Arial" w:cs="Arial"/>
-          <w:lang w:val="en-US"/>
-        </w:rPr>
-        <w:t>hasRoadTrafficAccident</w:t>
-      </w:r>
-      <w:proofErr w:type="spellEnd"/>
-      <w:r>
-        <w:rPr>
-          <w:rFonts w:ascii="Arial" w:hAnsi="Arial" w:cs="Arial"/>
-          <w:lang w:val="en-US"/>
-        </w:rPr>
-        <w:t>=true</w:t>
+      <w:r>
+        <w:rPr>
+          <w:rFonts w:ascii="Arial" w:hAnsi="Arial" w:cs="Arial"/>
+          <w:lang w:val="en-US"/>
+        </w:rPr>
+        <w:t>hasRoadTrafficAccident=true</w:t>
       </w:r>
       <w:r>
         <w:rPr>
@@ -4293,7 +3568,6 @@
         </w:rPr>
         <w:t>&lt;&lt;</w:t>
       </w:r>
-      <w:proofErr w:type="spellStart"/>
       <w:r>
         <w:rPr>
           <w:rFonts w:ascii="Arial" w:hAnsi="Arial" w:cs="Arial"/>
@@ -4301,7 +3575,6 @@
         </w:rPr>
         <w:t>smallClaimsRoadTrafficAccident.input</w:t>
       </w:r>
-      <w:proofErr w:type="spellEnd"/>
       <w:r>
         <w:rPr>
           <w:rFonts w:ascii="Arial" w:hAnsi="Arial" w:cs="Arial"/>
@@ -4346,19 +3619,11 @@
         </w:rPr>
         <w:t>&lt;&lt;cs_{</w:t>
       </w:r>
-      <w:proofErr w:type="spellStart"/>
-      <w:r>
-        <w:rPr>
-          <w:rFonts w:ascii="Arial" w:hAnsi="Arial" w:cs="Arial"/>
-        </w:rPr>
-        <w:t>hasNewDirections</w:t>
-      </w:r>
-      <w:proofErr w:type="spellEnd"/>
-      <w:r>
-        <w:rPr>
-          <w:rFonts w:ascii="Arial" w:hAnsi="Arial" w:cs="Arial"/>
-        </w:rPr>
-        <w:t>=true</w:t>
+      <w:r>
+        <w:rPr>
+          <w:rFonts w:ascii="Arial" w:hAnsi="Arial" w:cs="Arial"/>
+        </w:rPr>
+        <w:t>hasNewDirections=true</w:t>
       </w:r>
       <w:r>
         <w:rPr>
@@ -4415,23 +3680,7 @@
           <w:rFonts w:ascii="Arial" w:hAnsi="Arial" w:cs="Arial"/>
           <w:bCs/>
         </w:rPr>
-        <w:t>&lt;&lt;</w:t>
-      </w:r>
-      <w:proofErr w:type="spellStart"/>
-      <w:r>
-        <w:rPr>
-          <w:rFonts w:ascii="Arial" w:hAnsi="Arial" w:cs="Arial"/>
-          <w:bCs/>
-        </w:rPr>
-        <w:t>rs_smallClaimsAddNewDirections</w:t>
-      </w:r>
-      <w:proofErr w:type="spellEnd"/>
-      <w:r>
-        <w:rPr>
-          <w:rFonts w:ascii="Arial" w:hAnsi="Arial" w:cs="Arial"/>
-          <w:bCs/>
-        </w:rPr>
-        <w:t>&gt;&gt;</w:t>
+        <w:t>&lt;&lt;rs_smallClaimsAddNewDirections&gt;&gt;</w:t>
       </w:r>
     </w:p>
     <w:p>
@@ -4453,8 +3702,6 @@
         </w:rPr>
         <w:t>&lt;&lt;</w:t>
       </w:r>
-      <w:proofErr w:type="spellStart"/>
-      <w:proofErr w:type="gramStart"/>
       <w:r>
         <w:rPr>
           <w:rFonts w:ascii="Arial" w:hAnsi="Arial" w:cs="Arial"/>
@@ -4467,47 +3714,22 @@
           <w:rFonts w:ascii="Arial" w:hAnsi="Arial" w:cs="Arial"/>
           <w:bCs/>
         </w:rPr>
-        <w:t>directionComment</w:t>
-      </w:r>
-      <w:proofErr w:type="spellEnd"/>
-      <w:proofErr w:type="gramEnd"/>
-      <w:r>
-        <w:rPr>
-          <w:rFonts w:ascii="Arial" w:hAnsi="Arial" w:cs="Arial"/>
-          <w:bCs/>
-        </w:rPr>
-        <w:t>&gt;&gt;</w:t>
-      </w:r>
-    </w:p>
-    <w:p>
-      <w:pPr>
-        <w:rPr>
-          <w:rFonts w:ascii="Arial" w:hAnsi="Arial" w:cs="Arial"/>
-          <w:bCs/>
-        </w:rPr>
-      </w:pPr>
-      <w:r>
-        <w:rPr>
-          <w:rFonts w:ascii="Arial" w:hAnsi="Arial" w:cs="Arial"/>
-          <w:bCs/>
-        </w:rPr>
-        <w:t>&lt;&lt;</w:t>
-      </w:r>
-      <w:proofErr w:type="spellStart"/>
-      <w:r>
-        <w:rPr>
-          <w:rFonts w:ascii="Arial" w:hAnsi="Arial" w:cs="Arial"/>
-          <w:bCs/>
-        </w:rPr>
-        <w:t>es_smallClaimsAddNewDirections</w:t>
-      </w:r>
-      <w:proofErr w:type="spellEnd"/>
-      <w:r>
-        <w:rPr>
-          <w:rFonts w:ascii="Arial" w:hAnsi="Arial" w:cs="Arial"/>
-          <w:bCs/>
-        </w:rPr>
-        <w:t>&gt;&gt;</w:t>
+        <w:t>directionComment&gt;&gt;</w:t>
+      </w:r>
+    </w:p>
+    <w:p>
+      <w:pPr>
+        <w:rPr>
+          <w:rFonts w:ascii="Arial" w:hAnsi="Arial" w:cs="Arial"/>
+          <w:bCs/>
+        </w:rPr>
+      </w:pPr>
+      <w:r>
+        <w:rPr>
+          <w:rFonts w:ascii="Arial" w:hAnsi="Arial" w:cs="Arial"/>
+          <w:bCs/>
+        </w:rPr>
+        <w:t>&lt;&lt;es_smallClaimsAddNewDirections&gt;&gt;</w:t>
       </w:r>
     </w:p>
     <w:p>
@@ -4529,23 +3751,50 @@
       <w:pPr>
         <w:rPr>
           <w:rFonts w:ascii="Arial" w:hAnsi="Arial" w:cs="Arial"/>
-          <w:bCs/>
-        </w:rPr>
-      </w:pPr>
+        </w:rPr>
+      </w:pPr>
+      <w:r>
+        <w:rPr>
+          <w:rFonts w:ascii="Arial" w:hAnsi="Arial" w:cs="Arial"/>
+        </w:rPr>
+        <w:t>&lt;&lt;cs_{</w:t>
+      </w:r>
+      <w:r>
+        <w:rPr>
+          <w:rFonts w:ascii="Arial" w:hAnsi="Arial" w:cs="Arial"/>
+        </w:rPr>
+        <w:t>smallClaimsMediationSectionToggle</w:t>
+      </w:r>
+      <w:r>
+        <w:rPr>
+          <w:rFonts w:ascii="Arial" w:hAnsi="Arial" w:cs="Arial"/>
+        </w:rPr>
+        <w:t>=true}&gt;&gt;</w:t>
+      </w:r>
     </w:p>
     <w:p>
       <w:pPr>
         <w:rPr>
           <w:rFonts w:ascii="Arial" w:hAnsi="Arial" w:cs="Arial"/>
           <w:b/>
+          <w:bCs/>
         </w:rPr>
       </w:pPr>
       <w:r>
         <w:rPr>
           <w:rFonts w:ascii="Arial" w:hAnsi="Arial" w:cs="Arial"/>
           <w:b/>
-        </w:rPr>
-        <w:t>Important notes</w:t>
+          <w:bCs/>
+        </w:rPr>
+        <w:t>Mediation</w:t>
+      </w:r>
+      <w:r>
+        <w:rPr>
+          <w:rFonts w:ascii="Arial" w:hAnsi="Arial" w:cs="Arial"/>
+          <w:b/>
+          <w:bCs/>
+        </w:rPr>
+        <w:t xml:space="preserve"> representation</w:t>
       </w:r>
     </w:p>
     <w:p>
@@ -4555,9 +3804,9 @@
           <w:ilvl w:val="0"/>
           <w:numId w:val="1"/>
         </w:numPr>
-        <w:rPr>
-          <w:rFonts w:ascii="Arial" w:hAnsi="Arial" w:cs="Arial"/>
-          <w:bCs/>
+        <w:spacing w:line="256" w:lineRule="auto"/>
+        <w:rPr>
+          <w:rFonts w:ascii="Arial" w:hAnsi="Arial" w:cs="Arial"/>
         </w:rPr>
       </w:pPr>
       <w:r>
@@ -4566,7 +3815,66 @@
         </w:rPr>
         <w:t>&lt;&lt;</w:t>
       </w:r>
-      <w:proofErr w:type="spellStart"/>
+      <w:r>
+        <w:rPr>
+          <w:rFonts w:ascii="Arial" w:hAnsi="Arial" w:cs="Arial"/>
+        </w:rPr>
+        <w:t>smallClaimMediationSectionInput</w:t>
+      </w:r>
+      <w:r>
+        <w:rPr>
+          <w:rFonts w:ascii="Arial" w:hAnsi="Arial" w:cs="Arial"/>
+        </w:rPr>
+        <w:t>&gt;&gt;</w:t>
+      </w:r>
+    </w:p>
+    <w:p>
+      <w:pPr>
+        <w:spacing w:line="256" w:lineRule="auto"/>
+        <w:rPr>
+          <w:rFonts w:ascii="Arial" w:hAnsi="Arial" w:cs="Arial"/>
+        </w:rPr>
+      </w:pPr>
+      <w:r>
+        <w:rPr>
+          <w:rFonts w:ascii="Arial" w:hAnsi="Arial" w:cs="Arial"/>
+        </w:rPr>
+        <w:t>&lt;&lt;es_&gt;&gt;</w:t>
+      </w:r>
+    </w:p>
+    <w:p>
+      <w:pPr>
+        <w:rPr>
+          <w:rFonts w:ascii="Arial" w:hAnsi="Arial" w:cs="Arial"/>
+          <w:b/>
+        </w:rPr>
+      </w:pPr>
+      <w:r>
+        <w:rPr>
+          <w:rFonts w:ascii="Arial" w:hAnsi="Arial" w:cs="Arial"/>
+          <w:b/>
+        </w:rPr>
+        <w:t>Important notes</w:t>
+      </w:r>
+    </w:p>
+    <w:p>
+      <w:pPr>
+        <w:pStyle w:val="ListParagraph"/>
+        <w:numPr>
+          <w:ilvl w:val="0"/>
+          <w:numId w:val="1"/>
+        </w:numPr>
+        <w:rPr>
+          <w:rFonts w:ascii="Arial" w:hAnsi="Arial" w:cs="Arial"/>
+          <w:bCs/>
+        </w:rPr>
+      </w:pPr>
+      <w:r>
+        <w:rPr>
+          <w:rFonts w:ascii="Arial" w:hAnsi="Arial" w:cs="Arial"/>
+        </w:rPr>
+        <w:t>&lt;&lt;</w:t>
+      </w:r>
       <w:r>
         <w:rPr>
           <w:rFonts w:ascii="Arial" w:hAnsi="Arial" w:cs="Arial"/>
@@ -4574,28 +3882,12 @@
         </w:rPr>
         <w:t>smallClaimsNotes.input</w:t>
       </w:r>
-      <w:proofErr w:type="spellEnd"/>
       <w:r>
         <w:rPr>
           <w:rFonts w:ascii="Arial" w:hAnsi="Arial" w:cs="Arial"/>
         </w:rPr>
         <w:t>&gt;&gt;</w:t>
       </w:r>
-    </w:p>
-    <w:p>
-      <w:pPr>
-        <w:rPr>
-          <w:rFonts w:ascii="Arial" w:hAnsi="Arial" w:cs="Arial"/>
-          <w:bCs/>
-        </w:rPr>
-      </w:pPr>
-    </w:p>
-    <w:p>
-      <w:pPr>
-        <w:rPr>
-          <w:rFonts w:ascii="Arial" w:hAnsi="Arial" w:cs="Arial"/>
-        </w:rPr>
-      </w:pPr>
     </w:p>
     <w:sectPr>
       <w:type w:val="continuous"/>
@@ -6751,6 +6043,36 @@
   </w:num>
   <w:num w:numId="21" w16cid:durableId="211160315">
     <w:abstractNumId w:val="9"/>
+  </w:num>
+  <w:num w:numId="22" w16cid:durableId="887839184">
+    <w:abstractNumId w:val="18"/>
+    <w:lvlOverride w:ilvl="0">
+      <w:startOverride w:val="1"/>
+    </w:lvlOverride>
+    <w:lvlOverride w:ilvl="1">
+      <w:startOverride w:val="1"/>
+    </w:lvlOverride>
+    <w:lvlOverride w:ilvl="2">
+      <w:startOverride w:val="1"/>
+    </w:lvlOverride>
+    <w:lvlOverride w:ilvl="3">
+      <w:startOverride w:val="1"/>
+    </w:lvlOverride>
+    <w:lvlOverride w:ilvl="4">
+      <w:startOverride w:val="1"/>
+    </w:lvlOverride>
+    <w:lvlOverride w:ilvl="5">
+      <w:startOverride w:val="1"/>
+    </w:lvlOverride>
+    <w:lvlOverride w:ilvl="6">
+      <w:startOverride w:val="1"/>
+    </w:lvlOverride>
+    <w:lvlOverride w:ilvl="7">
+      <w:startOverride w:val="1"/>
+    </w:lvlOverride>
+    <w:lvlOverride w:ilvl="8">
+      <w:startOverride w:val="1"/>
+    </w:lvlOverride>
   </w:num>
 </w:numbering>
 </file>

</xml_diff>